<commit_message>
feat: update project approval template
</commit_message>
<xml_diff>
--- a/storage/project_approval_template.docx
+++ b/storage/project_approval_template.docx
@@ -1,6 +1,6 @@
 
 <file path=word/document.xml><?xml version="1.0" encoding="utf-8"?>
-<w:document xmlns:wpc="http://schemas.microsoft.com/office/word/2010/wordprocessingCanvas" xmlns:cx="http://schemas.microsoft.com/office/drawing/2014/chartex" xmlns:cx1="http://schemas.microsoft.com/office/drawing/2015/9/8/chartex" xmlns:cx2="http://schemas.microsoft.com/office/drawing/2015/10/21/chartex" xmlns:cx3="http://schemas.microsoft.com/office/drawing/2016/5/9/chartex" xmlns:cx4="http://schemas.microsoft.com/office/drawing/2016/5/10/chartex" xmlns:cx5="http://schemas.microsoft.com/office/drawing/2016/5/11/chartex" xmlns:cx6="http://schemas.microsoft.com/office/drawing/2016/5/12/chartex" xmlns:cx7="http://schemas.microsoft.com/office/drawing/2016/5/13/chartex" xmlns:cx8="http://schemas.microsoft.com/office/drawing/2016/5/14/chartex" xmlns:mc="http://schemas.openxmlformats.org/markup-compatibility/2006" xmlns:aink="http://schemas.microsoft.com/office/drawing/2016/ink" xmlns:am3d="http://schemas.microsoft.com/office/drawing/2017/model3d" xmlns:o="urn:schemas-microsoft-com:office:office" xmlns:r="http://schemas.openxmlformats.org/officeDocument/2006/relationships" xmlns:m="http://schemas.openxmlformats.org/officeDocument/2006/math" xmlns:v="urn:schemas-microsoft-com:vml" xmlns:wp14="http://schemas.microsoft.com/office/word/2010/wordprocessingDrawing" xmlns:wp="http://schemas.openxmlformats.org/drawingml/2006/wordprocessingDrawing" xmlns:w10="urn:schemas-microsoft-com:office:word" xmlns:w="http://schemas.openxmlformats.org/wordprocessingml/2006/main" xmlns:w14="http://schemas.microsoft.com/office/word/2010/wordml" xmlns:w15="http://schemas.microsoft.com/office/word/2012/wordml" xmlns:w16cex="http://schemas.microsoft.com/office/word/2018/wordml/cex" xmlns:w16cid="http://schemas.microsoft.com/office/word/2016/wordml/cid" xmlns:w16="http://schemas.microsoft.com/office/word/2018/wordml" xmlns:w16sdtdh="http://schemas.microsoft.com/office/word/2020/wordml/sdtdatahash" xmlns:w16se="http://schemas.microsoft.com/office/word/2015/wordml/symex" xmlns:wpg="http://schemas.microsoft.com/office/word/2010/wordprocessingGroup" xmlns:wpi="http://schemas.microsoft.com/office/word/2010/wordprocessingInk" xmlns:wne="http://schemas.microsoft.com/office/word/2006/wordml" xmlns:wps="http://schemas.microsoft.com/office/word/2010/wordprocessingShape" mc:Ignorable="w14 w15 w16se w16cid w16 w16cex w16sdtdh wp14">
+<w:document xmlns:wpc="http://schemas.microsoft.com/office/word/2010/wordprocessingCanvas" xmlns:cx="http://schemas.microsoft.com/office/drawing/2014/chartex" xmlns:cx1="http://schemas.microsoft.com/office/drawing/2015/9/8/chartex" xmlns:cx2="http://schemas.microsoft.com/office/drawing/2015/10/21/chartex" xmlns:cx3="http://schemas.microsoft.com/office/drawing/2016/5/9/chartex" xmlns:cx4="http://schemas.microsoft.com/office/drawing/2016/5/10/chartex" xmlns:cx5="http://schemas.microsoft.com/office/drawing/2016/5/11/chartex" xmlns:cx6="http://schemas.microsoft.com/office/drawing/2016/5/12/chartex" xmlns:cx7="http://schemas.microsoft.com/office/drawing/2016/5/13/chartex" xmlns:cx8="http://schemas.microsoft.com/office/drawing/2016/5/14/chartex" xmlns:mc="http://schemas.openxmlformats.org/markup-compatibility/2006" xmlns:aink="http://schemas.microsoft.com/office/drawing/2016/ink" xmlns:am3d="http://schemas.microsoft.com/office/drawing/2017/model3d" xmlns:o="urn:schemas-microsoft-com:office:office" xmlns:oel="http://schemas.microsoft.com/office/2019/extlst" xmlns:r="http://schemas.openxmlformats.org/officeDocument/2006/relationships" xmlns:m="http://schemas.openxmlformats.org/officeDocument/2006/math" xmlns:v="urn:schemas-microsoft-com:vml" xmlns:wp14="http://schemas.microsoft.com/office/word/2010/wordprocessingDrawing" xmlns:wp="http://schemas.openxmlformats.org/drawingml/2006/wordprocessingDrawing" xmlns:w10="urn:schemas-microsoft-com:office:word" xmlns:w="http://schemas.openxmlformats.org/wordprocessingml/2006/main" xmlns:w14="http://schemas.microsoft.com/office/word/2010/wordml" xmlns:w15="http://schemas.microsoft.com/office/word/2012/wordml" xmlns:w16cex="http://schemas.microsoft.com/office/word/2018/wordml/cex" xmlns:w16cid="http://schemas.microsoft.com/office/word/2016/wordml/cid" xmlns:w16="http://schemas.microsoft.com/office/word/2018/wordml" xmlns:w16sdtdh="http://schemas.microsoft.com/office/word/2020/wordml/sdtdatahash" xmlns:w16se="http://schemas.microsoft.com/office/word/2015/wordml/symex" xmlns:wpg="http://schemas.microsoft.com/office/word/2010/wordprocessingGroup" xmlns:wpi="http://schemas.microsoft.com/office/word/2010/wordprocessingInk" xmlns:wne="http://schemas.microsoft.com/office/word/2006/wordml" xmlns:wps="http://schemas.microsoft.com/office/word/2010/wordprocessingShape" mc:Ignorable="w14 w15 w16se w16cid w16 w16cex w16sdtdh wp14">
   <w:body>
     <w:p>
       <w:pPr>
@@ -24,8 +24,9 @@
           <w:cs/>
           <w:lang w:eastAsia="ja-JP"/>
         </w:rPr>
-        <w:t>ที่สพจ.</w:t>
-      </w:r>
+        <w:t>ที่</w:t>
+      </w:r>
+      <w:proofErr w:type="spellStart"/>
       <w:r>
         <w:rPr>
           <w:rFonts w:ascii="TH Sarabun New" w:eastAsiaTheme="minorEastAsia" w:hAnsi="TH Sarabun New" w:cs="TH Sarabun New"/>
@@ -34,6 +35,27 @@
           <w:cs/>
           <w:lang w:eastAsia="ja-JP"/>
         </w:rPr>
+        <w:t>สพ</w:t>
+      </w:r>
+      <w:proofErr w:type="spellEnd"/>
+      <w:r>
+        <w:rPr>
+          <w:rFonts w:ascii="TH Sarabun New" w:eastAsiaTheme="minorEastAsia" w:hAnsi="TH Sarabun New" w:cs="TH Sarabun New"/>
+          <w:color w:val="000000" w:themeColor="text1"/>
+          <w:sz w:val="28"/>
+          <w:cs/>
+          <w:lang w:eastAsia="ja-JP"/>
+        </w:rPr>
+        <w:t>จ.</w:t>
+      </w:r>
+      <w:r>
+        <w:rPr>
+          <w:rFonts w:ascii="TH Sarabun New" w:eastAsiaTheme="minorEastAsia" w:hAnsi="TH Sarabun New" w:cs="TH Sarabun New"/>
+          <w:color w:val="000000" w:themeColor="text1"/>
+          <w:sz w:val="28"/>
+          <w:cs/>
+          <w:lang w:eastAsia="ja-JP"/>
+        </w:rPr>
         <w:t xml:space="preserve"> </w:t>
       </w:r>
       <w:r>
@@ -45,6 +67,7 @@
         </w:rPr>
         <w:t>${</w:t>
       </w:r>
+      <w:proofErr w:type="spellStart"/>
       <w:r>
         <w:rPr>
           <w:rFonts w:ascii="TH Sarabun New" w:eastAsiaTheme="minorEastAsia" w:hAnsi="TH Sarabun New" w:cs="TH Sarabun New"/>
@@ -61,7 +84,17 @@
           <w:sz w:val="28"/>
           <w:lang w:eastAsia="ja-JP"/>
         </w:rPr>
-        <w:t>number}</w:t>
+        <w:t>number</w:t>
+      </w:r>
+      <w:proofErr w:type="spellEnd"/>
+      <w:r>
+        <w:rPr>
+          <w:rFonts w:ascii="TH Sarabun New" w:eastAsiaTheme="minorEastAsia" w:hAnsi="TH Sarabun New" w:cs="TH Sarabun New"/>
+          <w:color w:val="000000" w:themeColor="text1"/>
+          <w:sz w:val="28"/>
+          <w:lang w:eastAsia="ja-JP"/>
+        </w:rPr>
+        <w:t>}</w:t>
       </w:r>
       <w:r>
         <w:rPr>
@@ -518,14 +551,23 @@
           <w:sz w:val="28"/>
           <w:szCs w:val="28"/>
         </w:rPr>
-        <w:t>${is_</w:t>
-      </w:r>
+        <w:t>${</w:t>
+      </w:r>
+      <w:proofErr w:type="spellStart"/>
       <w:r>
         <w:rPr>
           <w:color w:val="000000" w:themeColor="text1"/>
           <w:sz w:val="28"/>
           <w:szCs w:val="28"/>
         </w:rPr>
+        <w:t>is_</w:t>
+      </w:r>
+      <w:r>
+        <w:rPr>
+          <w:color w:val="000000" w:themeColor="text1"/>
+          <w:sz w:val="28"/>
+          <w:szCs w:val="28"/>
+        </w:rPr>
         <w:t>budget_required</w:t>
       </w:r>
       <w:r>
@@ -536,6 +578,7 @@
         </w:rPr>
         <w:t>_txt</w:t>
       </w:r>
+      <w:proofErr w:type="spellEnd"/>
       <w:r>
         <w:rPr>
           <w:color w:val="000000" w:themeColor="text1"/>
@@ -665,7 +708,25 @@
                 <w:color w:val="000000" w:themeColor="text1"/>
                 <w:sz w:val="28"/>
               </w:rPr>
-              <w:t>${signer_advisor_name}</w:t>
+              <w:t>${</w:t>
+            </w:r>
+            <w:proofErr w:type="spellStart"/>
+            <w:r>
+              <w:rPr>
+                <w:rFonts w:ascii="TH Sarabun New" w:eastAsia="TH Sarabun New" w:hAnsi="TH Sarabun New" w:cs="TH Sarabun New"/>
+                <w:color w:val="000000" w:themeColor="text1"/>
+                <w:sz w:val="28"/>
+              </w:rPr>
+              <w:t>signer_advisor_name</w:t>
+            </w:r>
+            <w:proofErr w:type="spellEnd"/>
+            <w:r>
+              <w:rPr>
+                <w:rFonts w:ascii="TH Sarabun New" w:eastAsia="TH Sarabun New" w:hAnsi="TH Sarabun New" w:cs="TH Sarabun New"/>
+                <w:color w:val="000000" w:themeColor="text1"/>
+                <w:sz w:val="28"/>
+              </w:rPr>
+              <w:t>}</w:t>
             </w:r>
             <w:r>
               <w:rPr>
@@ -1055,25 +1116,28 @@
         <w:spacing w:before="120"/>
         <w:ind w:left="2160" w:hanging="2160"/>
         <w:rPr>
-          <w:rFonts w:ascii="TH Sarabun New" w:hAnsi="TH Sarabun New" w:cs="TH Sarabun New"/>
-          <w:color w:val="000000" w:themeColor="text1"/>
-          <w:sz w:val="28"/>
-        </w:rPr>
-      </w:pPr>
-      <w:r>
-        <w:rPr>
-          <w:rFonts w:ascii="TH Sarabun New" w:hAnsi="TH Sarabun New" w:cs="TH Sarabun New"/>
+          <w:rFonts w:ascii="TH Sarabun New" w:hAnsi="TH Sarabun New" w:cs="TH Sarabun New" w:hint="cs"/>
+          <w:color w:val="000000" w:themeColor="text1"/>
+          <w:sz w:val="28"/>
+          <w:cs/>
+        </w:rPr>
+      </w:pPr>
+      <w:r>
+        <w:rPr>
+          <w:rFonts w:ascii="TH Sarabun New" w:hAnsi="TH Sarabun New" w:cs="TH Sarabun New" w:hint="cs"/>
           <w:b/>
           <w:bCs/>
           <w:color w:val="000000" w:themeColor="text1"/>
           <w:sz w:val="28"/>
           <w:cs/>
         </w:rPr>
-        <w:t>หน่วยงานที่รับผิดชอบ</w:t>
-      </w:r>
-      <w:r>
-        <w:rPr>
-          <w:rFonts w:ascii="TH Sarabun New" w:hAnsi="TH Sarabun New" w:cs="TH Sarabun New"/>
+        <w:t>เลขที่โครงการ</w:t>
+      </w:r>
+      <w:r>
+        <w:rPr>
+          <w:rFonts w:ascii="TH Sarabun New" w:hAnsi="TH Sarabun New" w:cs="TH Sarabun New"/>
+          <w:b/>
+          <w:bCs/>
           <w:color w:val="000000" w:themeColor="text1"/>
           <w:sz w:val="28"/>
           <w:cs/>
@@ -1086,7 +1150,7 @@
           <w:color w:val="000000" w:themeColor="text1"/>
           <w:sz w:val="28"/>
         </w:rPr>
-        <w:t>${department}</w:t>
+        <w:t>${number}</w:t>
       </w:r>
     </w:p>
     <w:p>
@@ -1103,7 +1167,6 @@
           <w:rFonts w:ascii="TH Sarabun New" w:hAnsi="TH Sarabun New" w:cs="TH Sarabun New"/>
           <w:color w:val="000000" w:themeColor="text1"/>
           <w:sz w:val="28"/>
-          <w:cs/>
         </w:rPr>
       </w:pPr>
       <w:r>
@@ -1115,6 +1178,52 @@
           <w:sz w:val="28"/>
           <w:cs/>
         </w:rPr>
+        <w:t>หน่วยงานที่รับผิดชอบ</w:t>
+      </w:r>
+      <w:r>
+        <w:rPr>
+          <w:rFonts w:ascii="TH Sarabun New" w:hAnsi="TH Sarabun New" w:cs="TH Sarabun New"/>
+          <w:color w:val="000000" w:themeColor="text1"/>
+          <w:sz w:val="28"/>
+          <w:cs/>
+        </w:rPr>
+        <w:tab/>
+      </w:r>
+      <w:r>
+        <w:rPr>
+          <w:rFonts w:ascii="TH Sarabun New" w:hAnsi="TH Sarabun New" w:cs="TH Sarabun New"/>
+          <w:color w:val="000000" w:themeColor="text1"/>
+          <w:sz w:val="28"/>
+        </w:rPr>
+        <w:t>${department}</w:t>
+      </w:r>
+    </w:p>
+    <w:p>
+      <w:pPr>
+        <w:tabs>
+          <w:tab w:val="left" w:pos="2160"/>
+          <w:tab w:val="left" w:pos="2422"/>
+          <w:tab w:val="left" w:pos="3600"/>
+          <w:tab w:val="left" w:pos="5220"/>
+        </w:tabs>
+        <w:spacing w:before="120"/>
+        <w:ind w:left="2160" w:hanging="2160"/>
+        <w:rPr>
+          <w:rFonts w:ascii="TH Sarabun New" w:hAnsi="TH Sarabun New" w:cs="TH Sarabun New"/>
+          <w:color w:val="000000" w:themeColor="text1"/>
+          <w:sz w:val="28"/>
+          <w:cs/>
+        </w:rPr>
+      </w:pPr>
+      <w:r>
+        <w:rPr>
+          <w:rFonts w:ascii="TH Sarabun New" w:hAnsi="TH Sarabun New" w:cs="TH Sarabun New"/>
+          <w:b/>
+          <w:bCs/>
+          <w:color w:val="000000" w:themeColor="text1"/>
+          <w:sz w:val="28"/>
+          <w:cs/>
+        </w:rPr>
         <w:t>อาจารย์ที่ปรึกษา</w:t>
       </w:r>
       <w:r>
@@ -1132,7 +1241,25 @@
           <w:color w:val="000000" w:themeColor="text1"/>
           <w:sz w:val="28"/>
         </w:rPr>
-        <w:t>${signer_advisor_name}</w:t>
+        <w:t>${</w:t>
+      </w:r>
+      <w:proofErr w:type="spellStart"/>
+      <w:r>
+        <w:rPr>
+          <w:rFonts w:ascii="TH Sarabun New" w:eastAsia="TH Sarabun New" w:hAnsi="TH Sarabun New" w:cs="TH Sarabun New"/>
+          <w:color w:val="000000" w:themeColor="text1"/>
+          <w:sz w:val="28"/>
+        </w:rPr>
+        <w:t>signer_advisor_name</w:t>
+      </w:r>
+      <w:proofErr w:type="spellEnd"/>
+      <w:r>
+        <w:rPr>
+          <w:rFonts w:ascii="TH Sarabun New" w:eastAsia="TH Sarabun New" w:hAnsi="TH Sarabun New" w:cs="TH Sarabun New"/>
+          <w:color w:val="000000" w:themeColor="text1"/>
+          <w:sz w:val="28"/>
+        </w:rPr>
+        <w:t>}</w:t>
       </w:r>
     </w:p>
     <w:p>
@@ -1203,7 +1330,25 @@
                 <w:color w:val="000000" w:themeColor="text1"/>
                 <w:sz w:val="28"/>
               </w:rPr>
-              <w:t>${organizers_number}</w:t>
+              <w:t>${</w:t>
+            </w:r>
+            <w:proofErr w:type="spellStart"/>
+            <w:r>
+              <w:rPr>
+                <w:rFonts w:ascii="TH Sarabun New" w:hAnsi="TH Sarabun New" w:cs="TH Sarabun New"/>
+                <w:color w:val="000000" w:themeColor="text1"/>
+                <w:sz w:val="28"/>
+              </w:rPr>
+              <w:t>organizers_number</w:t>
+            </w:r>
+            <w:proofErr w:type="spellEnd"/>
+            <w:r>
+              <w:rPr>
+                <w:rFonts w:ascii="TH Sarabun New" w:hAnsi="TH Sarabun New" w:cs="TH Sarabun New"/>
+                <w:color w:val="000000" w:themeColor="text1"/>
+                <w:sz w:val="28"/>
+              </w:rPr>
+              <w:t>}</w:t>
             </w:r>
             <w:r>
               <w:rPr>
@@ -1233,7 +1378,25 @@
                 <w:color w:val="000000" w:themeColor="text1"/>
                 <w:sz w:val="28"/>
               </w:rPr>
-              <w:t>${organizers_name}</w:t>
+              <w:t>${</w:t>
+            </w:r>
+            <w:proofErr w:type="spellStart"/>
+            <w:r>
+              <w:rPr>
+                <w:rFonts w:ascii="TH Sarabun New" w:hAnsi="TH Sarabun New" w:cs="TH Sarabun New"/>
+                <w:color w:val="000000" w:themeColor="text1"/>
+                <w:sz w:val="28"/>
+              </w:rPr>
+              <w:t>organizers_name</w:t>
+            </w:r>
+            <w:proofErr w:type="spellEnd"/>
+            <w:r>
+              <w:rPr>
+                <w:rFonts w:ascii="TH Sarabun New" w:hAnsi="TH Sarabun New" w:cs="TH Sarabun New"/>
+                <w:color w:val="000000" w:themeColor="text1"/>
+                <w:sz w:val="28"/>
+              </w:rPr>
+              <w:t>}</w:t>
             </w:r>
           </w:p>
         </w:tc>
@@ -1264,7 +1427,25 @@
                 <w:color w:val="000000" w:themeColor="text1"/>
                 <w:sz w:val="28"/>
               </w:rPr>
-              <w:t xml:space="preserve"> ${organizers_id}</w:t>
+              <w:t xml:space="preserve"> ${</w:t>
+            </w:r>
+            <w:proofErr w:type="spellStart"/>
+            <w:r>
+              <w:rPr>
+                <w:rFonts w:ascii="TH Sarabun New" w:hAnsi="TH Sarabun New" w:cs="TH Sarabun New"/>
+                <w:color w:val="000000" w:themeColor="text1"/>
+                <w:sz w:val="28"/>
+              </w:rPr>
+              <w:t>organizers_id</w:t>
+            </w:r>
+            <w:proofErr w:type="spellEnd"/>
+            <w:r>
+              <w:rPr>
+                <w:rFonts w:ascii="TH Sarabun New" w:hAnsi="TH Sarabun New" w:cs="TH Sarabun New"/>
+                <w:color w:val="000000" w:themeColor="text1"/>
+                <w:sz w:val="28"/>
+              </w:rPr>
+              <w:t>}</w:t>
             </w:r>
           </w:p>
         </w:tc>
@@ -1399,7 +1580,25 @@
                 <w:color w:val="000000" w:themeColor="text1"/>
                 <w:sz w:val="28"/>
               </w:rPr>
-              <w:t>${aims_number}.</w:t>
+              <w:t>${</w:t>
+            </w:r>
+            <w:proofErr w:type="spellStart"/>
+            <w:r>
+              <w:rPr>
+                <w:rFonts w:ascii="TH Sarabun New" w:hAnsi="TH Sarabun New" w:cs="TH Sarabun New"/>
+                <w:color w:val="000000" w:themeColor="text1"/>
+                <w:sz w:val="28"/>
+              </w:rPr>
+              <w:t>aims_number</w:t>
+            </w:r>
+            <w:proofErr w:type="spellEnd"/>
+            <w:r>
+              <w:rPr>
+                <w:rFonts w:ascii="TH Sarabun New" w:hAnsi="TH Sarabun New" w:cs="TH Sarabun New"/>
+                <w:color w:val="000000" w:themeColor="text1"/>
+                <w:sz w:val="28"/>
+              </w:rPr>
+              <w:t>}.</w:t>
             </w:r>
           </w:p>
         </w:tc>
@@ -1421,7 +1620,25 @@
                 <w:color w:val="000000" w:themeColor="text1"/>
                 <w:sz w:val="28"/>
               </w:rPr>
-              <w:t>${aims_text}</w:t>
+              <w:t>${</w:t>
+            </w:r>
+            <w:proofErr w:type="spellStart"/>
+            <w:r>
+              <w:rPr>
+                <w:rFonts w:ascii="TH Sarabun New" w:hAnsi="TH Sarabun New" w:cs="TH Sarabun New"/>
+                <w:color w:val="000000" w:themeColor="text1"/>
+                <w:sz w:val="28"/>
+              </w:rPr>
+              <w:t>aims_text</w:t>
+            </w:r>
+            <w:proofErr w:type="spellEnd"/>
+            <w:r>
+              <w:rPr>
+                <w:rFonts w:ascii="TH Sarabun New" w:hAnsi="TH Sarabun New" w:cs="TH Sarabun New"/>
+                <w:color w:val="000000" w:themeColor="text1"/>
+                <w:sz w:val="28"/>
+              </w:rPr>
+              <w:t>}</w:t>
             </w:r>
           </w:p>
         </w:tc>
@@ -1972,6 +2189,7 @@
           <w:sz w:val="28"/>
           <w:highlight w:val="green"/>
         </w:rPr>
+        <w:lastRenderedPageBreak/>
         <w:tab/>
         <w:t>-</w:t>
       </w:r>
@@ -2209,7 +2427,6 @@
           <w:sz w:val="28"/>
           <w:highlight w:val="green"/>
         </w:rPr>
-        <w:lastRenderedPageBreak/>
         <w:tab/>
         <w:t>-</w:t>
       </w:r>
@@ -2816,6 +3033,57 @@
           <w:cs/>
         </w:rPr>
         <w:t>.....</w:t>
+      </w:r>
+    </w:p>
+    <w:p>
+      <w:pPr>
+        <w:tabs>
+          <w:tab w:val="left" w:pos="2160"/>
+          <w:tab w:val="left" w:pos="2422"/>
+          <w:tab w:val="left" w:pos="3600"/>
+          <w:tab w:val="left" w:pos="5220"/>
+        </w:tabs>
+        <w:spacing w:before="120"/>
+        <w:ind w:left="2160" w:hanging="2160"/>
+        <w:rPr>
+          <w:rFonts w:ascii="TH Sarabun New" w:hAnsi="TH Sarabun New" w:cs="TH Sarabun New" w:hint="cs"/>
+          <w:sz w:val="28"/>
+          <w:highlight w:val="yellow"/>
+        </w:rPr>
+      </w:pPr>
+      <w:r>
+        <w:rPr>
+          <w:rFonts w:ascii="TH Sarabun New" w:hAnsi="TH Sarabun New" w:cs="TH Sarabun New"/>
+          <w:sz w:val="28"/>
+          <w:highlight w:val="yellow"/>
+        </w:rPr>
+        <w:t>(</w:t>
+      </w:r>
+      <w:r>
+        <w:rPr>
+          <w:rFonts w:ascii="TH Sarabun New" w:hAnsi="TH Sarabun New" w:cs="TH Sarabun New" w:hint="cs"/>
+          <w:sz w:val="28"/>
+          <w:highlight w:val="yellow"/>
+          <w:cs/>
+        </w:rPr>
+        <w:t xml:space="preserve">ถ้าเป็นโครงการที่เบิกค่าอาหาร ให้ใส่ตารางกิจกรรมด้วย </w:t>
+      </w:r>
+      <w:r>
+        <w:rPr>
+          <w:rFonts w:ascii="TH Sarabun New" w:hAnsi="TH Sarabun New" w:cs="TH Sarabun New"/>
+          <w:sz w:val="28"/>
+          <w:highlight w:val="yellow"/>
+        </w:rPr>
+        <w:t xml:space="preserve">-- </w:t>
+      </w:r>
+      <w:r>
+        <w:rPr>
+          <w:rFonts w:ascii="TH Sarabun New" w:hAnsi="TH Sarabun New" w:cs="TH Sarabun New" w:hint="cs"/>
+          <w:sz w:val="28"/>
+          <w:highlight w:val="yellow"/>
+          <w:cs/>
+        </w:rPr>
+        <w:t>เขียนให้ชัดเจนว่ามีรับประทานอาหารตรงไหนบ้าง)</w:t>
       </w:r>
     </w:p>
     <w:p>
@@ -4624,7 +4892,25 @@
                 <w:color w:val="000000" w:themeColor="text1"/>
                 <w:sz w:val="28"/>
               </w:rPr>
-              <w:t>${expense_name}</w:t>
+              <w:t>${</w:t>
+            </w:r>
+            <w:proofErr w:type="spellStart"/>
+            <w:r>
+              <w:rPr>
+                <w:rFonts w:ascii="TH Sarabun New" w:hAnsi="TH Sarabun New" w:cs="TH Sarabun New"/>
+                <w:color w:val="000000" w:themeColor="text1"/>
+                <w:sz w:val="28"/>
+              </w:rPr>
+              <w:t>expense_name</w:t>
+            </w:r>
+            <w:proofErr w:type="spellEnd"/>
+            <w:r>
+              <w:rPr>
+                <w:rFonts w:ascii="TH Sarabun New" w:hAnsi="TH Sarabun New" w:cs="TH Sarabun New"/>
+                <w:color w:val="000000" w:themeColor="text1"/>
+                <w:sz w:val="28"/>
+              </w:rPr>
+              <w:t>}</w:t>
             </w:r>
           </w:p>
         </w:tc>
@@ -4646,7 +4932,25 @@
                 <w:color w:val="000000" w:themeColor="text1"/>
                 <w:sz w:val="28"/>
               </w:rPr>
-              <w:t>${expense_type}</w:t>
+              <w:t>${</w:t>
+            </w:r>
+            <w:proofErr w:type="spellStart"/>
+            <w:r>
+              <w:rPr>
+                <w:rFonts w:ascii="TH Sarabun New" w:hAnsi="TH Sarabun New" w:cs="TH Sarabun New"/>
+                <w:color w:val="000000" w:themeColor="text1"/>
+                <w:sz w:val="28"/>
+              </w:rPr>
+              <w:t>expense_type</w:t>
+            </w:r>
+            <w:proofErr w:type="spellEnd"/>
+            <w:r>
+              <w:rPr>
+                <w:rFonts w:ascii="TH Sarabun New" w:hAnsi="TH Sarabun New" w:cs="TH Sarabun New"/>
+                <w:color w:val="000000" w:themeColor="text1"/>
+                <w:sz w:val="28"/>
+              </w:rPr>
+              <w:t>}</w:t>
             </w:r>
           </w:p>
         </w:tc>
@@ -4668,7 +4972,25 @@
                 <w:color w:val="000000" w:themeColor="text1"/>
                 <w:sz w:val="28"/>
               </w:rPr>
-              <w:t>${expense_source}</w:t>
+              <w:t>${</w:t>
+            </w:r>
+            <w:proofErr w:type="spellStart"/>
+            <w:r>
+              <w:rPr>
+                <w:rFonts w:ascii="TH Sarabun New" w:hAnsi="TH Sarabun New" w:cs="TH Sarabun New"/>
+                <w:color w:val="000000" w:themeColor="text1"/>
+                <w:sz w:val="28"/>
+              </w:rPr>
+              <w:t>expense_source</w:t>
+            </w:r>
+            <w:proofErr w:type="spellEnd"/>
+            <w:r>
+              <w:rPr>
+                <w:rFonts w:ascii="TH Sarabun New" w:hAnsi="TH Sarabun New" w:cs="TH Sarabun New"/>
+                <w:color w:val="000000" w:themeColor="text1"/>
+                <w:sz w:val="28"/>
+              </w:rPr>
+              <w:t>}</w:t>
             </w:r>
           </w:p>
         </w:tc>
@@ -4692,7 +5014,25 @@
                 <w:color w:val="000000" w:themeColor="text1"/>
                 <w:sz w:val="28"/>
               </w:rPr>
-              <w:t>${expense_amount}</w:t>
+              <w:t>${</w:t>
+            </w:r>
+            <w:proofErr w:type="spellStart"/>
+            <w:r>
+              <w:rPr>
+                <w:rFonts w:ascii="TH Sarabun New" w:hAnsi="TH Sarabun New" w:cs="TH Sarabun New"/>
+                <w:color w:val="000000" w:themeColor="text1"/>
+                <w:sz w:val="28"/>
+              </w:rPr>
+              <w:t>expense_amount</w:t>
+            </w:r>
+            <w:proofErr w:type="spellEnd"/>
+            <w:r>
+              <w:rPr>
+                <w:rFonts w:ascii="TH Sarabun New" w:hAnsi="TH Sarabun New" w:cs="TH Sarabun New"/>
+                <w:color w:val="000000" w:themeColor="text1"/>
+                <w:sz w:val="28"/>
+              </w:rPr>
+              <w:t>}</w:t>
             </w:r>
           </w:p>
         </w:tc>
@@ -4782,7 +5122,25 @@
                 <w:color w:val="000000" w:themeColor="text1"/>
                 <w:sz w:val="28"/>
               </w:rPr>
-              <w:t>${outcomes_number}.</w:t>
+              <w:t>${</w:t>
+            </w:r>
+            <w:proofErr w:type="spellStart"/>
+            <w:r>
+              <w:rPr>
+                <w:rFonts w:ascii="TH Sarabun New" w:hAnsi="TH Sarabun New" w:cs="TH Sarabun New"/>
+                <w:color w:val="000000" w:themeColor="text1"/>
+                <w:sz w:val="28"/>
+              </w:rPr>
+              <w:t>outcomes_number</w:t>
+            </w:r>
+            <w:proofErr w:type="spellEnd"/>
+            <w:r>
+              <w:rPr>
+                <w:rFonts w:ascii="TH Sarabun New" w:hAnsi="TH Sarabun New" w:cs="TH Sarabun New"/>
+                <w:color w:val="000000" w:themeColor="text1"/>
+                <w:sz w:val="28"/>
+              </w:rPr>
+              <w:t>}.</w:t>
             </w:r>
           </w:p>
         </w:tc>
@@ -4804,7 +5162,25 @@
                 <w:color w:val="000000" w:themeColor="text1"/>
                 <w:sz w:val="28"/>
               </w:rPr>
-              <w:t>${outcomes_text}</w:t>
+              <w:t>${</w:t>
+            </w:r>
+            <w:proofErr w:type="spellStart"/>
+            <w:r>
+              <w:rPr>
+                <w:rFonts w:ascii="TH Sarabun New" w:hAnsi="TH Sarabun New" w:cs="TH Sarabun New"/>
+                <w:color w:val="000000" w:themeColor="text1"/>
+                <w:sz w:val="28"/>
+              </w:rPr>
+              <w:t>outcomes_text</w:t>
+            </w:r>
+            <w:proofErr w:type="spellEnd"/>
+            <w:r>
+              <w:rPr>
+                <w:rFonts w:ascii="TH Sarabun New" w:hAnsi="TH Sarabun New" w:cs="TH Sarabun New"/>
+                <w:color w:val="000000" w:themeColor="text1"/>
+                <w:sz w:val="28"/>
+              </w:rPr>
+              <w:t>}</w:t>
             </w:r>
           </w:p>
         </w:tc>
@@ -4938,7 +5314,25 @@
                 <w:color w:val="000000" w:themeColor="text1"/>
                 <w:sz w:val="28"/>
               </w:rPr>
-              <w:t>${objectives_goal}</w:t>
+              <w:t>${</w:t>
+            </w:r>
+            <w:proofErr w:type="spellStart"/>
+            <w:r>
+              <w:rPr>
+                <w:rFonts w:ascii="TH Sarabun New" w:hAnsi="TH Sarabun New" w:cs="TH Sarabun New"/>
+                <w:color w:val="000000" w:themeColor="text1"/>
+                <w:sz w:val="28"/>
+              </w:rPr>
+              <w:t>objectives_goal</w:t>
+            </w:r>
+            <w:proofErr w:type="spellEnd"/>
+            <w:r>
+              <w:rPr>
+                <w:rFonts w:ascii="TH Sarabun New" w:hAnsi="TH Sarabun New" w:cs="TH Sarabun New"/>
+                <w:color w:val="000000" w:themeColor="text1"/>
+                <w:sz w:val="28"/>
+              </w:rPr>
+              <w:t>}</w:t>
             </w:r>
           </w:p>
         </w:tc>
@@ -4961,7 +5355,25 @@
                 <w:color w:val="000000" w:themeColor="text1"/>
                 <w:sz w:val="28"/>
               </w:rPr>
-              <w:t>${objectives_method}</w:t>
+              <w:t>${</w:t>
+            </w:r>
+            <w:proofErr w:type="spellStart"/>
+            <w:r>
+              <w:rPr>
+                <w:rFonts w:ascii="TH Sarabun New" w:hAnsi="TH Sarabun New" w:cs="TH Sarabun New"/>
+                <w:color w:val="000000" w:themeColor="text1"/>
+                <w:sz w:val="28"/>
+              </w:rPr>
+              <w:t>objectives_method</w:t>
+            </w:r>
+            <w:proofErr w:type="spellEnd"/>
+            <w:r>
+              <w:rPr>
+                <w:rFonts w:ascii="TH Sarabun New" w:hAnsi="TH Sarabun New" w:cs="TH Sarabun New"/>
+                <w:color w:val="000000" w:themeColor="text1"/>
+                <w:sz w:val="28"/>
+              </w:rPr>
+              <w:t>}</w:t>
             </w:r>
           </w:p>
         </w:tc>
@@ -5116,7 +5528,29 @@
           <w:highlight w:val="green"/>
           <w:cs/>
         </w:rPr>
-        <w:t>โรคติดเชื้อไวรัสโคโรนาสายพันธุ์ใหม่ 2019</w:t>
+        <w:t>โรคติดเชื้อไวรัสโค</w:t>
+      </w:r>
+      <w:proofErr w:type="spellStart"/>
+      <w:r>
+        <w:rPr>
+          <w:rFonts w:ascii="TH Sarabun New" w:eastAsia="TH Sarabun New" w:hAnsi="TH Sarabun New" w:cs="TH Sarabun New"/>
+          <w:color w:val="000000" w:themeColor="text1"/>
+          <w:sz w:val="28"/>
+          <w:highlight w:val="green"/>
+          <w:cs/>
+        </w:rPr>
+        <w:t>โร</w:t>
+      </w:r>
+      <w:proofErr w:type="spellEnd"/>
+      <w:r>
+        <w:rPr>
+          <w:rFonts w:ascii="TH Sarabun New" w:eastAsia="TH Sarabun New" w:hAnsi="TH Sarabun New" w:cs="TH Sarabun New"/>
+          <w:color w:val="000000" w:themeColor="text1"/>
+          <w:sz w:val="28"/>
+          <w:highlight w:val="green"/>
+          <w:cs/>
+        </w:rPr>
+        <w:t>นาสายพันธุ์ใหม่ 2019</w:t>
       </w:r>
     </w:p>
     <w:p>
@@ -5204,7 +5638,25 @@
                 <w:color w:val="000000" w:themeColor="text1"/>
                 <w:sz w:val="28"/>
               </w:rPr>
-              <w:t>${signer_advisor_name}</w:t>
+              <w:t>${</w:t>
+            </w:r>
+            <w:proofErr w:type="spellStart"/>
+            <w:r>
+              <w:rPr>
+                <w:rFonts w:ascii="TH Sarabun New" w:eastAsia="TH Sarabun New" w:hAnsi="TH Sarabun New" w:cs="TH Sarabun New"/>
+                <w:color w:val="000000" w:themeColor="text1"/>
+                <w:sz w:val="28"/>
+              </w:rPr>
+              <w:t>signer_advisor_name</w:t>
+            </w:r>
+            <w:proofErr w:type="spellEnd"/>
+            <w:r>
+              <w:rPr>
+                <w:rFonts w:ascii="TH Sarabun New" w:eastAsia="TH Sarabun New" w:hAnsi="TH Sarabun New" w:cs="TH Sarabun New"/>
+                <w:color w:val="000000" w:themeColor="text1"/>
+                <w:sz w:val="28"/>
+              </w:rPr>
+              <w:t>}</w:t>
             </w:r>
             <w:r>
               <w:rPr>
@@ -5500,7 +5952,7 @@
 </file>
 
 <file path=word/endnotes.xml><?xml version="1.0" encoding="utf-8"?>
-<w:endnotes xmlns:wpc="http://schemas.microsoft.com/office/word/2010/wordprocessingCanvas" xmlns:cx="http://schemas.microsoft.com/office/drawing/2014/chartex" xmlns:cx1="http://schemas.microsoft.com/office/drawing/2015/9/8/chartex" xmlns:cx2="http://schemas.microsoft.com/office/drawing/2015/10/21/chartex" xmlns:cx3="http://schemas.microsoft.com/office/drawing/2016/5/9/chartex" xmlns:cx4="http://schemas.microsoft.com/office/drawing/2016/5/10/chartex" xmlns:cx5="http://schemas.microsoft.com/office/drawing/2016/5/11/chartex" xmlns:cx6="http://schemas.microsoft.com/office/drawing/2016/5/12/chartex" xmlns:cx7="http://schemas.microsoft.com/office/drawing/2016/5/13/chartex" xmlns:cx8="http://schemas.microsoft.com/office/drawing/2016/5/14/chartex" xmlns:mc="http://schemas.openxmlformats.org/markup-compatibility/2006" xmlns:aink="http://schemas.microsoft.com/office/drawing/2016/ink" xmlns:am3d="http://schemas.microsoft.com/office/drawing/2017/model3d" xmlns:o="urn:schemas-microsoft-com:office:office" xmlns:r="http://schemas.openxmlformats.org/officeDocument/2006/relationships" xmlns:m="http://schemas.openxmlformats.org/officeDocument/2006/math" xmlns:v="urn:schemas-microsoft-com:vml" xmlns:wp14="http://schemas.microsoft.com/office/word/2010/wordprocessingDrawing" xmlns:wp="http://schemas.openxmlformats.org/drawingml/2006/wordprocessingDrawing" xmlns:w10="urn:schemas-microsoft-com:office:word" xmlns:w="http://schemas.openxmlformats.org/wordprocessingml/2006/main" xmlns:w14="http://schemas.microsoft.com/office/word/2010/wordml" xmlns:w15="http://schemas.microsoft.com/office/word/2012/wordml" xmlns:w16cex="http://schemas.microsoft.com/office/word/2018/wordml/cex" xmlns:w16cid="http://schemas.microsoft.com/office/word/2016/wordml/cid" xmlns:w16="http://schemas.microsoft.com/office/word/2018/wordml" xmlns:w16sdtdh="http://schemas.microsoft.com/office/word/2020/wordml/sdtdatahash" xmlns:w16se="http://schemas.microsoft.com/office/word/2015/wordml/symex" xmlns:wpg="http://schemas.microsoft.com/office/word/2010/wordprocessingGroup" xmlns:wpi="http://schemas.microsoft.com/office/word/2010/wordprocessingInk" xmlns:wne="http://schemas.microsoft.com/office/word/2006/wordml" xmlns:wps="http://schemas.microsoft.com/office/word/2010/wordprocessingShape" mc:Ignorable="w14 w15 w16se w16cid w16 w16cex w16sdtdh wp14">
+<w:endnotes xmlns:wpc="http://schemas.microsoft.com/office/word/2010/wordprocessingCanvas" xmlns:cx="http://schemas.microsoft.com/office/drawing/2014/chartex" xmlns:cx1="http://schemas.microsoft.com/office/drawing/2015/9/8/chartex" xmlns:cx2="http://schemas.microsoft.com/office/drawing/2015/10/21/chartex" xmlns:cx3="http://schemas.microsoft.com/office/drawing/2016/5/9/chartex" xmlns:cx4="http://schemas.microsoft.com/office/drawing/2016/5/10/chartex" xmlns:cx5="http://schemas.microsoft.com/office/drawing/2016/5/11/chartex" xmlns:cx6="http://schemas.microsoft.com/office/drawing/2016/5/12/chartex" xmlns:cx7="http://schemas.microsoft.com/office/drawing/2016/5/13/chartex" xmlns:cx8="http://schemas.microsoft.com/office/drawing/2016/5/14/chartex" xmlns:mc="http://schemas.openxmlformats.org/markup-compatibility/2006" xmlns:aink="http://schemas.microsoft.com/office/drawing/2016/ink" xmlns:am3d="http://schemas.microsoft.com/office/drawing/2017/model3d" xmlns:o="urn:schemas-microsoft-com:office:office" xmlns:oel="http://schemas.microsoft.com/office/2019/extlst" xmlns:r="http://schemas.openxmlformats.org/officeDocument/2006/relationships" xmlns:m="http://schemas.openxmlformats.org/officeDocument/2006/math" xmlns:v="urn:schemas-microsoft-com:vml" xmlns:wp14="http://schemas.microsoft.com/office/word/2010/wordprocessingDrawing" xmlns:wp="http://schemas.openxmlformats.org/drawingml/2006/wordprocessingDrawing" xmlns:w10="urn:schemas-microsoft-com:office:word" xmlns:w="http://schemas.openxmlformats.org/wordprocessingml/2006/main" xmlns:w14="http://schemas.microsoft.com/office/word/2010/wordml" xmlns:w15="http://schemas.microsoft.com/office/word/2012/wordml" xmlns:w16cex="http://schemas.microsoft.com/office/word/2018/wordml/cex" xmlns:w16cid="http://schemas.microsoft.com/office/word/2016/wordml/cid" xmlns:w16="http://schemas.microsoft.com/office/word/2018/wordml" xmlns:w16sdtdh="http://schemas.microsoft.com/office/word/2020/wordml/sdtdatahash" xmlns:w16se="http://schemas.microsoft.com/office/word/2015/wordml/symex" xmlns:wpg="http://schemas.microsoft.com/office/word/2010/wordprocessingGroup" xmlns:wpi="http://schemas.microsoft.com/office/word/2010/wordprocessingInk" xmlns:wne="http://schemas.microsoft.com/office/word/2006/wordml" xmlns:wps="http://schemas.microsoft.com/office/word/2010/wordprocessingShape" mc:Ignorable="w14 w15 w16se w16cid w16 w16cex w16sdtdh wp14">
   <w:endnote w:type="separator" w:id="-1">
     <w:p>
       <w:r>
@@ -5522,7 +5974,7 @@
 </file>
 
 <file path=word/footer1.xml><?xml version="1.0" encoding="utf-8"?>
-<w:ftr xmlns:wpc="http://schemas.microsoft.com/office/word/2010/wordprocessingCanvas" xmlns:cx="http://schemas.microsoft.com/office/drawing/2014/chartex" xmlns:cx1="http://schemas.microsoft.com/office/drawing/2015/9/8/chartex" xmlns:cx2="http://schemas.microsoft.com/office/drawing/2015/10/21/chartex" xmlns:cx3="http://schemas.microsoft.com/office/drawing/2016/5/9/chartex" xmlns:cx4="http://schemas.microsoft.com/office/drawing/2016/5/10/chartex" xmlns:cx5="http://schemas.microsoft.com/office/drawing/2016/5/11/chartex" xmlns:cx6="http://schemas.microsoft.com/office/drawing/2016/5/12/chartex" xmlns:cx7="http://schemas.microsoft.com/office/drawing/2016/5/13/chartex" xmlns:cx8="http://schemas.microsoft.com/office/drawing/2016/5/14/chartex" xmlns:mc="http://schemas.openxmlformats.org/markup-compatibility/2006" xmlns:aink="http://schemas.microsoft.com/office/drawing/2016/ink" xmlns:am3d="http://schemas.microsoft.com/office/drawing/2017/model3d" xmlns:o="urn:schemas-microsoft-com:office:office" xmlns:r="http://schemas.openxmlformats.org/officeDocument/2006/relationships" xmlns:m="http://schemas.openxmlformats.org/officeDocument/2006/math" xmlns:v="urn:schemas-microsoft-com:vml" xmlns:wp14="http://schemas.microsoft.com/office/word/2010/wordprocessingDrawing" xmlns:wp="http://schemas.openxmlformats.org/drawingml/2006/wordprocessingDrawing" xmlns:w10="urn:schemas-microsoft-com:office:word" xmlns:w="http://schemas.openxmlformats.org/wordprocessingml/2006/main" xmlns:w14="http://schemas.microsoft.com/office/word/2010/wordml" xmlns:w15="http://schemas.microsoft.com/office/word/2012/wordml" xmlns:w16cex="http://schemas.microsoft.com/office/word/2018/wordml/cex" xmlns:w16cid="http://schemas.microsoft.com/office/word/2016/wordml/cid" xmlns:w16="http://schemas.microsoft.com/office/word/2018/wordml" xmlns:w16sdtdh="http://schemas.microsoft.com/office/word/2020/wordml/sdtdatahash" xmlns:w16se="http://schemas.microsoft.com/office/word/2015/wordml/symex" xmlns:wpg="http://schemas.microsoft.com/office/word/2010/wordprocessingGroup" xmlns:wpi="http://schemas.microsoft.com/office/word/2010/wordprocessingInk" xmlns:wne="http://schemas.microsoft.com/office/word/2006/wordml" xmlns:wps="http://schemas.microsoft.com/office/word/2010/wordprocessingShape" mc:Ignorable="w14 w15 w16se w16cid w16 w16cex w16sdtdh wp14">
+<w:ftr xmlns:wpc="http://schemas.microsoft.com/office/word/2010/wordprocessingCanvas" xmlns:cx="http://schemas.microsoft.com/office/drawing/2014/chartex" xmlns:cx1="http://schemas.microsoft.com/office/drawing/2015/9/8/chartex" xmlns:cx2="http://schemas.microsoft.com/office/drawing/2015/10/21/chartex" xmlns:cx3="http://schemas.microsoft.com/office/drawing/2016/5/9/chartex" xmlns:cx4="http://schemas.microsoft.com/office/drawing/2016/5/10/chartex" xmlns:cx5="http://schemas.microsoft.com/office/drawing/2016/5/11/chartex" xmlns:cx6="http://schemas.microsoft.com/office/drawing/2016/5/12/chartex" xmlns:cx7="http://schemas.microsoft.com/office/drawing/2016/5/13/chartex" xmlns:cx8="http://schemas.microsoft.com/office/drawing/2016/5/14/chartex" xmlns:mc="http://schemas.openxmlformats.org/markup-compatibility/2006" xmlns:aink="http://schemas.microsoft.com/office/drawing/2016/ink" xmlns:am3d="http://schemas.microsoft.com/office/drawing/2017/model3d" xmlns:o="urn:schemas-microsoft-com:office:office" xmlns:oel="http://schemas.microsoft.com/office/2019/extlst" xmlns:r="http://schemas.openxmlformats.org/officeDocument/2006/relationships" xmlns:m="http://schemas.openxmlformats.org/officeDocument/2006/math" xmlns:v="urn:schemas-microsoft-com:vml" xmlns:wp14="http://schemas.microsoft.com/office/word/2010/wordprocessingDrawing" xmlns:wp="http://schemas.openxmlformats.org/drawingml/2006/wordprocessingDrawing" xmlns:w10="urn:schemas-microsoft-com:office:word" xmlns:w="http://schemas.openxmlformats.org/wordprocessingml/2006/main" xmlns:w14="http://schemas.microsoft.com/office/word/2010/wordml" xmlns:w15="http://schemas.microsoft.com/office/word/2012/wordml" xmlns:w16cex="http://schemas.microsoft.com/office/word/2018/wordml/cex" xmlns:w16cid="http://schemas.microsoft.com/office/word/2016/wordml/cid" xmlns:w16="http://schemas.microsoft.com/office/word/2018/wordml" xmlns:w16sdtdh="http://schemas.microsoft.com/office/word/2020/wordml/sdtdatahash" xmlns:w16se="http://schemas.microsoft.com/office/word/2015/wordml/symex" xmlns:wpg="http://schemas.microsoft.com/office/word/2010/wordprocessingGroup" xmlns:wpi="http://schemas.microsoft.com/office/word/2010/wordprocessingInk" xmlns:wne="http://schemas.microsoft.com/office/word/2006/wordml" xmlns:wps="http://schemas.microsoft.com/office/word/2010/wordprocessingShape" mc:Ignorable="w14 w15 w16se w16cid w16 w16cex w16sdtdh wp14">
   <w:p>
     <w:pPr>
       <w:ind w:left="1440" w:hanging="1440"/>
@@ -5570,7 +6022,23 @@
         <w:rFonts w:ascii="TH Sarabun New" w:eastAsia="TH SarabunPSK" w:hAnsi="TH Sarabun New" w:cs="TH Sarabun New"/>
         <w:szCs w:val="24"/>
       </w:rPr>
-      <w:t>${contact_name}</w:t>
+      <w:t>${</w:t>
+    </w:r>
+    <w:proofErr w:type="spellStart"/>
+    <w:r>
+      <w:rPr>
+        <w:rFonts w:ascii="TH Sarabun New" w:eastAsia="TH SarabunPSK" w:hAnsi="TH Sarabun New" w:cs="TH Sarabun New"/>
+        <w:szCs w:val="24"/>
+      </w:rPr>
+      <w:t>contact_name</w:t>
+    </w:r>
+    <w:proofErr w:type="spellEnd"/>
+    <w:r>
+      <w:rPr>
+        <w:rFonts w:ascii="TH Sarabun New" w:eastAsia="TH SarabunPSK" w:hAnsi="TH Sarabun New" w:cs="TH Sarabun New"/>
+        <w:szCs w:val="24"/>
+      </w:rPr>
+      <w:t>}</w:t>
     </w:r>
     <w:r>
       <w:rPr>
@@ -5617,7 +6085,23 @@
         <w:rFonts w:ascii="TH Sarabun New" w:eastAsia="TH SarabunPSK" w:hAnsi="TH Sarabun New" w:cs="TH Sarabun New"/>
         <w:szCs w:val="24"/>
       </w:rPr>
-      <w:t>${contact_phone}</w:t>
+      <w:t>${</w:t>
+    </w:r>
+    <w:proofErr w:type="spellStart"/>
+    <w:r>
+      <w:rPr>
+        <w:rFonts w:ascii="TH Sarabun New" w:eastAsia="TH SarabunPSK" w:hAnsi="TH Sarabun New" w:cs="TH Sarabun New"/>
+        <w:szCs w:val="24"/>
+      </w:rPr>
+      <w:t>contact_phone</w:t>
+    </w:r>
+    <w:proofErr w:type="spellEnd"/>
+    <w:r>
+      <w:rPr>
+        <w:rFonts w:ascii="TH Sarabun New" w:eastAsia="TH SarabunPSK" w:hAnsi="TH Sarabun New" w:cs="TH Sarabun New"/>
+        <w:szCs w:val="24"/>
+      </w:rPr>
+      <w:t>}</w:t>
     </w:r>
     <w:r>
       <w:rPr>
@@ -5632,7 +6116,7 @@
 </file>
 
 <file path=word/footer2.xml><?xml version="1.0" encoding="utf-8"?>
-<w:ftr xmlns:wpc="http://schemas.microsoft.com/office/word/2010/wordprocessingCanvas" xmlns:cx="http://schemas.microsoft.com/office/drawing/2014/chartex" xmlns:cx1="http://schemas.microsoft.com/office/drawing/2015/9/8/chartex" xmlns:cx2="http://schemas.microsoft.com/office/drawing/2015/10/21/chartex" xmlns:cx3="http://schemas.microsoft.com/office/drawing/2016/5/9/chartex" xmlns:cx4="http://schemas.microsoft.com/office/drawing/2016/5/10/chartex" xmlns:cx5="http://schemas.microsoft.com/office/drawing/2016/5/11/chartex" xmlns:cx6="http://schemas.microsoft.com/office/drawing/2016/5/12/chartex" xmlns:cx7="http://schemas.microsoft.com/office/drawing/2016/5/13/chartex" xmlns:cx8="http://schemas.microsoft.com/office/drawing/2016/5/14/chartex" xmlns:mc="http://schemas.openxmlformats.org/markup-compatibility/2006" xmlns:aink="http://schemas.microsoft.com/office/drawing/2016/ink" xmlns:am3d="http://schemas.microsoft.com/office/drawing/2017/model3d" xmlns:o="urn:schemas-microsoft-com:office:office" xmlns:r="http://schemas.openxmlformats.org/officeDocument/2006/relationships" xmlns:m="http://schemas.openxmlformats.org/officeDocument/2006/math" xmlns:v="urn:schemas-microsoft-com:vml" xmlns:wp14="http://schemas.microsoft.com/office/word/2010/wordprocessingDrawing" xmlns:wp="http://schemas.openxmlformats.org/drawingml/2006/wordprocessingDrawing" xmlns:w10="urn:schemas-microsoft-com:office:word" xmlns:w="http://schemas.openxmlformats.org/wordprocessingml/2006/main" xmlns:w14="http://schemas.microsoft.com/office/word/2010/wordml" xmlns:w15="http://schemas.microsoft.com/office/word/2012/wordml" xmlns:w16cex="http://schemas.microsoft.com/office/word/2018/wordml/cex" xmlns:w16cid="http://schemas.microsoft.com/office/word/2016/wordml/cid" xmlns:w16="http://schemas.microsoft.com/office/word/2018/wordml" xmlns:w16sdtdh="http://schemas.microsoft.com/office/word/2020/wordml/sdtdatahash" xmlns:w16se="http://schemas.microsoft.com/office/word/2015/wordml/symex" xmlns:wpg="http://schemas.microsoft.com/office/word/2010/wordprocessingGroup" xmlns:wpi="http://schemas.microsoft.com/office/word/2010/wordprocessingInk" xmlns:wne="http://schemas.microsoft.com/office/word/2006/wordml" xmlns:wps="http://schemas.microsoft.com/office/word/2010/wordprocessingShape" mc:Ignorable="w14 w15 w16se w16cid w16 w16cex w16sdtdh wp14">
+<w:ftr xmlns:wpc="http://schemas.microsoft.com/office/word/2010/wordprocessingCanvas" xmlns:cx="http://schemas.microsoft.com/office/drawing/2014/chartex" xmlns:cx1="http://schemas.microsoft.com/office/drawing/2015/9/8/chartex" xmlns:cx2="http://schemas.microsoft.com/office/drawing/2015/10/21/chartex" xmlns:cx3="http://schemas.microsoft.com/office/drawing/2016/5/9/chartex" xmlns:cx4="http://schemas.microsoft.com/office/drawing/2016/5/10/chartex" xmlns:cx5="http://schemas.microsoft.com/office/drawing/2016/5/11/chartex" xmlns:cx6="http://schemas.microsoft.com/office/drawing/2016/5/12/chartex" xmlns:cx7="http://schemas.microsoft.com/office/drawing/2016/5/13/chartex" xmlns:cx8="http://schemas.microsoft.com/office/drawing/2016/5/14/chartex" xmlns:mc="http://schemas.openxmlformats.org/markup-compatibility/2006" xmlns:aink="http://schemas.microsoft.com/office/drawing/2016/ink" xmlns:am3d="http://schemas.microsoft.com/office/drawing/2017/model3d" xmlns:o="urn:schemas-microsoft-com:office:office" xmlns:oel="http://schemas.microsoft.com/office/2019/extlst" xmlns:r="http://schemas.openxmlformats.org/officeDocument/2006/relationships" xmlns:m="http://schemas.openxmlformats.org/officeDocument/2006/math" xmlns:v="urn:schemas-microsoft-com:vml" xmlns:wp14="http://schemas.microsoft.com/office/word/2010/wordprocessingDrawing" xmlns:wp="http://schemas.openxmlformats.org/drawingml/2006/wordprocessingDrawing" xmlns:w10="urn:schemas-microsoft-com:office:word" xmlns:w="http://schemas.openxmlformats.org/wordprocessingml/2006/main" xmlns:w14="http://schemas.microsoft.com/office/word/2010/wordml" xmlns:w15="http://schemas.microsoft.com/office/word/2012/wordml" xmlns:w16cex="http://schemas.microsoft.com/office/word/2018/wordml/cex" xmlns:w16cid="http://schemas.microsoft.com/office/word/2016/wordml/cid" xmlns:w16="http://schemas.microsoft.com/office/word/2018/wordml" xmlns:w16sdtdh="http://schemas.microsoft.com/office/word/2020/wordml/sdtdatahash" xmlns:w16se="http://schemas.microsoft.com/office/word/2015/wordml/symex" xmlns:wpg="http://schemas.microsoft.com/office/word/2010/wordprocessingGroup" xmlns:wpi="http://schemas.microsoft.com/office/word/2010/wordprocessingInk" xmlns:wne="http://schemas.microsoft.com/office/word/2006/wordml" xmlns:wps="http://schemas.microsoft.com/office/word/2010/wordprocessingShape" mc:Ignorable="w14 w15 w16se w16cid w16 w16cex w16sdtdh wp14">
   <w:p>
     <w:pPr>
       <w:pStyle w:val="Footer"/>
@@ -5851,7 +6335,7 @@
 </file>
 
 <file path=word/footnotes.xml><?xml version="1.0" encoding="utf-8"?>
-<w:footnotes xmlns:wpc="http://schemas.microsoft.com/office/word/2010/wordprocessingCanvas" xmlns:cx="http://schemas.microsoft.com/office/drawing/2014/chartex" xmlns:cx1="http://schemas.microsoft.com/office/drawing/2015/9/8/chartex" xmlns:cx2="http://schemas.microsoft.com/office/drawing/2015/10/21/chartex" xmlns:cx3="http://schemas.microsoft.com/office/drawing/2016/5/9/chartex" xmlns:cx4="http://schemas.microsoft.com/office/drawing/2016/5/10/chartex" xmlns:cx5="http://schemas.microsoft.com/office/drawing/2016/5/11/chartex" xmlns:cx6="http://schemas.microsoft.com/office/drawing/2016/5/12/chartex" xmlns:cx7="http://schemas.microsoft.com/office/drawing/2016/5/13/chartex" xmlns:cx8="http://schemas.microsoft.com/office/drawing/2016/5/14/chartex" xmlns:mc="http://schemas.openxmlformats.org/markup-compatibility/2006" xmlns:aink="http://schemas.microsoft.com/office/drawing/2016/ink" xmlns:am3d="http://schemas.microsoft.com/office/drawing/2017/model3d" xmlns:o="urn:schemas-microsoft-com:office:office" xmlns:r="http://schemas.openxmlformats.org/officeDocument/2006/relationships" xmlns:m="http://schemas.openxmlformats.org/officeDocument/2006/math" xmlns:v="urn:schemas-microsoft-com:vml" xmlns:wp14="http://schemas.microsoft.com/office/word/2010/wordprocessingDrawing" xmlns:wp="http://schemas.openxmlformats.org/drawingml/2006/wordprocessingDrawing" xmlns:w10="urn:schemas-microsoft-com:office:word" xmlns:w="http://schemas.openxmlformats.org/wordprocessingml/2006/main" xmlns:w14="http://schemas.microsoft.com/office/word/2010/wordml" xmlns:w15="http://schemas.microsoft.com/office/word/2012/wordml" xmlns:w16cex="http://schemas.microsoft.com/office/word/2018/wordml/cex" xmlns:w16cid="http://schemas.microsoft.com/office/word/2016/wordml/cid" xmlns:w16="http://schemas.microsoft.com/office/word/2018/wordml" xmlns:w16sdtdh="http://schemas.microsoft.com/office/word/2020/wordml/sdtdatahash" xmlns:w16se="http://schemas.microsoft.com/office/word/2015/wordml/symex" xmlns:wpg="http://schemas.microsoft.com/office/word/2010/wordprocessingGroup" xmlns:wpi="http://schemas.microsoft.com/office/word/2010/wordprocessingInk" xmlns:wne="http://schemas.microsoft.com/office/word/2006/wordml" xmlns:wps="http://schemas.microsoft.com/office/word/2010/wordprocessingShape" mc:Ignorable="w14 w15 w16se w16cid w16 w16cex w16sdtdh wp14">
+<w:footnotes xmlns:wpc="http://schemas.microsoft.com/office/word/2010/wordprocessingCanvas" xmlns:cx="http://schemas.microsoft.com/office/drawing/2014/chartex" xmlns:cx1="http://schemas.microsoft.com/office/drawing/2015/9/8/chartex" xmlns:cx2="http://schemas.microsoft.com/office/drawing/2015/10/21/chartex" xmlns:cx3="http://schemas.microsoft.com/office/drawing/2016/5/9/chartex" xmlns:cx4="http://schemas.microsoft.com/office/drawing/2016/5/10/chartex" xmlns:cx5="http://schemas.microsoft.com/office/drawing/2016/5/11/chartex" xmlns:cx6="http://schemas.microsoft.com/office/drawing/2016/5/12/chartex" xmlns:cx7="http://schemas.microsoft.com/office/drawing/2016/5/13/chartex" xmlns:cx8="http://schemas.microsoft.com/office/drawing/2016/5/14/chartex" xmlns:mc="http://schemas.openxmlformats.org/markup-compatibility/2006" xmlns:aink="http://schemas.microsoft.com/office/drawing/2016/ink" xmlns:am3d="http://schemas.microsoft.com/office/drawing/2017/model3d" xmlns:o="urn:schemas-microsoft-com:office:office" xmlns:oel="http://schemas.microsoft.com/office/2019/extlst" xmlns:r="http://schemas.openxmlformats.org/officeDocument/2006/relationships" xmlns:m="http://schemas.openxmlformats.org/officeDocument/2006/math" xmlns:v="urn:schemas-microsoft-com:vml" xmlns:wp14="http://schemas.microsoft.com/office/word/2010/wordprocessingDrawing" xmlns:wp="http://schemas.openxmlformats.org/drawingml/2006/wordprocessingDrawing" xmlns:w10="urn:schemas-microsoft-com:office:word" xmlns:w="http://schemas.openxmlformats.org/wordprocessingml/2006/main" xmlns:w14="http://schemas.microsoft.com/office/word/2010/wordml" xmlns:w15="http://schemas.microsoft.com/office/word/2012/wordml" xmlns:w16cex="http://schemas.microsoft.com/office/word/2018/wordml/cex" xmlns:w16cid="http://schemas.microsoft.com/office/word/2016/wordml/cid" xmlns:w16="http://schemas.microsoft.com/office/word/2018/wordml" xmlns:w16sdtdh="http://schemas.microsoft.com/office/word/2020/wordml/sdtdatahash" xmlns:w16se="http://schemas.microsoft.com/office/word/2015/wordml/symex" xmlns:wpg="http://schemas.microsoft.com/office/word/2010/wordprocessingGroup" xmlns:wpi="http://schemas.microsoft.com/office/word/2010/wordprocessingInk" xmlns:wne="http://schemas.microsoft.com/office/word/2006/wordml" xmlns:wps="http://schemas.microsoft.com/office/word/2010/wordprocessingShape" mc:Ignorable="w14 w15 w16se w16cid w16 w16cex w16sdtdh wp14">
   <w:footnote w:type="separator" w:id="-1">
     <w:p>
       <w:r>
@@ -5873,7 +6357,7 @@
 </file>
 
 <file path=word/header1.xml><?xml version="1.0" encoding="utf-8"?>
-<w:hdr xmlns:wpc="http://schemas.microsoft.com/office/word/2010/wordprocessingCanvas" xmlns:cx="http://schemas.microsoft.com/office/drawing/2014/chartex" xmlns:cx1="http://schemas.microsoft.com/office/drawing/2015/9/8/chartex" xmlns:cx2="http://schemas.microsoft.com/office/drawing/2015/10/21/chartex" xmlns:cx3="http://schemas.microsoft.com/office/drawing/2016/5/9/chartex" xmlns:cx4="http://schemas.microsoft.com/office/drawing/2016/5/10/chartex" xmlns:cx5="http://schemas.microsoft.com/office/drawing/2016/5/11/chartex" xmlns:cx6="http://schemas.microsoft.com/office/drawing/2016/5/12/chartex" xmlns:cx7="http://schemas.microsoft.com/office/drawing/2016/5/13/chartex" xmlns:cx8="http://schemas.microsoft.com/office/drawing/2016/5/14/chartex" xmlns:mc="http://schemas.openxmlformats.org/markup-compatibility/2006" xmlns:aink="http://schemas.microsoft.com/office/drawing/2016/ink" xmlns:am3d="http://schemas.microsoft.com/office/drawing/2017/model3d" xmlns:o="urn:schemas-microsoft-com:office:office" xmlns:r="http://schemas.openxmlformats.org/officeDocument/2006/relationships" xmlns:m="http://schemas.openxmlformats.org/officeDocument/2006/math" xmlns:v="urn:schemas-microsoft-com:vml" xmlns:wp14="http://schemas.microsoft.com/office/word/2010/wordprocessingDrawing" xmlns:wp="http://schemas.openxmlformats.org/drawingml/2006/wordprocessingDrawing" xmlns:w10="urn:schemas-microsoft-com:office:word" xmlns:w="http://schemas.openxmlformats.org/wordprocessingml/2006/main" xmlns:w14="http://schemas.microsoft.com/office/word/2010/wordml" xmlns:w15="http://schemas.microsoft.com/office/word/2012/wordml" xmlns:w16cex="http://schemas.microsoft.com/office/word/2018/wordml/cex" xmlns:w16cid="http://schemas.microsoft.com/office/word/2016/wordml/cid" xmlns:w16="http://schemas.microsoft.com/office/word/2018/wordml" xmlns:w16sdtdh="http://schemas.microsoft.com/office/word/2020/wordml/sdtdatahash" xmlns:w16se="http://schemas.microsoft.com/office/word/2015/wordml/symex" xmlns:wpg="http://schemas.microsoft.com/office/word/2010/wordprocessingGroup" xmlns:wpi="http://schemas.microsoft.com/office/word/2010/wordprocessingInk" xmlns:wne="http://schemas.microsoft.com/office/word/2006/wordml" xmlns:wps="http://schemas.microsoft.com/office/word/2010/wordprocessingShape" mc:Ignorable="w14 w15 w16se w16cid w16 w16cex w16sdtdh wp14">
+<w:hdr xmlns:wpc="http://schemas.microsoft.com/office/word/2010/wordprocessingCanvas" xmlns:cx="http://schemas.microsoft.com/office/drawing/2014/chartex" xmlns:cx1="http://schemas.microsoft.com/office/drawing/2015/9/8/chartex" xmlns:cx2="http://schemas.microsoft.com/office/drawing/2015/10/21/chartex" xmlns:cx3="http://schemas.microsoft.com/office/drawing/2016/5/9/chartex" xmlns:cx4="http://schemas.microsoft.com/office/drawing/2016/5/10/chartex" xmlns:cx5="http://schemas.microsoft.com/office/drawing/2016/5/11/chartex" xmlns:cx6="http://schemas.microsoft.com/office/drawing/2016/5/12/chartex" xmlns:cx7="http://schemas.microsoft.com/office/drawing/2016/5/13/chartex" xmlns:cx8="http://schemas.microsoft.com/office/drawing/2016/5/14/chartex" xmlns:mc="http://schemas.openxmlformats.org/markup-compatibility/2006" xmlns:aink="http://schemas.microsoft.com/office/drawing/2016/ink" xmlns:am3d="http://schemas.microsoft.com/office/drawing/2017/model3d" xmlns:o="urn:schemas-microsoft-com:office:office" xmlns:oel="http://schemas.microsoft.com/office/2019/extlst" xmlns:r="http://schemas.openxmlformats.org/officeDocument/2006/relationships" xmlns:m="http://schemas.openxmlformats.org/officeDocument/2006/math" xmlns:v="urn:schemas-microsoft-com:vml" xmlns:wp14="http://schemas.microsoft.com/office/word/2010/wordprocessingDrawing" xmlns:wp="http://schemas.openxmlformats.org/drawingml/2006/wordprocessingDrawing" xmlns:w10="urn:schemas-microsoft-com:office:word" xmlns:w="http://schemas.openxmlformats.org/wordprocessingml/2006/main" xmlns:w14="http://schemas.microsoft.com/office/word/2010/wordml" xmlns:w15="http://schemas.microsoft.com/office/word/2012/wordml" xmlns:w16cex="http://schemas.microsoft.com/office/word/2018/wordml/cex" xmlns:w16cid="http://schemas.microsoft.com/office/word/2016/wordml/cid" xmlns:w16="http://schemas.microsoft.com/office/word/2018/wordml" xmlns:w16sdtdh="http://schemas.microsoft.com/office/word/2020/wordml/sdtdatahash" xmlns:w16se="http://schemas.microsoft.com/office/word/2015/wordml/symex" xmlns:wpg="http://schemas.microsoft.com/office/word/2010/wordprocessingGroup" xmlns:wpi="http://schemas.microsoft.com/office/word/2010/wordprocessingInk" xmlns:wne="http://schemas.microsoft.com/office/word/2006/wordml" xmlns:wps="http://schemas.microsoft.com/office/word/2010/wordprocessingShape" mc:Ignorable="w14 w15 w16se w16cid w16 w16cex w16sdtdh wp14">
   <w:p>
     <w:pPr>
       <w:pStyle w:val="Header"/>
@@ -5950,7 +6434,7 @@
 </file>
 
 <file path=word/header2.xml><?xml version="1.0" encoding="utf-8"?>
-<w:hdr xmlns:wpc="http://schemas.microsoft.com/office/word/2010/wordprocessingCanvas" xmlns:cx="http://schemas.microsoft.com/office/drawing/2014/chartex" xmlns:cx1="http://schemas.microsoft.com/office/drawing/2015/9/8/chartex" xmlns:cx2="http://schemas.microsoft.com/office/drawing/2015/10/21/chartex" xmlns:cx3="http://schemas.microsoft.com/office/drawing/2016/5/9/chartex" xmlns:cx4="http://schemas.microsoft.com/office/drawing/2016/5/10/chartex" xmlns:cx5="http://schemas.microsoft.com/office/drawing/2016/5/11/chartex" xmlns:cx6="http://schemas.microsoft.com/office/drawing/2016/5/12/chartex" xmlns:cx7="http://schemas.microsoft.com/office/drawing/2016/5/13/chartex" xmlns:cx8="http://schemas.microsoft.com/office/drawing/2016/5/14/chartex" xmlns:mc="http://schemas.openxmlformats.org/markup-compatibility/2006" xmlns:aink="http://schemas.microsoft.com/office/drawing/2016/ink" xmlns:am3d="http://schemas.microsoft.com/office/drawing/2017/model3d" xmlns:o="urn:schemas-microsoft-com:office:office" xmlns:r="http://schemas.openxmlformats.org/officeDocument/2006/relationships" xmlns:m="http://schemas.openxmlformats.org/officeDocument/2006/math" xmlns:v="urn:schemas-microsoft-com:vml" xmlns:wp14="http://schemas.microsoft.com/office/word/2010/wordprocessingDrawing" xmlns:wp="http://schemas.openxmlformats.org/drawingml/2006/wordprocessingDrawing" xmlns:w10="urn:schemas-microsoft-com:office:word" xmlns:w="http://schemas.openxmlformats.org/wordprocessingml/2006/main" xmlns:w14="http://schemas.microsoft.com/office/word/2010/wordml" xmlns:w15="http://schemas.microsoft.com/office/word/2012/wordml" xmlns:w16cex="http://schemas.microsoft.com/office/word/2018/wordml/cex" xmlns:w16cid="http://schemas.microsoft.com/office/word/2016/wordml/cid" xmlns:w16="http://schemas.microsoft.com/office/word/2018/wordml" xmlns:w16sdtdh="http://schemas.microsoft.com/office/word/2020/wordml/sdtdatahash" xmlns:w16se="http://schemas.microsoft.com/office/word/2015/wordml/symex" xmlns:wpg="http://schemas.microsoft.com/office/word/2010/wordprocessingGroup" xmlns:wpi="http://schemas.microsoft.com/office/word/2010/wordprocessingInk" xmlns:wne="http://schemas.microsoft.com/office/word/2006/wordml" xmlns:wps="http://schemas.microsoft.com/office/word/2010/wordprocessingShape" mc:Ignorable="w14 w15 w16se w16cid w16 w16cex w16sdtdh wp14">
+<w:hdr xmlns:wpc="http://schemas.microsoft.com/office/word/2010/wordprocessingCanvas" xmlns:cx="http://schemas.microsoft.com/office/drawing/2014/chartex" xmlns:cx1="http://schemas.microsoft.com/office/drawing/2015/9/8/chartex" xmlns:cx2="http://schemas.microsoft.com/office/drawing/2015/10/21/chartex" xmlns:cx3="http://schemas.microsoft.com/office/drawing/2016/5/9/chartex" xmlns:cx4="http://schemas.microsoft.com/office/drawing/2016/5/10/chartex" xmlns:cx5="http://schemas.microsoft.com/office/drawing/2016/5/11/chartex" xmlns:cx6="http://schemas.microsoft.com/office/drawing/2016/5/12/chartex" xmlns:cx7="http://schemas.microsoft.com/office/drawing/2016/5/13/chartex" xmlns:cx8="http://schemas.microsoft.com/office/drawing/2016/5/14/chartex" xmlns:mc="http://schemas.openxmlformats.org/markup-compatibility/2006" xmlns:aink="http://schemas.microsoft.com/office/drawing/2016/ink" xmlns:am3d="http://schemas.microsoft.com/office/drawing/2017/model3d" xmlns:o="urn:schemas-microsoft-com:office:office" xmlns:oel="http://schemas.microsoft.com/office/2019/extlst" xmlns:r="http://schemas.openxmlformats.org/officeDocument/2006/relationships" xmlns:m="http://schemas.openxmlformats.org/officeDocument/2006/math" xmlns:v="urn:schemas-microsoft-com:vml" xmlns:wp14="http://schemas.microsoft.com/office/word/2010/wordprocessingDrawing" xmlns:wp="http://schemas.openxmlformats.org/drawingml/2006/wordprocessingDrawing" xmlns:w10="urn:schemas-microsoft-com:office:word" xmlns:w="http://schemas.openxmlformats.org/wordprocessingml/2006/main" xmlns:w14="http://schemas.microsoft.com/office/word/2010/wordml" xmlns:w15="http://schemas.microsoft.com/office/word/2012/wordml" xmlns:w16cex="http://schemas.microsoft.com/office/word/2018/wordml/cex" xmlns:w16cid="http://schemas.microsoft.com/office/word/2016/wordml/cid" xmlns:w16="http://schemas.microsoft.com/office/word/2018/wordml" xmlns:w16sdtdh="http://schemas.microsoft.com/office/word/2020/wordml/sdtdatahash" xmlns:w16se="http://schemas.microsoft.com/office/word/2015/wordml/symex" xmlns:wpg="http://schemas.microsoft.com/office/word/2010/wordprocessingGroup" xmlns:wpi="http://schemas.microsoft.com/office/word/2010/wordprocessingInk" xmlns:wne="http://schemas.microsoft.com/office/word/2006/wordml" xmlns:wps="http://schemas.microsoft.com/office/word/2010/wordprocessingShape" mc:Ignorable="w14 w15 w16se w16cid w16 w16cex w16sdtdh wp14">
   <w:p>
     <w:pPr>
       <w:pStyle w:val="Header"/>
@@ -5964,7 +6448,7 @@
 </file>
 
 <file path=word/numbering.xml><?xml version="1.0" encoding="utf-8"?>
-<w:numbering xmlns:wpc="http://schemas.microsoft.com/office/word/2010/wordprocessingCanvas" xmlns:cx="http://schemas.microsoft.com/office/drawing/2014/chartex" xmlns:cx1="http://schemas.microsoft.com/office/drawing/2015/9/8/chartex" xmlns:cx2="http://schemas.microsoft.com/office/drawing/2015/10/21/chartex" xmlns:cx3="http://schemas.microsoft.com/office/drawing/2016/5/9/chartex" xmlns:cx4="http://schemas.microsoft.com/office/drawing/2016/5/10/chartex" xmlns:cx5="http://schemas.microsoft.com/office/drawing/2016/5/11/chartex" xmlns:cx6="http://schemas.microsoft.com/office/drawing/2016/5/12/chartex" xmlns:cx7="http://schemas.microsoft.com/office/drawing/2016/5/13/chartex" xmlns:cx8="http://schemas.microsoft.com/office/drawing/2016/5/14/chartex" xmlns:mc="http://schemas.openxmlformats.org/markup-compatibility/2006" xmlns:aink="http://schemas.microsoft.com/office/drawing/2016/ink" xmlns:am3d="http://schemas.microsoft.com/office/drawing/2017/model3d" xmlns:o="urn:schemas-microsoft-com:office:office" xmlns:r="http://schemas.openxmlformats.org/officeDocument/2006/relationships" xmlns:m="http://schemas.openxmlformats.org/officeDocument/2006/math" xmlns:v="urn:schemas-microsoft-com:vml" xmlns:wp14="http://schemas.microsoft.com/office/word/2010/wordprocessingDrawing" xmlns:wp="http://schemas.openxmlformats.org/drawingml/2006/wordprocessingDrawing" xmlns:w10="urn:schemas-microsoft-com:office:word" xmlns:w="http://schemas.openxmlformats.org/wordprocessingml/2006/main" xmlns:w14="http://schemas.microsoft.com/office/word/2010/wordml" xmlns:w15="http://schemas.microsoft.com/office/word/2012/wordml" xmlns:w16cex="http://schemas.microsoft.com/office/word/2018/wordml/cex" xmlns:w16cid="http://schemas.microsoft.com/office/word/2016/wordml/cid" xmlns:w16="http://schemas.microsoft.com/office/word/2018/wordml" xmlns:w16sdtdh="http://schemas.microsoft.com/office/word/2020/wordml/sdtdatahash" xmlns:w16se="http://schemas.microsoft.com/office/word/2015/wordml/symex" xmlns:wpg="http://schemas.microsoft.com/office/word/2010/wordprocessingGroup" xmlns:wpi="http://schemas.microsoft.com/office/word/2010/wordprocessingInk" xmlns:wne="http://schemas.microsoft.com/office/word/2006/wordml" xmlns:wps="http://schemas.microsoft.com/office/word/2010/wordprocessingShape" mc:Ignorable="w14 w15 w16se w16cid w16 w16cex w16sdtdh wp14">
+<w:numbering xmlns:wpc="http://schemas.microsoft.com/office/word/2010/wordprocessingCanvas" xmlns:cx="http://schemas.microsoft.com/office/drawing/2014/chartex" xmlns:cx1="http://schemas.microsoft.com/office/drawing/2015/9/8/chartex" xmlns:cx2="http://schemas.microsoft.com/office/drawing/2015/10/21/chartex" xmlns:cx3="http://schemas.microsoft.com/office/drawing/2016/5/9/chartex" xmlns:cx4="http://schemas.microsoft.com/office/drawing/2016/5/10/chartex" xmlns:cx5="http://schemas.microsoft.com/office/drawing/2016/5/11/chartex" xmlns:cx6="http://schemas.microsoft.com/office/drawing/2016/5/12/chartex" xmlns:cx7="http://schemas.microsoft.com/office/drawing/2016/5/13/chartex" xmlns:cx8="http://schemas.microsoft.com/office/drawing/2016/5/14/chartex" xmlns:mc="http://schemas.openxmlformats.org/markup-compatibility/2006" xmlns:aink="http://schemas.microsoft.com/office/drawing/2016/ink" xmlns:am3d="http://schemas.microsoft.com/office/drawing/2017/model3d" xmlns:o="urn:schemas-microsoft-com:office:office" xmlns:oel="http://schemas.microsoft.com/office/2019/extlst" xmlns:r="http://schemas.openxmlformats.org/officeDocument/2006/relationships" xmlns:m="http://schemas.openxmlformats.org/officeDocument/2006/math" xmlns:v="urn:schemas-microsoft-com:vml" xmlns:wp14="http://schemas.microsoft.com/office/word/2010/wordprocessingDrawing" xmlns:wp="http://schemas.openxmlformats.org/drawingml/2006/wordprocessingDrawing" xmlns:w10="urn:schemas-microsoft-com:office:word" xmlns:w="http://schemas.openxmlformats.org/wordprocessingml/2006/main" xmlns:w14="http://schemas.microsoft.com/office/word/2010/wordml" xmlns:w15="http://schemas.microsoft.com/office/word/2012/wordml" xmlns:w16cex="http://schemas.microsoft.com/office/word/2018/wordml/cex" xmlns:w16cid="http://schemas.microsoft.com/office/word/2016/wordml/cid" xmlns:w16="http://schemas.microsoft.com/office/word/2018/wordml" xmlns:w16sdtdh="http://schemas.microsoft.com/office/word/2020/wordml/sdtdatahash" xmlns:w16se="http://schemas.microsoft.com/office/word/2015/wordml/symex" xmlns:wpg="http://schemas.microsoft.com/office/word/2010/wordprocessingGroup" xmlns:wpi="http://schemas.microsoft.com/office/word/2010/wordprocessingInk" xmlns:wne="http://schemas.microsoft.com/office/word/2006/wordml" xmlns:wps="http://schemas.microsoft.com/office/word/2010/wordprocessingShape" mc:Ignorable="w14 w15 w16se w16cid w16 w16cex w16sdtdh wp14">
   <w:abstractNum w:abstractNumId="0" w15:restartNumberingAfterBreak="0">
     <w:nsid w:val="0A785D71"/>
     <w:multiLevelType w:val="hybridMultilevel"/>
@@ -7598,6 +8082,119 @@
     </w:lvl>
   </w:abstractNum>
   <w:abstractNum w:abstractNumId="18" w15:restartNumberingAfterBreak="0">
+    <w:nsid w:val="6E005320"/>
+    <w:multiLevelType w:val="hybridMultilevel"/>
+    <w:tmpl w:val="5F84EA12"/>
+    <w:lvl w:ilvl="0" w:tplc="04090001">
+      <w:start w:val="1"/>
+      <w:numFmt w:val="bullet"/>
+      <w:lvlText w:val=""/>
+      <w:lvlJc w:val="left"/>
+      <w:pPr>
+        <w:ind w:left="720" w:hanging="360"/>
+      </w:pPr>
+      <w:rPr>
+        <w:rFonts w:ascii="Symbol" w:hAnsi="Symbol" w:hint="default"/>
+      </w:rPr>
+    </w:lvl>
+    <w:lvl w:ilvl="1" w:tplc="04090003" w:tentative="1">
+      <w:start w:val="1"/>
+      <w:numFmt w:val="bullet"/>
+      <w:lvlText w:val="o"/>
+      <w:lvlJc w:val="left"/>
+      <w:pPr>
+        <w:ind w:left="1440" w:hanging="360"/>
+      </w:pPr>
+      <w:rPr>
+        <w:rFonts w:ascii="Courier New" w:hAnsi="Courier New" w:cs="Courier New" w:hint="default"/>
+      </w:rPr>
+    </w:lvl>
+    <w:lvl w:ilvl="2" w:tplc="04090005" w:tentative="1">
+      <w:start w:val="1"/>
+      <w:numFmt w:val="bullet"/>
+      <w:lvlText w:val=""/>
+      <w:lvlJc w:val="left"/>
+      <w:pPr>
+        <w:ind w:left="2160" w:hanging="360"/>
+      </w:pPr>
+      <w:rPr>
+        <w:rFonts w:ascii="Wingdings" w:hAnsi="Wingdings" w:hint="default"/>
+      </w:rPr>
+    </w:lvl>
+    <w:lvl w:ilvl="3" w:tplc="04090001" w:tentative="1">
+      <w:start w:val="1"/>
+      <w:numFmt w:val="bullet"/>
+      <w:lvlText w:val=""/>
+      <w:lvlJc w:val="left"/>
+      <w:pPr>
+        <w:ind w:left="2880" w:hanging="360"/>
+      </w:pPr>
+      <w:rPr>
+        <w:rFonts w:ascii="Symbol" w:hAnsi="Symbol" w:hint="default"/>
+      </w:rPr>
+    </w:lvl>
+    <w:lvl w:ilvl="4" w:tplc="04090003" w:tentative="1">
+      <w:start w:val="1"/>
+      <w:numFmt w:val="bullet"/>
+      <w:lvlText w:val="o"/>
+      <w:lvlJc w:val="left"/>
+      <w:pPr>
+        <w:ind w:left="3600" w:hanging="360"/>
+      </w:pPr>
+      <w:rPr>
+        <w:rFonts w:ascii="Courier New" w:hAnsi="Courier New" w:cs="Courier New" w:hint="default"/>
+      </w:rPr>
+    </w:lvl>
+    <w:lvl w:ilvl="5" w:tplc="04090005" w:tentative="1">
+      <w:start w:val="1"/>
+      <w:numFmt w:val="bullet"/>
+      <w:lvlText w:val=""/>
+      <w:lvlJc w:val="left"/>
+      <w:pPr>
+        <w:ind w:left="4320" w:hanging="360"/>
+      </w:pPr>
+      <w:rPr>
+        <w:rFonts w:ascii="Wingdings" w:hAnsi="Wingdings" w:hint="default"/>
+      </w:rPr>
+    </w:lvl>
+    <w:lvl w:ilvl="6" w:tplc="04090001" w:tentative="1">
+      <w:start w:val="1"/>
+      <w:numFmt w:val="bullet"/>
+      <w:lvlText w:val=""/>
+      <w:lvlJc w:val="left"/>
+      <w:pPr>
+        <w:ind w:left="5040" w:hanging="360"/>
+      </w:pPr>
+      <w:rPr>
+        <w:rFonts w:ascii="Symbol" w:hAnsi="Symbol" w:hint="default"/>
+      </w:rPr>
+    </w:lvl>
+    <w:lvl w:ilvl="7" w:tplc="04090003" w:tentative="1">
+      <w:start w:val="1"/>
+      <w:numFmt w:val="bullet"/>
+      <w:lvlText w:val="o"/>
+      <w:lvlJc w:val="left"/>
+      <w:pPr>
+        <w:ind w:left="5760" w:hanging="360"/>
+      </w:pPr>
+      <w:rPr>
+        <w:rFonts w:ascii="Courier New" w:hAnsi="Courier New" w:cs="Courier New" w:hint="default"/>
+      </w:rPr>
+    </w:lvl>
+    <w:lvl w:ilvl="8" w:tplc="04090005" w:tentative="1">
+      <w:start w:val="1"/>
+      <w:numFmt w:val="bullet"/>
+      <w:lvlText w:val=""/>
+      <w:lvlJc w:val="left"/>
+      <w:pPr>
+        <w:ind w:left="6480" w:hanging="360"/>
+      </w:pPr>
+      <w:rPr>
+        <w:rFonts w:ascii="Wingdings" w:hAnsi="Wingdings" w:hint="default"/>
+      </w:rPr>
+    </w:lvl>
+  </w:abstractNum>
+  <w:abstractNum w:abstractNumId="19" w15:restartNumberingAfterBreak="0">
     <w:nsid w:val="74BE791B"/>
     <w:multiLevelType w:val="hybridMultilevel"/>
     <w:tmpl w:val="4C748CBE"/>
@@ -7686,68 +8283,71 @@
       </w:pPr>
     </w:lvl>
   </w:abstractNum>
-  <w:num w:numId="1">
+  <w:num w:numId="1" w16cid:durableId="321391667">
     <w:abstractNumId w:val="0"/>
   </w:num>
-  <w:num w:numId="2">
+  <w:num w:numId="2" w16cid:durableId="1487210332">
     <w:abstractNumId w:val="12"/>
   </w:num>
-  <w:num w:numId="3">
+  <w:num w:numId="3" w16cid:durableId="1594510604">
     <w:abstractNumId w:val="1"/>
   </w:num>
-  <w:num w:numId="4">
+  <w:num w:numId="4" w16cid:durableId="1570119072">
     <w:abstractNumId w:val="4"/>
   </w:num>
-  <w:num w:numId="5">
+  <w:num w:numId="5" w16cid:durableId="1036194593">
     <w:abstractNumId w:val="0"/>
   </w:num>
-  <w:num w:numId="6">
+  <w:num w:numId="6" w16cid:durableId="432409089">
     <w:abstractNumId w:val="1"/>
   </w:num>
-  <w:num w:numId="7">
+  <w:num w:numId="7" w16cid:durableId="1276597158">
     <w:abstractNumId w:val="5"/>
   </w:num>
-  <w:num w:numId="8">
+  <w:num w:numId="8" w16cid:durableId="1836068462">
     <w:abstractNumId w:val="16"/>
   </w:num>
-  <w:num w:numId="9">
+  <w:num w:numId="9" w16cid:durableId="192495946">
     <w:abstractNumId w:val="15"/>
   </w:num>
-  <w:num w:numId="10">
+  <w:num w:numId="10" w16cid:durableId="1163929060">
     <w:abstractNumId w:val="17"/>
   </w:num>
-  <w:num w:numId="11">
+  <w:num w:numId="11" w16cid:durableId="958754136">
     <w:abstractNumId w:val="6"/>
   </w:num>
-  <w:num w:numId="12">
-    <w:abstractNumId w:val="18"/>
+  <w:num w:numId="12" w16cid:durableId="1023290652">
+    <w:abstractNumId w:val="19"/>
   </w:num>
-  <w:num w:numId="13">
+  <w:num w:numId="13" w16cid:durableId="636573482">
     <w:abstractNumId w:val="11"/>
   </w:num>
-  <w:num w:numId="14">
+  <w:num w:numId="14" w16cid:durableId="224144305">
     <w:abstractNumId w:val="13"/>
   </w:num>
-  <w:num w:numId="15">
+  <w:num w:numId="15" w16cid:durableId="28921435">
     <w:abstractNumId w:val="14"/>
   </w:num>
-  <w:num w:numId="16">
+  <w:num w:numId="16" w16cid:durableId="1476991750">
     <w:abstractNumId w:val="2"/>
   </w:num>
-  <w:num w:numId="17">
+  <w:num w:numId="17" w16cid:durableId="420414399">
     <w:abstractNumId w:val="7"/>
   </w:num>
-  <w:num w:numId="18">
+  <w:num w:numId="18" w16cid:durableId="294332256">
     <w:abstractNumId w:val="9"/>
   </w:num>
-  <w:num w:numId="19">
+  <w:num w:numId="19" w16cid:durableId="1502889531">
     <w:abstractNumId w:val="8"/>
   </w:num>
-  <w:num w:numId="20">
+  <w:num w:numId="20" w16cid:durableId="1413505297">
     <w:abstractNumId w:val="10"/>
   </w:num>
-  <w:num w:numId="21">
+  <w:num w:numId="21" w16cid:durableId="249655582">
     <w:abstractNumId w:val="3"/>
+  </w:num>
+  <w:num w:numId="22" w16cid:durableId="254940560">
+    <w:abstractNumId w:val="18"/>
   </w:num>
   <w:numIdMacAtCleanup w:val="4"/>
 </w:numbering>
@@ -13121,15 +13721,16 @@
 </file>
 
 <file path=customXml/item1.xml><?xml version="1.0" encoding="utf-8"?>
-<?mso-contentType ?>
-<FormTemplates xmlns="http://schemas.microsoft.com/sharepoint/v3/contenttype/forms">
-  <Display>DocumentLibraryForm</Display>
-  <Edit>DocumentLibraryForm</Edit>
-  <New>DocumentLibraryForm</New>
-</FormTemplates>
+<b:Sources xmlns:b="http://schemas.openxmlformats.org/officeDocument/2006/bibliography" xmlns="http://schemas.openxmlformats.org/officeDocument/2006/bibliography" SelectedStyle="\APA.XSL" StyleName="APA"/>
 </file>
 
 <file path=customXml/item2.xml><?xml version="1.0" encoding="utf-8"?>
+<p:properties xmlns:p="http://schemas.microsoft.com/office/2006/metadata/properties" xmlns:xsi="http://www.w3.org/2001/XMLSchema-instance" xmlns:pc="http://schemas.microsoft.com/office/infopath/2007/PartnerControls">
+  <documentManagement/>
+</p:properties>
+</file>
+
+<file path=customXml/item3.xml><?xml version="1.0" encoding="utf-8"?>
 <ct:contentTypeSchema xmlns:ct="http://schemas.microsoft.com/office/2006/metadata/contentType" xmlns:ma="http://schemas.microsoft.com/office/2006/metadata/properties/metaAttributes" ct:_="" ma:_="" ma:contentTypeName="Document" ma:contentTypeID="0x0101007C4C046FEF275545923CC12E914C6008" ma:contentTypeVersion="2" ma:contentTypeDescription="Create a new document." ma:contentTypeScope="" ma:versionID="59e0f66ee11b0b3a2e6ceee1e1ed5786">
   <xsd:schema xmlns:xsd="http://www.w3.org/2001/XMLSchema" xmlns:xs="http://www.w3.org/2001/XMLSchema" xmlns:p="http://schemas.microsoft.com/office/2006/metadata/properties" xmlns:ns3="4d8c7634-31e0-4dc1-878b-bc07ed83198f" targetNamespace="http://schemas.microsoft.com/office/2006/metadata/properties" ma:root="true" ma:fieldsID="549bf408c1def50cb45e9b577011876c" ns3:_="">
     <xsd:import namespace="4d8c7634-31e0-4dc1-878b-bc07ed83198f"/>
@@ -13261,25 +13862,33 @@
 </ct:contentTypeSchema>
 </file>
 
-<file path=customXml/item3.xml><?xml version="1.0" encoding="utf-8"?>
-<p:properties xmlns:p="http://schemas.microsoft.com/office/2006/metadata/properties" xmlns:xsi="http://www.w3.org/2001/XMLSchema-instance" xmlns:pc="http://schemas.microsoft.com/office/infopath/2007/PartnerControls">
-  <documentManagement/>
-</p:properties>
-</file>
-
 <file path=customXml/item4.xml><?xml version="1.0" encoding="utf-8"?>
-<b:Sources xmlns:b="http://schemas.openxmlformats.org/officeDocument/2006/bibliography" xmlns="http://schemas.openxmlformats.org/officeDocument/2006/bibliography" SelectedStyle="\APA.XSL" StyleName="APA"/>
+<?mso-contentType ?>
+<FormTemplates xmlns="http://schemas.microsoft.com/sharepoint/v3/contenttype/forms">
+  <Display>DocumentLibraryForm</Display>
+  <Edit>DocumentLibraryForm</Edit>
+  <New>DocumentLibraryForm</New>
+</FormTemplates>
 </file>
 
 <file path=customXml/itemProps1.xml><?xml version="1.0" encoding="utf-8"?>
-<ds:datastoreItem xmlns:ds="http://schemas.openxmlformats.org/officeDocument/2006/customXml" ds:itemID="{0291BFEE-A978-468C-B1F6-AF456AAEF2EA}">
+<ds:datastoreItem xmlns:ds="http://schemas.openxmlformats.org/officeDocument/2006/customXml" ds:itemID="{01E4C127-2A7B-4952-89B3-EF6EE45FB786}">
   <ds:schemaRefs>
-    <ds:schemaRef ds:uri="http://schemas.microsoft.com/sharepoint/v3/contenttype/forms"/>
+    <ds:schemaRef ds:uri="http://schemas.openxmlformats.org/officeDocument/2006/bibliography"/>
   </ds:schemaRefs>
 </ds:datastoreItem>
 </file>
 
 <file path=customXml/itemProps2.xml><?xml version="1.0" encoding="utf-8"?>
+<ds:datastoreItem xmlns:ds="http://schemas.openxmlformats.org/officeDocument/2006/customXml" ds:itemID="{AFAA16AC-0925-47F4-B5D5-A2B722387678}">
+  <ds:schemaRefs>
+    <ds:schemaRef ds:uri="http://schemas.microsoft.com/office/2006/metadata/properties"/>
+    <ds:schemaRef ds:uri="http://schemas.microsoft.com/office/infopath/2007/PartnerControls"/>
+  </ds:schemaRefs>
+</ds:datastoreItem>
+</file>
+
+<file path=customXml/itemProps3.xml><?xml version="1.0" encoding="utf-8"?>
 <ds:datastoreItem xmlns:ds="http://schemas.openxmlformats.org/officeDocument/2006/customXml" ds:itemID="{A174F515-D897-45B5-8FAF-FE5081CBFB9C}">
   <ds:schemaRefs>
     <ds:schemaRef ds:uri="http://schemas.microsoft.com/office/2006/metadata/contentType"/>
@@ -13297,19 +13906,10 @@
 </ds:datastoreItem>
 </file>
 
-<file path=customXml/itemProps3.xml><?xml version="1.0" encoding="utf-8"?>
-<ds:datastoreItem xmlns:ds="http://schemas.openxmlformats.org/officeDocument/2006/customXml" ds:itemID="{AFAA16AC-0925-47F4-B5D5-A2B722387678}">
+<file path=customXml/itemProps4.xml><?xml version="1.0" encoding="utf-8"?>
+<ds:datastoreItem xmlns:ds="http://schemas.openxmlformats.org/officeDocument/2006/customXml" ds:itemID="{0291BFEE-A978-468C-B1F6-AF456AAEF2EA}">
   <ds:schemaRefs>
-    <ds:schemaRef ds:uri="http://schemas.microsoft.com/office/2006/metadata/properties"/>
-    <ds:schemaRef ds:uri="http://schemas.microsoft.com/office/infopath/2007/PartnerControls"/>
-  </ds:schemaRefs>
-</ds:datastoreItem>
-</file>
-
-<file path=customXml/itemProps4.xml><?xml version="1.0" encoding="utf-8"?>
-<ds:datastoreItem xmlns:ds="http://schemas.openxmlformats.org/officeDocument/2006/customXml" ds:itemID="{01E4C127-2A7B-4952-89B3-EF6EE45FB786}">
-  <ds:schemaRefs>
-    <ds:schemaRef ds:uri="http://schemas.openxmlformats.org/officeDocument/2006/bibliography"/>
+    <ds:schemaRef ds:uri="http://schemas.microsoft.com/sharepoint/v3/contenttype/forms"/>
   </ds:schemaRefs>
 </ds:datastoreItem>
 </file>
</xml_diff>

<commit_message>
feat: add project summary download
</commit_message>
<xml_diff>
--- a/storage/project_approval_template.docx
+++ b/storage/project_approval_template.docx
@@ -456,6 +456,7 @@
           <w:color w:val="000000" w:themeColor="text1"/>
           <w:sz w:val="28"/>
           <w:szCs w:val="28"/>
+          <w:highlight w:val="cyan"/>
         </w:rPr>
         <w:t>${period}</w:t>
       </w:r>
@@ -1049,8 +1050,12 @@
           <w:sz w:val="28"/>
         </w:rPr>
         <w:sectPr>
-          <w:headerReference w:type="default" r:id="rId11"/>
-          <w:footerReference w:type="default" r:id="rId12"/>
+          <w:headerReference w:type="even" r:id="rId11"/>
+          <w:headerReference w:type="default" r:id="rId12"/>
+          <w:footerReference w:type="even" r:id="rId13"/>
+          <w:footerReference w:type="default" r:id="rId14"/>
+          <w:headerReference w:type="first" r:id="rId15"/>
+          <w:footerReference w:type="first" r:id="rId16"/>
           <w:pgSz w:w="11907" w:h="16840" w:code="9"/>
           <w:pgMar w:top="1440" w:right="1440" w:bottom="990" w:left="1440" w:header="432" w:footer="706" w:gutter="0"/>
           <w:pgNumType w:fmt="thaiNumbers" w:start="1"/>
@@ -1116,7 +1121,7 @@
         <w:spacing w:before="120"/>
         <w:ind w:left="2160" w:hanging="2160"/>
         <w:rPr>
-          <w:rFonts w:ascii="TH Sarabun New" w:hAnsi="TH Sarabun New" w:cs="TH Sarabun New" w:hint="cs"/>
+          <w:rFonts w:ascii="TH Sarabun New" w:hAnsi="TH Sarabun New" w:cs="TH Sarabun New"/>
           <w:color w:val="000000" w:themeColor="text1"/>
           <w:sz w:val="28"/>
           <w:cs/>
@@ -1977,7 +1982,7 @@
             <wp:cNvGraphicFramePr/>
             <a:graphic xmlns:a="http://schemas.openxmlformats.org/drawingml/2006/main">
               <a:graphicData uri="http://schemas.openxmlformats.org/drawingml/2006/diagram">
-                <dgm:relIds xmlns:dgm="http://schemas.openxmlformats.org/drawingml/2006/diagram" xmlns:r="http://schemas.openxmlformats.org/officeDocument/2006/relationships" r:dm="rId13" r:lo="rId14" r:qs="rId15" r:cs="rId16"/>
+                <dgm:relIds xmlns:dgm="http://schemas.openxmlformats.org/drawingml/2006/diagram" xmlns:r="http://schemas.openxmlformats.org/officeDocument/2006/relationships" r:dm="rId17" r:lo="rId18" r:qs="rId19" r:cs="rId20"/>
               </a:graphicData>
             </a:graphic>
             <wp14:sizeRelH relativeFrom="page">
@@ -3046,7 +3051,7 @@
         <w:spacing w:before="120"/>
         <w:ind w:left="2160" w:hanging="2160"/>
         <w:rPr>
-          <w:rFonts w:ascii="TH Sarabun New" w:hAnsi="TH Sarabun New" w:cs="TH Sarabun New" w:hint="cs"/>
+          <w:rFonts w:ascii="TH Sarabun New" w:hAnsi="TH Sarabun New" w:cs="TH Sarabun New"/>
           <w:sz w:val="28"/>
           <w:highlight w:val="yellow"/>
         </w:rPr>
@@ -5939,8 +5944,8 @@
       </w:pPr>
     </w:p>
     <w:sectPr>
-      <w:headerReference w:type="default" r:id="rId18"/>
-      <w:footerReference w:type="default" r:id="rId19"/>
+      <w:headerReference w:type="default" r:id="rId22"/>
+      <w:footerReference w:type="default" r:id="rId23"/>
       <w:pgSz w:w="11906" w:h="16838"/>
       <w:pgMar w:top="1440" w:right="1440" w:bottom="1440" w:left="1440" w:header="706" w:footer="706" w:gutter="0"/>
       <w:pgNumType w:start="1"/>
@@ -5974,6 +5979,16 @@
 </file>
 
 <file path=word/footer1.xml><?xml version="1.0" encoding="utf-8"?>
+<w:ftr xmlns:wpc="http://schemas.microsoft.com/office/word/2010/wordprocessingCanvas" xmlns:cx="http://schemas.microsoft.com/office/drawing/2014/chartex" xmlns:cx1="http://schemas.microsoft.com/office/drawing/2015/9/8/chartex" xmlns:cx2="http://schemas.microsoft.com/office/drawing/2015/10/21/chartex" xmlns:cx3="http://schemas.microsoft.com/office/drawing/2016/5/9/chartex" xmlns:cx4="http://schemas.microsoft.com/office/drawing/2016/5/10/chartex" xmlns:cx5="http://schemas.microsoft.com/office/drawing/2016/5/11/chartex" xmlns:cx6="http://schemas.microsoft.com/office/drawing/2016/5/12/chartex" xmlns:cx7="http://schemas.microsoft.com/office/drawing/2016/5/13/chartex" xmlns:cx8="http://schemas.microsoft.com/office/drawing/2016/5/14/chartex" xmlns:mc="http://schemas.openxmlformats.org/markup-compatibility/2006" xmlns:aink="http://schemas.microsoft.com/office/drawing/2016/ink" xmlns:am3d="http://schemas.microsoft.com/office/drawing/2017/model3d" xmlns:o="urn:schemas-microsoft-com:office:office" xmlns:oel="http://schemas.microsoft.com/office/2019/extlst" xmlns:r="http://schemas.openxmlformats.org/officeDocument/2006/relationships" xmlns:m="http://schemas.openxmlformats.org/officeDocument/2006/math" xmlns:v="urn:schemas-microsoft-com:vml" xmlns:wp14="http://schemas.microsoft.com/office/word/2010/wordprocessingDrawing" xmlns:wp="http://schemas.openxmlformats.org/drawingml/2006/wordprocessingDrawing" xmlns:w10="urn:schemas-microsoft-com:office:word" xmlns:w="http://schemas.openxmlformats.org/wordprocessingml/2006/main" xmlns:w14="http://schemas.microsoft.com/office/word/2010/wordml" xmlns:w15="http://schemas.microsoft.com/office/word/2012/wordml" xmlns:w16cex="http://schemas.microsoft.com/office/word/2018/wordml/cex" xmlns:w16cid="http://schemas.microsoft.com/office/word/2016/wordml/cid" xmlns:w16="http://schemas.microsoft.com/office/word/2018/wordml" xmlns:w16sdtdh="http://schemas.microsoft.com/office/word/2020/wordml/sdtdatahash" xmlns:w16se="http://schemas.microsoft.com/office/word/2015/wordml/symex" xmlns:wpg="http://schemas.microsoft.com/office/word/2010/wordprocessingGroup" xmlns:wpi="http://schemas.microsoft.com/office/word/2010/wordprocessingInk" xmlns:wne="http://schemas.microsoft.com/office/word/2006/wordml" xmlns:wps="http://schemas.microsoft.com/office/word/2010/wordprocessingShape" mc:Ignorable="w14 w15 w16se w16cid w16 w16cex w16sdtdh wp14">
+  <w:p>
+    <w:pPr>
+      <w:pStyle w:val="Footer"/>
+    </w:pPr>
+  </w:p>
+</w:ftr>
+</file>
+
+<file path=word/footer2.xml><?xml version="1.0" encoding="utf-8"?>
 <w:ftr xmlns:wpc="http://schemas.microsoft.com/office/word/2010/wordprocessingCanvas" xmlns:cx="http://schemas.microsoft.com/office/drawing/2014/chartex" xmlns:cx1="http://schemas.microsoft.com/office/drawing/2015/9/8/chartex" xmlns:cx2="http://schemas.microsoft.com/office/drawing/2015/10/21/chartex" xmlns:cx3="http://schemas.microsoft.com/office/drawing/2016/5/9/chartex" xmlns:cx4="http://schemas.microsoft.com/office/drawing/2016/5/10/chartex" xmlns:cx5="http://schemas.microsoft.com/office/drawing/2016/5/11/chartex" xmlns:cx6="http://schemas.microsoft.com/office/drawing/2016/5/12/chartex" xmlns:cx7="http://schemas.microsoft.com/office/drawing/2016/5/13/chartex" xmlns:cx8="http://schemas.microsoft.com/office/drawing/2016/5/14/chartex" xmlns:mc="http://schemas.openxmlformats.org/markup-compatibility/2006" xmlns:aink="http://schemas.microsoft.com/office/drawing/2016/ink" xmlns:am3d="http://schemas.microsoft.com/office/drawing/2017/model3d" xmlns:o="urn:schemas-microsoft-com:office:office" xmlns:oel="http://schemas.microsoft.com/office/2019/extlst" xmlns:r="http://schemas.openxmlformats.org/officeDocument/2006/relationships" xmlns:m="http://schemas.openxmlformats.org/officeDocument/2006/math" xmlns:v="urn:schemas-microsoft-com:vml" xmlns:wp14="http://schemas.microsoft.com/office/word/2010/wordprocessingDrawing" xmlns:wp="http://schemas.openxmlformats.org/drawingml/2006/wordprocessingDrawing" xmlns:w10="urn:schemas-microsoft-com:office:word" xmlns:w="http://schemas.openxmlformats.org/wordprocessingml/2006/main" xmlns:w14="http://schemas.microsoft.com/office/word/2010/wordml" xmlns:w15="http://schemas.microsoft.com/office/word/2012/wordml" xmlns:w16cex="http://schemas.microsoft.com/office/word/2018/wordml/cex" xmlns:w16cid="http://schemas.microsoft.com/office/word/2016/wordml/cid" xmlns:w16="http://schemas.microsoft.com/office/word/2018/wordml" xmlns:w16sdtdh="http://schemas.microsoft.com/office/word/2020/wordml/sdtdatahash" xmlns:w16se="http://schemas.microsoft.com/office/word/2015/wordml/symex" xmlns:wpg="http://schemas.microsoft.com/office/word/2010/wordprocessingGroup" xmlns:wpi="http://schemas.microsoft.com/office/word/2010/wordprocessingInk" xmlns:wne="http://schemas.microsoft.com/office/word/2006/wordml" xmlns:wps="http://schemas.microsoft.com/office/word/2010/wordprocessingShape" mc:Ignorable="w14 w15 w16se w16cid w16 w16cex w16sdtdh wp14">
   <w:p>
     <w:pPr>
@@ -6084,6 +6099,7 @@
       <w:rPr>
         <w:rFonts w:ascii="TH Sarabun New" w:eastAsia="TH SarabunPSK" w:hAnsi="TH Sarabun New" w:cs="TH Sarabun New"/>
         <w:szCs w:val="24"/>
+        <w:highlight w:val="cyan"/>
       </w:rPr>
       <w:t>${</w:t>
     </w:r>
@@ -6092,6 +6108,7 @@
       <w:rPr>
         <w:rFonts w:ascii="TH Sarabun New" w:eastAsia="TH SarabunPSK" w:hAnsi="TH Sarabun New" w:cs="TH Sarabun New"/>
         <w:szCs w:val="24"/>
+        <w:highlight w:val="cyan"/>
       </w:rPr>
       <w:t>contact_phone</w:t>
     </w:r>
@@ -6100,6 +6117,7 @@
       <w:rPr>
         <w:rFonts w:ascii="TH Sarabun New" w:eastAsia="TH SarabunPSK" w:hAnsi="TH Sarabun New" w:cs="TH Sarabun New"/>
         <w:szCs w:val="24"/>
+        <w:highlight w:val="cyan"/>
       </w:rPr>
       <w:t>}</w:t>
     </w:r>
@@ -6115,7 +6133,17 @@
 </w:ftr>
 </file>
 
-<file path=word/footer2.xml><?xml version="1.0" encoding="utf-8"?>
+<file path=word/footer3.xml><?xml version="1.0" encoding="utf-8"?>
+<w:ftr xmlns:wpc="http://schemas.microsoft.com/office/word/2010/wordprocessingCanvas" xmlns:cx="http://schemas.microsoft.com/office/drawing/2014/chartex" xmlns:cx1="http://schemas.microsoft.com/office/drawing/2015/9/8/chartex" xmlns:cx2="http://schemas.microsoft.com/office/drawing/2015/10/21/chartex" xmlns:cx3="http://schemas.microsoft.com/office/drawing/2016/5/9/chartex" xmlns:cx4="http://schemas.microsoft.com/office/drawing/2016/5/10/chartex" xmlns:cx5="http://schemas.microsoft.com/office/drawing/2016/5/11/chartex" xmlns:cx6="http://schemas.microsoft.com/office/drawing/2016/5/12/chartex" xmlns:cx7="http://schemas.microsoft.com/office/drawing/2016/5/13/chartex" xmlns:cx8="http://schemas.microsoft.com/office/drawing/2016/5/14/chartex" xmlns:mc="http://schemas.openxmlformats.org/markup-compatibility/2006" xmlns:aink="http://schemas.microsoft.com/office/drawing/2016/ink" xmlns:am3d="http://schemas.microsoft.com/office/drawing/2017/model3d" xmlns:o="urn:schemas-microsoft-com:office:office" xmlns:oel="http://schemas.microsoft.com/office/2019/extlst" xmlns:r="http://schemas.openxmlformats.org/officeDocument/2006/relationships" xmlns:m="http://schemas.openxmlformats.org/officeDocument/2006/math" xmlns:v="urn:schemas-microsoft-com:vml" xmlns:wp14="http://schemas.microsoft.com/office/word/2010/wordprocessingDrawing" xmlns:wp="http://schemas.openxmlformats.org/drawingml/2006/wordprocessingDrawing" xmlns:w10="urn:schemas-microsoft-com:office:word" xmlns:w="http://schemas.openxmlformats.org/wordprocessingml/2006/main" xmlns:w14="http://schemas.microsoft.com/office/word/2010/wordml" xmlns:w15="http://schemas.microsoft.com/office/word/2012/wordml" xmlns:w16cex="http://schemas.microsoft.com/office/word/2018/wordml/cex" xmlns:w16cid="http://schemas.microsoft.com/office/word/2016/wordml/cid" xmlns:w16="http://schemas.microsoft.com/office/word/2018/wordml" xmlns:w16sdtdh="http://schemas.microsoft.com/office/word/2020/wordml/sdtdatahash" xmlns:w16se="http://schemas.microsoft.com/office/word/2015/wordml/symex" xmlns:wpg="http://schemas.microsoft.com/office/word/2010/wordprocessingGroup" xmlns:wpi="http://schemas.microsoft.com/office/word/2010/wordprocessingInk" xmlns:wne="http://schemas.microsoft.com/office/word/2006/wordml" xmlns:wps="http://schemas.microsoft.com/office/word/2010/wordprocessingShape" mc:Ignorable="w14 w15 w16se w16cid w16 w16cex w16sdtdh wp14">
+  <w:p>
+    <w:pPr>
+      <w:pStyle w:val="Footer"/>
+    </w:pPr>
+  </w:p>
+</w:ftr>
+</file>
+
+<file path=word/footer4.xml><?xml version="1.0" encoding="utf-8"?>
 <w:ftr xmlns:wpc="http://schemas.microsoft.com/office/word/2010/wordprocessingCanvas" xmlns:cx="http://schemas.microsoft.com/office/drawing/2014/chartex" xmlns:cx1="http://schemas.microsoft.com/office/drawing/2015/9/8/chartex" xmlns:cx2="http://schemas.microsoft.com/office/drawing/2015/10/21/chartex" xmlns:cx3="http://schemas.microsoft.com/office/drawing/2016/5/9/chartex" xmlns:cx4="http://schemas.microsoft.com/office/drawing/2016/5/10/chartex" xmlns:cx5="http://schemas.microsoft.com/office/drawing/2016/5/11/chartex" xmlns:cx6="http://schemas.microsoft.com/office/drawing/2016/5/12/chartex" xmlns:cx7="http://schemas.microsoft.com/office/drawing/2016/5/13/chartex" xmlns:cx8="http://schemas.microsoft.com/office/drawing/2016/5/14/chartex" xmlns:mc="http://schemas.openxmlformats.org/markup-compatibility/2006" xmlns:aink="http://schemas.microsoft.com/office/drawing/2016/ink" xmlns:am3d="http://schemas.microsoft.com/office/drawing/2017/model3d" xmlns:o="urn:schemas-microsoft-com:office:office" xmlns:oel="http://schemas.microsoft.com/office/2019/extlst" xmlns:r="http://schemas.openxmlformats.org/officeDocument/2006/relationships" xmlns:m="http://schemas.openxmlformats.org/officeDocument/2006/math" xmlns:v="urn:schemas-microsoft-com:vml" xmlns:wp14="http://schemas.microsoft.com/office/word/2010/wordprocessingDrawing" xmlns:wp="http://schemas.openxmlformats.org/drawingml/2006/wordprocessingDrawing" xmlns:w10="urn:schemas-microsoft-com:office:word" xmlns:w="http://schemas.openxmlformats.org/wordprocessingml/2006/main" xmlns:w14="http://schemas.microsoft.com/office/word/2010/wordml" xmlns:w15="http://schemas.microsoft.com/office/word/2012/wordml" xmlns:w16cex="http://schemas.microsoft.com/office/word/2018/wordml/cex" xmlns:w16cid="http://schemas.microsoft.com/office/word/2016/wordml/cid" xmlns:w16="http://schemas.microsoft.com/office/word/2018/wordml" xmlns:w16sdtdh="http://schemas.microsoft.com/office/word/2020/wordml/sdtdatahash" xmlns:w16se="http://schemas.microsoft.com/office/word/2015/wordml/symex" xmlns:wpg="http://schemas.microsoft.com/office/word/2010/wordprocessingGroup" xmlns:wpi="http://schemas.microsoft.com/office/word/2010/wordprocessingInk" xmlns:wne="http://schemas.microsoft.com/office/word/2006/wordml" xmlns:wps="http://schemas.microsoft.com/office/word/2010/wordprocessingShape" mc:Ignorable="w14 w15 w16se w16cid w16 w16cex w16sdtdh wp14">
   <w:p>
     <w:pPr>
@@ -6361,6 +6389,16 @@
   <w:p>
     <w:pPr>
       <w:pStyle w:val="Header"/>
+    </w:pPr>
+  </w:p>
+</w:hdr>
+</file>
+
+<file path=word/header2.xml><?xml version="1.0" encoding="utf-8"?>
+<w:hdr xmlns:wpc="http://schemas.microsoft.com/office/word/2010/wordprocessingCanvas" xmlns:cx="http://schemas.microsoft.com/office/drawing/2014/chartex" xmlns:cx1="http://schemas.microsoft.com/office/drawing/2015/9/8/chartex" xmlns:cx2="http://schemas.microsoft.com/office/drawing/2015/10/21/chartex" xmlns:cx3="http://schemas.microsoft.com/office/drawing/2016/5/9/chartex" xmlns:cx4="http://schemas.microsoft.com/office/drawing/2016/5/10/chartex" xmlns:cx5="http://schemas.microsoft.com/office/drawing/2016/5/11/chartex" xmlns:cx6="http://schemas.microsoft.com/office/drawing/2016/5/12/chartex" xmlns:cx7="http://schemas.microsoft.com/office/drawing/2016/5/13/chartex" xmlns:cx8="http://schemas.microsoft.com/office/drawing/2016/5/14/chartex" xmlns:mc="http://schemas.openxmlformats.org/markup-compatibility/2006" xmlns:aink="http://schemas.microsoft.com/office/drawing/2016/ink" xmlns:am3d="http://schemas.microsoft.com/office/drawing/2017/model3d" xmlns:o="urn:schemas-microsoft-com:office:office" xmlns:oel="http://schemas.microsoft.com/office/2019/extlst" xmlns:r="http://schemas.openxmlformats.org/officeDocument/2006/relationships" xmlns:m="http://schemas.openxmlformats.org/officeDocument/2006/math" xmlns:v="urn:schemas-microsoft-com:vml" xmlns:wp14="http://schemas.microsoft.com/office/word/2010/wordprocessingDrawing" xmlns:wp="http://schemas.openxmlformats.org/drawingml/2006/wordprocessingDrawing" xmlns:w10="urn:schemas-microsoft-com:office:word" xmlns:w="http://schemas.openxmlformats.org/wordprocessingml/2006/main" xmlns:w14="http://schemas.microsoft.com/office/word/2010/wordml" xmlns:w15="http://schemas.microsoft.com/office/word/2012/wordml" xmlns:w16cex="http://schemas.microsoft.com/office/word/2018/wordml/cex" xmlns:w16cid="http://schemas.microsoft.com/office/word/2016/wordml/cid" xmlns:w16="http://schemas.microsoft.com/office/word/2018/wordml" xmlns:w16sdtdh="http://schemas.microsoft.com/office/word/2020/wordml/sdtdatahash" xmlns:w16se="http://schemas.microsoft.com/office/word/2015/wordml/symex" xmlns:wpg="http://schemas.microsoft.com/office/word/2010/wordprocessingGroup" xmlns:wpi="http://schemas.microsoft.com/office/word/2010/wordprocessingInk" xmlns:wne="http://schemas.microsoft.com/office/word/2006/wordml" xmlns:wps="http://schemas.microsoft.com/office/word/2010/wordprocessingShape" mc:Ignorable="w14 w15 w16se w16cid w16 w16cex w16sdtdh wp14">
+  <w:p>
+    <w:pPr>
+      <w:pStyle w:val="Header"/>
       <w:rPr>
         <w:cs/>
       </w:rPr>
@@ -6433,7 +6471,17 @@
 </w:hdr>
 </file>
 
-<file path=word/header2.xml><?xml version="1.0" encoding="utf-8"?>
+<file path=word/header3.xml><?xml version="1.0" encoding="utf-8"?>
+<w:hdr xmlns:wpc="http://schemas.microsoft.com/office/word/2010/wordprocessingCanvas" xmlns:cx="http://schemas.microsoft.com/office/drawing/2014/chartex" xmlns:cx1="http://schemas.microsoft.com/office/drawing/2015/9/8/chartex" xmlns:cx2="http://schemas.microsoft.com/office/drawing/2015/10/21/chartex" xmlns:cx3="http://schemas.microsoft.com/office/drawing/2016/5/9/chartex" xmlns:cx4="http://schemas.microsoft.com/office/drawing/2016/5/10/chartex" xmlns:cx5="http://schemas.microsoft.com/office/drawing/2016/5/11/chartex" xmlns:cx6="http://schemas.microsoft.com/office/drawing/2016/5/12/chartex" xmlns:cx7="http://schemas.microsoft.com/office/drawing/2016/5/13/chartex" xmlns:cx8="http://schemas.microsoft.com/office/drawing/2016/5/14/chartex" xmlns:mc="http://schemas.openxmlformats.org/markup-compatibility/2006" xmlns:aink="http://schemas.microsoft.com/office/drawing/2016/ink" xmlns:am3d="http://schemas.microsoft.com/office/drawing/2017/model3d" xmlns:o="urn:schemas-microsoft-com:office:office" xmlns:oel="http://schemas.microsoft.com/office/2019/extlst" xmlns:r="http://schemas.openxmlformats.org/officeDocument/2006/relationships" xmlns:m="http://schemas.openxmlformats.org/officeDocument/2006/math" xmlns:v="urn:schemas-microsoft-com:vml" xmlns:wp14="http://schemas.microsoft.com/office/word/2010/wordprocessingDrawing" xmlns:wp="http://schemas.openxmlformats.org/drawingml/2006/wordprocessingDrawing" xmlns:w10="urn:schemas-microsoft-com:office:word" xmlns:w="http://schemas.openxmlformats.org/wordprocessingml/2006/main" xmlns:w14="http://schemas.microsoft.com/office/word/2010/wordml" xmlns:w15="http://schemas.microsoft.com/office/word/2012/wordml" xmlns:w16cex="http://schemas.microsoft.com/office/word/2018/wordml/cex" xmlns:w16cid="http://schemas.microsoft.com/office/word/2016/wordml/cid" xmlns:w16="http://schemas.microsoft.com/office/word/2018/wordml" xmlns:w16sdtdh="http://schemas.microsoft.com/office/word/2020/wordml/sdtdatahash" xmlns:w16se="http://schemas.microsoft.com/office/word/2015/wordml/symex" xmlns:wpg="http://schemas.microsoft.com/office/word/2010/wordprocessingGroup" xmlns:wpi="http://schemas.microsoft.com/office/word/2010/wordprocessingInk" xmlns:wne="http://schemas.microsoft.com/office/word/2006/wordml" xmlns:wps="http://schemas.microsoft.com/office/word/2010/wordprocessingShape" mc:Ignorable="w14 w15 w16se w16cid w16 w16cex w16sdtdh wp14">
+  <w:p>
+    <w:pPr>
+      <w:pStyle w:val="Header"/>
+    </w:pPr>
+  </w:p>
+</w:hdr>
+</file>
+
+<file path=word/header4.xml><?xml version="1.0" encoding="utf-8"?>
 <w:hdr xmlns:wpc="http://schemas.microsoft.com/office/word/2010/wordprocessingCanvas" xmlns:cx="http://schemas.microsoft.com/office/drawing/2014/chartex" xmlns:cx1="http://schemas.microsoft.com/office/drawing/2015/9/8/chartex" xmlns:cx2="http://schemas.microsoft.com/office/drawing/2015/10/21/chartex" xmlns:cx3="http://schemas.microsoft.com/office/drawing/2016/5/9/chartex" xmlns:cx4="http://schemas.microsoft.com/office/drawing/2016/5/10/chartex" xmlns:cx5="http://schemas.microsoft.com/office/drawing/2016/5/11/chartex" xmlns:cx6="http://schemas.microsoft.com/office/drawing/2016/5/12/chartex" xmlns:cx7="http://schemas.microsoft.com/office/drawing/2016/5/13/chartex" xmlns:cx8="http://schemas.microsoft.com/office/drawing/2016/5/14/chartex" xmlns:mc="http://schemas.openxmlformats.org/markup-compatibility/2006" xmlns:aink="http://schemas.microsoft.com/office/drawing/2016/ink" xmlns:am3d="http://schemas.microsoft.com/office/drawing/2017/model3d" xmlns:o="urn:schemas-microsoft-com:office:office" xmlns:oel="http://schemas.microsoft.com/office/2019/extlst" xmlns:r="http://schemas.openxmlformats.org/officeDocument/2006/relationships" xmlns:m="http://schemas.openxmlformats.org/officeDocument/2006/math" xmlns:v="urn:schemas-microsoft-com:vml" xmlns:wp14="http://schemas.microsoft.com/office/word/2010/wordprocessingDrawing" xmlns:wp="http://schemas.openxmlformats.org/drawingml/2006/wordprocessingDrawing" xmlns:w10="urn:schemas-microsoft-com:office:word" xmlns:w="http://schemas.openxmlformats.org/wordprocessingml/2006/main" xmlns:w14="http://schemas.microsoft.com/office/word/2010/wordml" xmlns:w15="http://schemas.microsoft.com/office/word/2012/wordml" xmlns:w16cex="http://schemas.microsoft.com/office/word/2018/wordml/cex" xmlns:w16cid="http://schemas.microsoft.com/office/word/2016/wordml/cid" xmlns:w16="http://schemas.microsoft.com/office/word/2018/wordml" xmlns:w16sdtdh="http://schemas.microsoft.com/office/word/2020/wordml/sdtdatahash" xmlns:w16se="http://schemas.microsoft.com/office/word/2015/wordml/symex" xmlns:wpg="http://schemas.microsoft.com/office/word/2010/wordprocessingGroup" xmlns:wpi="http://schemas.microsoft.com/office/word/2010/wordprocessingInk" xmlns:wne="http://schemas.microsoft.com/office/word/2006/wordml" xmlns:wps="http://schemas.microsoft.com/office/word/2010/wordprocessingShape" mc:Ignorable="w14 w15 w16se w16cid w16 w16cex w16sdtdh wp14">
   <w:p>
     <w:pPr>
@@ -10492,7 +10540,7 @@
   </dgm:whole>
   <dgm:extLst>
     <a:ext uri="http://schemas.microsoft.com/office/drawing/2008/diagram">
-      <dsp:dataModelExt xmlns:dsp="http://schemas.microsoft.com/office/drawing/2008/diagram" relId="rId17" minVer="http://schemas.openxmlformats.org/drawingml/2006/diagram"/>
+      <dsp:dataModelExt xmlns:dsp="http://schemas.microsoft.com/office/drawing/2008/diagram" relId="rId21" minVer="http://schemas.openxmlformats.org/drawingml/2006/diagram"/>
     </a:ext>
   </dgm:extLst>
 </dgm:dataModel>
@@ -13721,16 +13769,25 @@
 </file>
 
 <file path=customXml/item1.xml><?xml version="1.0" encoding="utf-8"?>
-<b:Sources xmlns:b="http://schemas.openxmlformats.org/officeDocument/2006/bibliography" xmlns="http://schemas.openxmlformats.org/officeDocument/2006/bibliography" SelectedStyle="\APA.XSL" StyleName="APA"/>
-</file>
-
-<file path=customXml/item2.xml><?xml version="1.0" encoding="utf-8"?>
 <p:properties xmlns:p="http://schemas.microsoft.com/office/2006/metadata/properties" xmlns:xsi="http://www.w3.org/2001/XMLSchema-instance" xmlns:pc="http://schemas.microsoft.com/office/infopath/2007/PartnerControls">
   <documentManagement/>
 </p:properties>
 </file>
 
+<file path=customXml/item2.xml><?xml version="1.0" encoding="utf-8"?>
+<b:Sources xmlns:b="http://schemas.openxmlformats.org/officeDocument/2006/bibliography" xmlns="http://schemas.openxmlformats.org/officeDocument/2006/bibliography" SelectedStyle="\APA.XSL" StyleName="APA"/>
+</file>
+
 <file path=customXml/item3.xml><?xml version="1.0" encoding="utf-8"?>
+<?mso-contentType ?>
+<FormTemplates xmlns="http://schemas.microsoft.com/sharepoint/v3/contenttype/forms">
+  <Display>DocumentLibraryForm</Display>
+  <Edit>DocumentLibraryForm</Edit>
+  <New>DocumentLibraryForm</New>
+</FormTemplates>
+</file>
+
+<file path=customXml/item4.xml><?xml version="1.0" encoding="utf-8"?>
 <ct:contentTypeSchema xmlns:ct="http://schemas.microsoft.com/office/2006/metadata/contentType" xmlns:ma="http://schemas.microsoft.com/office/2006/metadata/properties/metaAttributes" ct:_="" ma:_="" ma:contentTypeName="Document" ma:contentTypeID="0x0101007C4C046FEF275545923CC12E914C6008" ma:contentTypeVersion="2" ma:contentTypeDescription="Create a new document." ma:contentTypeScope="" ma:versionID="59e0f66ee11b0b3a2e6ceee1e1ed5786">
   <xsd:schema xmlns:xsd="http://www.w3.org/2001/XMLSchema" xmlns:xs="http://www.w3.org/2001/XMLSchema" xmlns:p="http://schemas.microsoft.com/office/2006/metadata/properties" xmlns:ns3="4d8c7634-31e0-4dc1-878b-bc07ed83198f" targetNamespace="http://schemas.microsoft.com/office/2006/metadata/properties" ma:root="true" ma:fieldsID="549bf408c1def50cb45e9b577011876c" ns3:_="">
     <xsd:import namespace="4d8c7634-31e0-4dc1-878b-bc07ed83198f"/>
@@ -13862,24 +13919,7 @@
 </ct:contentTypeSchema>
 </file>
 
-<file path=customXml/item4.xml><?xml version="1.0" encoding="utf-8"?>
-<?mso-contentType ?>
-<FormTemplates xmlns="http://schemas.microsoft.com/sharepoint/v3/contenttype/forms">
-  <Display>DocumentLibraryForm</Display>
-  <Edit>DocumentLibraryForm</Edit>
-  <New>DocumentLibraryForm</New>
-</FormTemplates>
-</file>
-
 <file path=customXml/itemProps1.xml><?xml version="1.0" encoding="utf-8"?>
-<ds:datastoreItem xmlns:ds="http://schemas.openxmlformats.org/officeDocument/2006/customXml" ds:itemID="{01E4C127-2A7B-4952-89B3-EF6EE45FB786}">
-  <ds:schemaRefs>
-    <ds:schemaRef ds:uri="http://schemas.openxmlformats.org/officeDocument/2006/bibliography"/>
-  </ds:schemaRefs>
-</ds:datastoreItem>
-</file>
-
-<file path=customXml/itemProps2.xml><?xml version="1.0" encoding="utf-8"?>
 <ds:datastoreItem xmlns:ds="http://schemas.openxmlformats.org/officeDocument/2006/customXml" ds:itemID="{AFAA16AC-0925-47F4-B5D5-A2B722387678}">
   <ds:schemaRefs>
     <ds:schemaRef ds:uri="http://schemas.microsoft.com/office/2006/metadata/properties"/>
@@ -13888,7 +13928,23 @@
 </ds:datastoreItem>
 </file>
 
+<file path=customXml/itemProps2.xml><?xml version="1.0" encoding="utf-8"?>
+<ds:datastoreItem xmlns:ds="http://schemas.openxmlformats.org/officeDocument/2006/customXml" ds:itemID="{01E4C127-2A7B-4952-89B3-EF6EE45FB786}">
+  <ds:schemaRefs>
+    <ds:schemaRef ds:uri="http://schemas.openxmlformats.org/officeDocument/2006/bibliography"/>
+  </ds:schemaRefs>
+</ds:datastoreItem>
+</file>
+
 <file path=customXml/itemProps3.xml><?xml version="1.0" encoding="utf-8"?>
+<ds:datastoreItem xmlns:ds="http://schemas.openxmlformats.org/officeDocument/2006/customXml" ds:itemID="{0291BFEE-A978-468C-B1F6-AF456AAEF2EA}">
+  <ds:schemaRefs>
+    <ds:schemaRef ds:uri="http://schemas.microsoft.com/sharepoint/v3/contenttype/forms"/>
+  </ds:schemaRefs>
+</ds:datastoreItem>
+</file>
+
+<file path=customXml/itemProps4.xml><?xml version="1.0" encoding="utf-8"?>
 <ds:datastoreItem xmlns:ds="http://schemas.openxmlformats.org/officeDocument/2006/customXml" ds:itemID="{A174F515-D897-45B5-8FAF-FE5081CBFB9C}">
   <ds:schemaRefs>
     <ds:schemaRef ds:uri="http://schemas.microsoft.com/office/2006/metadata/contentType"/>
@@ -13904,12 +13960,4 @@
     <ds:schemaRef ds:uri="http://schemas.microsoft.com/internal/obd"/>
   </ds:schemaRefs>
 </ds:datastoreItem>
-</file>
-
-<file path=customXml/itemProps4.xml><?xml version="1.0" encoding="utf-8"?>
-<ds:datastoreItem xmlns:ds="http://schemas.openxmlformats.org/officeDocument/2006/customXml" ds:itemID="{0291BFEE-A978-468C-B1F6-AF456AAEF2EA}">
-  <ds:schemaRefs>
-    <ds:schemaRef ds:uri="http://schemas.microsoft.com/sharepoint/v3/contenttype/forms"/>
-  </ds:schemaRefs>
-</ds:datastoreItem>
 </file>
</xml_diff>

<commit_message>
feat: include SDGs in project approval template
</commit_message>
<xml_diff>
--- a/storage/project_approval_template.docx
+++ b/storage/project_approval_template.docx
@@ -1,6 +1,6 @@
 
 <file path=word/document.xml><?xml version="1.0" encoding="utf-8"?>
-<w:document xmlns:wpc="http://schemas.microsoft.com/office/word/2010/wordprocessingCanvas" xmlns:cx="http://schemas.microsoft.com/office/drawing/2014/chartex" xmlns:cx1="http://schemas.microsoft.com/office/drawing/2015/9/8/chartex" xmlns:cx2="http://schemas.microsoft.com/office/drawing/2015/10/21/chartex" xmlns:cx3="http://schemas.microsoft.com/office/drawing/2016/5/9/chartex" xmlns:cx4="http://schemas.microsoft.com/office/drawing/2016/5/10/chartex" xmlns:cx5="http://schemas.microsoft.com/office/drawing/2016/5/11/chartex" xmlns:cx6="http://schemas.microsoft.com/office/drawing/2016/5/12/chartex" xmlns:cx7="http://schemas.microsoft.com/office/drawing/2016/5/13/chartex" xmlns:cx8="http://schemas.microsoft.com/office/drawing/2016/5/14/chartex" xmlns:mc="http://schemas.openxmlformats.org/markup-compatibility/2006" xmlns:aink="http://schemas.microsoft.com/office/drawing/2016/ink" xmlns:am3d="http://schemas.microsoft.com/office/drawing/2017/model3d" xmlns:o="urn:schemas-microsoft-com:office:office" xmlns:oel="http://schemas.microsoft.com/office/2019/extlst" xmlns:r="http://schemas.openxmlformats.org/officeDocument/2006/relationships" xmlns:m="http://schemas.openxmlformats.org/officeDocument/2006/math" xmlns:v="urn:schemas-microsoft-com:vml" xmlns:wp14="http://schemas.microsoft.com/office/word/2010/wordprocessingDrawing" xmlns:wp="http://schemas.openxmlformats.org/drawingml/2006/wordprocessingDrawing" xmlns:w10="urn:schemas-microsoft-com:office:word" xmlns:w="http://schemas.openxmlformats.org/wordprocessingml/2006/main" xmlns:w14="http://schemas.microsoft.com/office/word/2010/wordml" xmlns:w15="http://schemas.microsoft.com/office/word/2012/wordml" xmlns:w16cex="http://schemas.microsoft.com/office/word/2018/wordml/cex" xmlns:w16cid="http://schemas.microsoft.com/office/word/2016/wordml/cid" xmlns:w16="http://schemas.microsoft.com/office/word/2018/wordml" xmlns:w16sdtdh="http://schemas.microsoft.com/office/word/2020/wordml/sdtdatahash" xmlns:w16se="http://schemas.microsoft.com/office/word/2015/wordml/symex" xmlns:wpg="http://schemas.microsoft.com/office/word/2010/wordprocessingGroup" xmlns:wpi="http://schemas.microsoft.com/office/word/2010/wordprocessingInk" xmlns:wne="http://schemas.microsoft.com/office/word/2006/wordml" xmlns:wps="http://schemas.microsoft.com/office/word/2010/wordprocessingShape" mc:Ignorable="w14 w15 w16se w16cid w16 w16cex w16sdtdh wp14">
+<w:document xmlns:wpc="http://schemas.microsoft.com/office/word/2010/wordprocessingCanvas" xmlns:cx="http://schemas.microsoft.com/office/drawing/2014/chartex" xmlns:cx1="http://schemas.microsoft.com/office/drawing/2015/9/8/chartex" xmlns:cx2="http://schemas.microsoft.com/office/drawing/2015/10/21/chartex" xmlns:cx3="http://schemas.microsoft.com/office/drawing/2016/5/9/chartex" xmlns:cx4="http://schemas.microsoft.com/office/drawing/2016/5/10/chartex" xmlns:cx5="http://schemas.microsoft.com/office/drawing/2016/5/11/chartex" xmlns:cx6="http://schemas.microsoft.com/office/drawing/2016/5/12/chartex" xmlns:cx7="http://schemas.microsoft.com/office/drawing/2016/5/13/chartex" xmlns:cx8="http://schemas.microsoft.com/office/drawing/2016/5/14/chartex" xmlns:mc="http://schemas.openxmlformats.org/markup-compatibility/2006" xmlns:aink="http://schemas.microsoft.com/office/drawing/2016/ink" xmlns:am3d="http://schemas.microsoft.com/office/drawing/2017/model3d" xmlns:o="urn:schemas-microsoft-com:office:office" xmlns:oel="http://schemas.microsoft.com/office/2019/extlst" xmlns:r="http://schemas.openxmlformats.org/officeDocument/2006/relationships" xmlns:m="http://schemas.openxmlformats.org/officeDocument/2006/math" xmlns:v="urn:schemas-microsoft-com:vml" xmlns:wp14="http://schemas.microsoft.com/office/word/2010/wordprocessingDrawing" xmlns:wp="http://schemas.openxmlformats.org/drawingml/2006/wordprocessingDrawing" xmlns:w10="urn:schemas-microsoft-com:office:word" xmlns:w="http://schemas.openxmlformats.org/wordprocessingml/2006/main" xmlns:w14="http://schemas.microsoft.com/office/word/2010/wordml" xmlns:w15="http://schemas.microsoft.com/office/word/2012/wordml" xmlns:w16cex="http://schemas.microsoft.com/office/word/2018/wordml/cex" xmlns:w16cid="http://schemas.microsoft.com/office/word/2016/wordml/cid" xmlns:w16="http://schemas.microsoft.com/office/word/2018/wordml" xmlns:w16du="http://schemas.microsoft.com/office/word/2023/wordml/word16du" xmlns:w16sdtdh="http://schemas.microsoft.com/office/word/2020/wordml/sdtdatahash" xmlns:w16se="http://schemas.microsoft.com/office/word/2015/wordml/symex" xmlns:wpg="http://schemas.microsoft.com/office/word/2010/wordprocessingGroup" xmlns:wpi="http://schemas.microsoft.com/office/word/2010/wordprocessingInk" xmlns:wne="http://schemas.microsoft.com/office/word/2006/wordml" xmlns:wps="http://schemas.microsoft.com/office/word/2010/wordprocessingShape" mc:Ignorable="w14 w15 w16se w16cid w16 w16cex w16sdtdh w16du wp14">
   <w:body>
     <w:p>
       <w:pPr>
@@ -24,9 +24,8 @@
           <w:cs/>
           <w:lang w:eastAsia="ja-JP"/>
         </w:rPr>
-        <w:t>ที่</w:t>
-      </w:r>
-      <w:proofErr w:type="spellStart"/>
+        <w:t>ที่สพจ.</w:t>
+      </w:r>
       <w:r>
         <w:rPr>
           <w:rFonts w:ascii="TH Sarabun New" w:eastAsiaTheme="minorEastAsia" w:hAnsi="TH Sarabun New" w:cs="TH Sarabun New"/>
@@ -35,28 +34,25 @@
           <w:cs/>
           <w:lang w:eastAsia="ja-JP"/>
         </w:rPr>
-        <w:t>สพ</w:t>
-      </w:r>
-      <w:proofErr w:type="spellEnd"/>
+        <w:t xml:space="preserve"> </w:t>
+      </w:r>
       <w:r>
         <w:rPr>
           <w:rFonts w:ascii="TH Sarabun New" w:eastAsiaTheme="minorEastAsia" w:hAnsi="TH Sarabun New" w:cs="TH Sarabun New"/>
           <w:color w:val="000000" w:themeColor="text1"/>
           <w:sz w:val="28"/>
-          <w:cs/>
           <w:lang w:eastAsia="ja-JP"/>
         </w:rPr>
-        <w:t>จ.</w:t>
+        <w:t>${</w:t>
       </w:r>
       <w:r>
         <w:rPr>
           <w:rFonts w:ascii="TH Sarabun New" w:eastAsiaTheme="minorEastAsia" w:hAnsi="TH Sarabun New" w:cs="TH Sarabun New"/>
           <w:color w:val="000000" w:themeColor="text1"/>
           <w:sz w:val="28"/>
-          <w:cs/>
           <w:lang w:eastAsia="ja-JP"/>
         </w:rPr>
-        <w:t xml:space="preserve"> </w:t>
+        <w:t>doc_</w:t>
       </w:r>
       <w:r>
         <w:rPr>
@@ -65,36 +61,7 @@
           <w:sz w:val="28"/>
           <w:lang w:eastAsia="ja-JP"/>
         </w:rPr>
-        <w:t>${</w:t>
-      </w:r>
-      <w:proofErr w:type="spellStart"/>
-      <w:r>
-        <w:rPr>
-          <w:rFonts w:ascii="TH Sarabun New" w:eastAsiaTheme="minorEastAsia" w:hAnsi="TH Sarabun New" w:cs="TH Sarabun New"/>
-          <w:color w:val="000000" w:themeColor="text1"/>
-          <w:sz w:val="28"/>
-          <w:lang w:eastAsia="ja-JP"/>
-        </w:rPr>
-        <w:t>doc_</w:t>
-      </w:r>
-      <w:r>
-        <w:rPr>
-          <w:rFonts w:ascii="TH Sarabun New" w:eastAsiaTheme="minorEastAsia" w:hAnsi="TH Sarabun New" w:cs="TH Sarabun New"/>
-          <w:color w:val="000000" w:themeColor="text1"/>
-          <w:sz w:val="28"/>
-          <w:lang w:eastAsia="ja-JP"/>
-        </w:rPr>
-        <w:t>number</w:t>
-      </w:r>
-      <w:proofErr w:type="spellEnd"/>
-      <w:r>
-        <w:rPr>
-          <w:rFonts w:ascii="TH Sarabun New" w:eastAsiaTheme="minorEastAsia" w:hAnsi="TH Sarabun New" w:cs="TH Sarabun New"/>
-          <w:color w:val="000000" w:themeColor="text1"/>
-          <w:sz w:val="28"/>
-          <w:lang w:eastAsia="ja-JP"/>
-        </w:rPr>
-        <w:t>}</w:t>
+        <w:t>number}</w:t>
       </w:r>
       <w:r>
         <w:rPr>
@@ -552,16 +519,15 @@
           <w:sz w:val="28"/>
           <w:szCs w:val="28"/>
         </w:rPr>
-        <w:t>${</w:t>
-      </w:r>
-      <w:proofErr w:type="spellStart"/>
+        <w:t>${is_</w:t>
+      </w:r>
       <w:r>
         <w:rPr>
           <w:color w:val="000000" w:themeColor="text1"/>
           <w:sz w:val="28"/>
           <w:szCs w:val="28"/>
         </w:rPr>
-        <w:t>is_</w:t>
+        <w:t>budget_required</w:t>
       </w:r>
       <w:r>
         <w:rPr>
@@ -569,17 +535,8 @@
           <w:sz w:val="28"/>
           <w:szCs w:val="28"/>
         </w:rPr>
-        <w:t>budget_required</w:t>
-      </w:r>
-      <w:r>
-        <w:rPr>
-          <w:color w:val="000000" w:themeColor="text1"/>
-          <w:sz w:val="28"/>
-          <w:szCs w:val="28"/>
-        </w:rPr>
         <w:t>_txt</w:t>
       </w:r>
-      <w:proofErr w:type="spellEnd"/>
       <w:r>
         <w:rPr>
           <w:color w:val="000000" w:themeColor="text1"/>
@@ -709,25 +666,7 @@
                 <w:color w:val="000000" w:themeColor="text1"/>
                 <w:sz w:val="28"/>
               </w:rPr>
-              <w:t>${</w:t>
-            </w:r>
-            <w:proofErr w:type="spellStart"/>
-            <w:r>
-              <w:rPr>
-                <w:rFonts w:ascii="TH Sarabun New" w:eastAsia="TH Sarabun New" w:hAnsi="TH Sarabun New" w:cs="TH Sarabun New"/>
-                <w:color w:val="000000" w:themeColor="text1"/>
-                <w:sz w:val="28"/>
-              </w:rPr>
-              <w:t>signer_advisor_name</w:t>
-            </w:r>
-            <w:proofErr w:type="spellEnd"/>
-            <w:r>
-              <w:rPr>
-                <w:rFonts w:ascii="TH Sarabun New" w:eastAsia="TH Sarabun New" w:hAnsi="TH Sarabun New" w:cs="TH Sarabun New"/>
-                <w:color w:val="000000" w:themeColor="text1"/>
-                <w:sz w:val="28"/>
-              </w:rPr>
-              <w:t>}</w:t>
+              <w:t>${signer_advisor_name}</w:t>
             </w:r>
             <w:r>
               <w:rPr>
@@ -1246,25 +1185,7 @@
           <w:color w:val="000000" w:themeColor="text1"/>
           <w:sz w:val="28"/>
         </w:rPr>
-        <w:t>${</w:t>
-      </w:r>
-      <w:proofErr w:type="spellStart"/>
-      <w:r>
-        <w:rPr>
-          <w:rFonts w:ascii="TH Sarabun New" w:eastAsia="TH Sarabun New" w:hAnsi="TH Sarabun New" w:cs="TH Sarabun New"/>
-          <w:color w:val="000000" w:themeColor="text1"/>
-          <w:sz w:val="28"/>
-        </w:rPr>
-        <w:t>signer_advisor_name</w:t>
-      </w:r>
-      <w:proofErr w:type="spellEnd"/>
-      <w:r>
-        <w:rPr>
-          <w:rFonts w:ascii="TH Sarabun New" w:eastAsia="TH Sarabun New" w:hAnsi="TH Sarabun New" w:cs="TH Sarabun New"/>
-          <w:color w:val="000000" w:themeColor="text1"/>
-          <w:sz w:val="28"/>
-        </w:rPr>
-        <w:t>}</w:t>
+        <w:t>${signer_advisor_name}</w:t>
       </w:r>
     </w:p>
     <w:p>
@@ -1335,25 +1256,7 @@
                 <w:color w:val="000000" w:themeColor="text1"/>
                 <w:sz w:val="28"/>
               </w:rPr>
-              <w:t>${</w:t>
-            </w:r>
-            <w:proofErr w:type="spellStart"/>
-            <w:r>
-              <w:rPr>
-                <w:rFonts w:ascii="TH Sarabun New" w:hAnsi="TH Sarabun New" w:cs="TH Sarabun New"/>
-                <w:color w:val="000000" w:themeColor="text1"/>
-                <w:sz w:val="28"/>
-              </w:rPr>
-              <w:t>organizers_number</w:t>
-            </w:r>
-            <w:proofErr w:type="spellEnd"/>
-            <w:r>
-              <w:rPr>
-                <w:rFonts w:ascii="TH Sarabun New" w:hAnsi="TH Sarabun New" w:cs="TH Sarabun New"/>
-                <w:color w:val="000000" w:themeColor="text1"/>
-                <w:sz w:val="28"/>
-              </w:rPr>
-              <w:t>}</w:t>
+              <w:t>${organizers_number}</w:t>
             </w:r>
             <w:r>
               <w:rPr>
@@ -1383,25 +1286,7 @@
                 <w:color w:val="000000" w:themeColor="text1"/>
                 <w:sz w:val="28"/>
               </w:rPr>
-              <w:t>${</w:t>
-            </w:r>
-            <w:proofErr w:type="spellStart"/>
-            <w:r>
-              <w:rPr>
-                <w:rFonts w:ascii="TH Sarabun New" w:hAnsi="TH Sarabun New" w:cs="TH Sarabun New"/>
-                <w:color w:val="000000" w:themeColor="text1"/>
-                <w:sz w:val="28"/>
-              </w:rPr>
-              <w:t>organizers_name</w:t>
-            </w:r>
-            <w:proofErr w:type="spellEnd"/>
-            <w:r>
-              <w:rPr>
-                <w:rFonts w:ascii="TH Sarabun New" w:hAnsi="TH Sarabun New" w:cs="TH Sarabun New"/>
-                <w:color w:val="000000" w:themeColor="text1"/>
-                <w:sz w:val="28"/>
-              </w:rPr>
-              <w:t>}</w:t>
+              <w:t>${organizers_name}</w:t>
             </w:r>
           </w:p>
         </w:tc>
@@ -1432,25 +1317,7 @@
                 <w:color w:val="000000" w:themeColor="text1"/>
                 <w:sz w:val="28"/>
               </w:rPr>
-              <w:t xml:space="preserve"> ${</w:t>
-            </w:r>
-            <w:proofErr w:type="spellStart"/>
-            <w:r>
-              <w:rPr>
-                <w:rFonts w:ascii="TH Sarabun New" w:hAnsi="TH Sarabun New" w:cs="TH Sarabun New"/>
-                <w:color w:val="000000" w:themeColor="text1"/>
-                <w:sz w:val="28"/>
-              </w:rPr>
-              <w:t>organizers_id</w:t>
-            </w:r>
-            <w:proofErr w:type="spellEnd"/>
-            <w:r>
-              <w:rPr>
-                <w:rFonts w:ascii="TH Sarabun New" w:hAnsi="TH Sarabun New" w:cs="TH Sarabun New"/>
-                <w:color w:val="000000" w:themeColor="text1"/>
-                <w:sz w:val="28"/>
-              </w:rPr>
-              <w:t>}</w:t>
+              <w:t xml:space="preserve"> ${organizers_id}</w:t>
             </w:r>
           </w:p>
         </w:tc>
@@ -1585,25 +1452,7 @@
                 <w:color w:val="000000" w:themeColor="text1"/>
                 <w:sz w:val="28"/>
               </w:rPr>
-              <w:t>${</w:t>
-            </w:r>
-            <w:proofErr w:type="spellStart"/>
-            <w:r>
-              <w:rPr>
-                <w:rFonts w:ascii="TH Sarabun New" w:hAnsi="TH Sarabun New" w:cs="TH Sarabun New"/>
-                <w:color w:val="000000" w:themeColor="text1"/>
-                <w:sz w:val="28"/>
-              </w:rPr>
-              <w:t>aims_number</w:t>
-            </w:r>
-            <w:proofErr w:type="spellEnd"/>
-            <w:r>
-              <w:rPr>
-                <w:rFonts w:ascii="TH Sarabun New" w:hAnsi="TH Sarabun New" w:cs="TH Sarabun New"/>
-                <w:color w:val="000000" w:themeColor="text1"/>
-                <w:sz w:val="28"/>
-              </w:rPr>
-              <w:t>}.</w:t>
+              <w:t>${aims_number}.</w:t>
             </w:r>
           </w:p>
         </w:tc>
@@ -1625,30 +1474,77 @@
                 <w:color w:val="000000" w:themeColor="text1"/>
                 <w:sz w:val="28"/>
               </w:rPr>
-              <w:t>${</w:t>
-            </w:r>
-            <w:proofErr w:type="spellStart"/>
-            <w:r>
-              <w:rPr>
-                <w:rFonts w:ascii="TH Sarabun New" w:hAnsi="TH Sarabun New" w:cs="TH Sarabun New"/>
-                <w:color w:val="000000" w:themeColor="text1"/>
-                <w:sz w:val="28"/>
-              </w:rPr>
-              <w:t>aims_text</w:t>
-            </w:r>
-            <w:proofErr w:type="spellEnd"/>
-            <w:r>
-              <w:rPr>
-                <w:rFonts w:ascii="TH Sarabun New" w:hAnsi="TH Sarabun New" w:cs="TH Sarabun New"/>
-                <w:color w:val="000000" w:themeColor="text1"/>
-                <w:sz w:val="28"/>
-              </w:rPr>
-              <w:t>}</w:t>
+              <w:t>${aims_text}</w:t>
             </w:r>
           </w:p>
         </w:tc>
       </w:tr>
     </w:tbl>
+    <w:p>
+      <w:pPr>
+        <w:tabs>
+          <w:tab w:val="left" w:pos="2160"/>
+          <w:tab w:val="left" w:pos="3420"/>
+          <w:tab w:val="right" w:pos="6120"/>
+          <w:tab w:val="right" w:pos="6840"/>
+        </w:tabs>
+        <w:spacing w:before="240"/>
+        <w:ind w:left="2160" w:hanging="2160"/>
+        <w:rPr>
+          <w:rFonts w:ascii="TH Sarabun New" w:hAnsi="TH Sarabun New" w:cs="TH Sarabun New"/>
+          <w:color w:val="000000" w:themeColor="text1"/>
+          <w:sz w:val="28"/>
+        </w:rPr>
+      </w:pPr>
+      <w:r>
+        <w:rPr>
+          <w:rFonts w:ascii="TH Sarabun New" w:hAnsi="TH Sarabun New" w:cs="TH Sarabun New"/>
+          <w:b/>
+          <w:bCs/>
+          <w:color w:val="000000" w:themeColor="text1"/>
+          <w:sz w:val="28"/>
+          <w:cs/>
+        </w:rPr>
+        <w:t>เป้าหมายการพัฒนาอย่างยั่งยืน</w:t>
+      </w:r>
+      <w:r>
+        <w:rPr>
+          <w:rFonts w:ascii="TH Sarabun New" w:hAnsi="TH Sarabun New" w:cs="TH Sarabun New"/>
+          <w:b/>
+          <w:bCs/>
+          <w:color w:val="000000" w:themeColor="text1"/>
+          <w:sz w:val="28"/>
+        </w:rPr>
+        <w:t xml:space="preserve"> (SDGs)</w:t>
+      </w:r>
+      <w:r>
+        <w:rPr>
+          <w:rFonts w:ascii="TH Sarabun New" w:hAnsi="TH Sarabun New" w:cs="TH Sarabun New"/>
+          <w:b/>
+          <w:bCs/>
+          <w:color w:val="000000" w:themeColor="text1"/>
+          <w:sz w:val="28"/>
+        </w:rPr>
+        <w:tab/>
+      </w:r>
+      <w:r>
+        <w:rPr>
+          <w:rFonts w:ascii="TH Sarabun New" w:hAnsi="TH Sarabun New" w:cs="TH Sarabun New"/>
+          <w:color w:val="000000" w:themeColor="text1"/>
+          <w:sz w:val="28"/>
+        </w:rPr>
+        <w:t>${sdgs}</w:t>
+      </w:r>
+      <w:r>
+        <w:rPr>
+          <w:rFonts w:ascii="TH Sarabun New" w:hAnsi="TH Sarabun New" w:cs="TH Sarabun New"/>
+          <w:color w:val="000000" w:themeColor="text1"/>
+          <w:sz w:val="28"/>
+          <w:cs/>
+        </w:rPr>
+        <w:tab/>
+      </w:r>
+    </w:p>
     <w:p>
       <w:pPr>
         <w:tabs>
@@ -1660,7 +1556,7 @@
         <w:spacing w:before="240"/>
         <w:ind w:left="2160" w:hanging="2160"/>
         <w:rPr>
-          <w:rFonts w:ascii="TH Sarabun New" w:hAnsi="TH Sarabun New" w:cs="TH Sarabun New"/>
+          <w:rFonts w:ascii="TH Sarabun New" w:hAnsi="TH Sarabun New" w:cs="TH Sarabun New" w:hint="cs"/>
           <w:color w:val="000000" w:themeColor="text1"/>
           <w:sz w:val="28"/>
         </w:rPr>
@@ -2030,6 +1926,7 @@
           <w:sz w:val="28"/>
           <w:cs/>
         </w:rPr>
+        <w:lastRenderedPageBreak/>
         <w:t>ระยะเวลาปฏิบัติงาน</w:t>
       </w:r>
       <w:r>
@@ -2194,7 +2091,6 @@
           <w:sz w:val="28"/>
           <w:highlight w:val="green"/>
         </w:rPr>
-        <w:lastRenderedPageBreak/>
         <w:tab/>
         <w:t>-</w:t>
       </w:r>
@@ -4897,25 +4793,7 @@
                 <w:color w:val="000000" w:themeColor="text1"/>
                 <w:sz w:val="28"/>
               </w:rPr>
-              <w:t>${</w:t>
-            </w:r>
-            <w:proofErr w:type="spellStart"/>
-            <w:r>
-              <w:rPr>
-                <w:rFonts w:ascii="TH Sarabun New" w:hAnsi="TH Sarabun New" w:cs="TH Sarabun New"/>
-                <w:color w:val="000000" w:themeColor="text1"/>
-                <w:sz w:val="28"/>
-              </w:rPr>
-              <w:t>expense_name</w:t>
-            </w:r>
-            <w:proofErr w:type="spellEnd"/>
-            <w:r>
-              <w:rPr>
-                <w:rFonts w:ascii="TH Sarabun New" w:hAnsi="TH Sarabun New" w:cs="TH Sarabun New"/>
-                <w:color w:val="000000" w:themeColor="text1"/>
-                <w:sz w:val="28"/>
-              </w:rPr>
-              <w:t>}</w:t>
+              <w:t>${expense_name}</w:t>
             </w:r>
           </w:p>
         </w:tc>
@@ -4937,25 +4815,7 @@
                 <w:color w:val="000000" w:themeColor="text1"/>
                 <w:sz w:val="28"/>
               </w:rPr>
-              <w:t>${</w:t>
-            </w:r>
-            <w:proofErr w:type="spellStart"/>
-            <w:r>
-              <w:rPr>
-                <w:rFonts w:ascii="TH Sarabun New" w:hAnsi="TH Sarabun New" w:cs="TH Sarabun New"/>
-                <w:color w:val="000000" w:themeColor="text1"/>
-                <w:sz w:val="28"/>
-              </w:rPr>
-              <w:t>expense_type</w:t>
-            </w:r>
-            <w:proofErr w:type="spellEnd"/>
-            <w:r>
-              <w:rPr>
-                <w:rFonts w:ascii="TH Sarabun New" w:hAnsi="TH Sarabun New" w:cs="TH Sarabun New"/>
-                <w:color w:val="000000" w:themeColor="text1"/>
-                <w:sz w:val="28"/>
-              </w:rPr>
-              <w:t>}</w:t>
+              <w:t>${expense_type}</w:t>
             </w:r>
           </w:p>
         </w:tc>
@@ -4977,25 +4837,7 @@
                 <w:color w:val="000000" w:themeColor="text1"/>
                 <w:sz w:val="28"/>
               </w:rPr>
-              <w:t>${</w:t>
-            </w:r>
-            <w:proofErr w:type="spellStart"/>
-            <w:r>
-              <w:rPr>
-                <w:rFonts w:ascii="TH Sarabun New" w:hAnsi="TH Sarabun New" w:cs="TH Sarabun New"/>
-                <w:color w:val="000000" w:themeColor="text1"/>
-                <w:sz w:val="28"/>
-              </w:rPr>
-              <w:t>expense_source</w:t>
-            </w:r>
-            <w:proofErr w:type="spellEnd"/>
-            <w:r>
-              <w:rPr>
-                <w:rFonts w:ascii="TH Sarabun New" w:hAnsi="TH Sarabun New" w:cs="TH Sarabun New"/>
-                <w:color w:val="000000" w:themeColor="text1"/>
-                <w:sz w:val="28"/>
-              </w:rPr>
-              <w:t>}</w:t>
+              <w:t>${expense_source}</w:t>
             </w:r>
           </w:p>
         </w:tc>
@@ -5019,25 +4861,7 @@
                 <w:color w:val="000000" w:themeColor="text1"/>
                 <w:sz w:val="28"/>
               </w:rPr>
-              <w:t>${</w:t>
-            </w:r>
-            <w:proofErr w:type="spellStart"/>
-            <w:r>
-              <w:rPr>
-                <w:rFonts w:ascii="TH Sarabun New" w:hAnsi="TH Sarabun New" w:cs="TH Sarabun New"/>
-                <w:color w:val="000000" w:themeColor="text1"/>
-                <w:sz w:val="28"/>
-              </w:rPr>
-              <w:t>expense_amount</w:t>
-            </w:r>
-            <w:proofErr w:type="spellEnd"/>
-            <w:r>
-              <w:rPr>
-                <w:rFonts w:ascii="TH Sarabun New" w:hAnsi="TH Sarabun New" w:cs="TH Sarabun New"/>
-                <w:color w:val="000000" w:themeColor="text1"/>
-                <w:sz w:val="28"/>
-              </w:rPr>
-              <w:t>}</w:t>
+              <w:t>${expense_amount}</w:t>
             </w:r>
           </w:p>
         </w:tc>
@@ -5127,25 +4951,7 @@
                 <w:color w:val="000000" w:themeColor="text1"/>
                 <w:sz w:val="28"/>
               </w:rPr>
-              <w:t>${</w:t>
-            </w:r>
-            <w:proofErr w:type="spellStart"/>
-            <w:r>
-              <w:rPr>
-                <w:rFonts w:ascii="TH Sarabun New" w:hAnsi="TH Sarabun New" w:cs="TH Sarabun New"/>
-                <w:color w:val="000000" w:themeColor="text1"/>
-                <w:sz w:val="28"/>
-              </w:rPr>
-              <w:t>outcomes_number</w:t>
-            </w:r>
-            <w:proofErr w:type="spellEnd"/>
-            <w:r>
-              <w:rPr>
-                <w:rFonts w:ascii="TH Sarabun New" w:hAnsi="TH Sarabun New" w:cs="TH Sarabun New"/>
-                <w:color w:val="000000" w:themeColor="text1"/>
-                <w:sz w:val="28"/>
-              </w:rPr>
-              <w:t>}.</w:t>
+              <w:t>${outcomes_number}.</w:t>
             </w:r>
           </w:p>
         </w:tc>
@@ -5167,25 +4973,7 @@
                 <w:color w:val="000000" w:themeColor="text1"/>
                 <w:sz w:val="28"/>
               </w:rPr>
-              <w:t>${</w:t>
-            </w:r>
-            <w:proofErr w:type="spellStart"/>
-            <w:r>
-              <w:rPr>
-                <w:rFonts w:ascii="TH Sarabun New" w:hAnsi="TH Sarabun New" w:cs="TH Sarabun New"/>
-                <w:color w:val="000000" w:themeColor="text1"/>
-                <w:sz w:val="28"/>
-              </w:rPr>
-              <w:t>outcomes_text</w:t>
-            </w:r>
-            <w:proofErr w:type="spellEnd"/>
-            <w:r>
-              <w:rPr>
-                <w:rFonts w:ascii="TH Sarabun New" w:hAnsi="TH Sarabun New" w:cs="TH Sarabun New"/>
-                <w:color w:val="000000" w:themeColor="text1"/>
-                <w:sz w:val="28"/>
-              </w:rPr>
-              <w:t>}</w:t>
+              <w:t>${outcomes_text}</w:t>
             </w:r>
           </w:p>
         </w:tc>
@@ -5319,25 +5107,7 @@
                 <w:color w:val="000000" w:themeColor="text1"/>
                 <w:sz w:val="28"/>
               </w:rPr>
-              <w:t>${</w:t>
-            </w:r>
-            <w:proofErr w:type="spellStart"/>
-            <w:r>
-              <w:rPr>
-                <w:rFonts w:ascii="TH Sarabun New" w:hAnsi="TH Sarabun New" w:cs="TH Sarabun New"/>
-                <w:color w:val="000000" w:themeColor="text1"/>
-                <w:sz w:val="28"/>
-              </w:rPr>
-              <w:t>objectives_goal</w:t>
-            </w:r>
-            <w:proofErr w:type="spellEnd"/>
-            <w:r>
-              <w:rPr>
-                <w:rFonts w:ascii="TH Sarabun New" w:hAnsi="TH Sarabun New" w:cs="TH Sarabun New"/>
-                <w:color w:val="000000" w:themeColor="text1"/>
-                <w:sz w:val="28"/>
-              </w:rPr>
-              <w:t>}</w:t>
+              <w:t>${objectives_goal}</w:t>
             </w:r>
           </w:p>
         </w:tc>
@@ -5360,25 +5130,7 @@
                 <w:color w:val="000000" w:themeColor="text1"/>
                 <w:sz w:val="28"/>
               </w:rPr>
-              <w:t>${</w:t>
-            </w:r>
-            <w:proofErr w:type="spellStart"/>
-            <w:r>
-              <w:rPr>
-                <w:rFonts w:ascii="TH Sarabun New" w:hAnsi="TH Sarabun New" w:cs="TH Sarabun New"/>
-                <w:color w:val="000000" w:themeColor="text1"/>
-                <w:sz w:val="28"/>
-              </w:rPr>
-              <w:t>objectives_method</w:t>
-            </w:r>
-            <w:proofErr w:type="spellEnd"/>
-            <w:r>
-              <w:rPr>
-                <w:rFonts w:ascii="TH Sarabun New" w:hAnsi="TH Sarabun New" w:cs="TH Sarabun New"/>
-                <w:color w:val="000000" w:themeColor="text1"/>
-                <w:sz w:val="28"/>
-              </w:rPr>
-              <w:t>}</w:t>
+              <w:t>${objectives_method}</w:t>
             </w:r>
           </w:p>
         </w:tc>
@@ -5533,29 +5285,7 @@
           <w:highlight w:val="green"/>
           <w:cs/>
         </w:rPr>
-        <w:t>โรคติดเชื้อไวรัสโค</w:t>
-      </w:r>
-      <w:proofErr w:type="spellStart"/>
-      <w:r>
-        <w:rPr>
-          <w:rFonts w:ascii="TH Sarabun New" w:eastAsia="TH Sarabun New" w:hAnsi="TH Sarabun New" w:cs="TH Sarabun New"/>
-          <w:color w:val="000000" w:themeColor="text1"/>
-          <w:sz w:val="28"/>
-          <w:highlight w:val="green"/>
-          <w:cs/>
-        </w:rPr>
-        <w:t>โร</w:t>
-      </w:r>
-      <w:proofErr w:type="spellEnd"/>
-      <w:r>
-        <w:rPr>
-          <w:rFonts w:ascii="TH Sarabun New" w:eastAsia="TH Sarabun New" w:hAnsi="TH Sarabun New" w:cs="TH Sarabun New"/>
-          <w:color w:val="000000" w:themeColor="text1"/>
-          <w:sz w:val="28"/>
-          <w:highlight w:val="green"/>
-          <w:cs/>
-        </w:rPr>
-        <w:t>นาสายพันธุ์ใหม่ 2019</w:t>
+        <w:t>โรคติดเชื้อไวรัสโคโรนาสายพันธุ์ใหม่ 2019</w:t>
       </w:r>
     </w:p>
     <w:p>
@@ -5643,25 +5373,7 @@
                 <w:color w:val="000000" w:themeColor="text1"/>
                 <w:sz w:val="28"/>
               </w:rPr>
-              <w:t>${</w:t>
-            </w:r>
-            <w:proofErr w:type="spellStart"/>
-            <w:r>
-              <w:rPr>
-                <w:rFonts w:ascii="TH Sarabun New" w:eastAsia="TH Sarabun New" w:hAnsi="TH Sarabun New" w:cs="TH Sarabun New"/>
-                <w:color w:val="000000" w:themeColor="text1"/>
-                <w:sz w:val="28"/>
-              </w:rPr>
-              <w:t>signer_advisor_name</w:t>
-            </w:r>
-            <w:proofErr w:type="spellEnd"/>
-            <w:r>
-              <w:rPr>
-                <w:rFonts w:ascii="TH Sarabun New" w:eastAsia="TH Sarabun New" w:hAnsi="TH Sarabun New" w:cs="TH Sarabun New"/>
-                <w:color w:val="000000" w:themeColor="text1"/>
-                <w:sz w:val="28"/>
-              </w:rPr>
-              <w:t>}</w:t>
+              <w:t>${signer_advisor_name}</w:t>
             </w:r>
             <w:r>
               <w:rPr>
@@ -5957,7 +5669,7 @@
 </file>
 
 <file path=word/endnotes.xml><?xml version="1.0" encoding="utf-8"?>
-<w:endnotes xmlns:wpc="http://schemas.microsoft.com/office/word/2010/wordprocessingCanvas" xmlns:cx="http://schemas.microsoft.com/office/drawing/2014/chartex" xmlns:cx1="http://schemas.microsoft.com/office/drawing/2015/9/8/chartex" xmlns:cx2="http://schemas.microsoft.com/office/drawing/2015/10/21/chartex" xmlns:cx3="http://schemas.microsoft.com/office/drawing/2016/5/9/chartex" xmlns:cx4="http://schemas.microsoft.com/office/drawing/2016/5/10/chartex" xmlns:cx5="http://schemas.microsoft.com/office/drawing/2016/5/11/chartex" xmlns:cx6="http://schemas.microsoft.com/office/drawing/2016/5/12/chartex" xmlns:cx7="http://schemas.microsoft.com/office/drawing/2016/5/13/chartex" xmlns:cx8="http://schemas.microsoft.com/office/drawing/2016/5/14/chartex" xmlns:mc="http://schemas.openxmlformats.org/markup-compatibility/2006" xmlns:aink="http://schemas.microsoft.com/office/drawing/2016/ink" xmlns:am3d="http://schemas.microsoft.com/office/drawing/2017/model3d" xmlns:o="urn:schemas-microsoft-com:office:office" xmlns:oel="http://schemas.microsoft.com/office/2019/extlst" xmlns:r="http://schemas.openxmlformats.org/officeDocument/2006/relationships" xmlns:m="http://schemas.openxmlformats.org/officeDocument/2006/math" xmlns:v="urn:schemas-microsoft-com:vml" xmlns:wp14="http://schemas.microsoft.com/office/word/2010/wordprocessingDrawing" xmlns:wp="http://schemas.openxmlformats.org/drawingml/2006/wordprocessingDrawing" xmlns:w10="urn:schemas-microsoft-com:office:word" xmlns:w="http://schemas.openxmlformats.org/wordprocessingml/2006/main" xmlns:w14="http://schemas.microsoft.com/office/word/2010/wordml" xmlns:w15="http://schemas.microsoft.com/office/word/2012/wordml" xmlns:w16cex="http://schemas.microsoft.com/office/word/2018/wordml/cex" xmlns:w16cid="http://schemas.microsoft.com/office/word/2016/wordml/cid" xmlns:w16="http://schemas.microsoft.com/office/word/2018/wordml" xmlns:w16sdtdh="http://schemas.microsoft.com/office/word/2020/wordml/sdtdatahash" xmlns:w16se="http://schemas.microsoft.com/office/word/2015/wordml/symex" xmlns:wpg="http://schemas.microsoft.com/office/word/2010/wordprocessingGroup" xmlns:wpi="http://schemas.microsoft.com/office/word/2010/wordprocessingInk" xmlns:wne="http://schemas.microsoft.com/office/word/2006/wordml" xmlns:wps="http://schemas.microsoft.com/office/word/2010/wordprocessingShape" mc:Ignorable="w14 w15 w16se w16cid w16 w16cex w16sdtdh wp14">
+<w:endnotes xmlns:wpc="http://schemas.microsoft.com/office/word/2010/wordprocessingCanvas" xmlns:cx="http://schemas.microsoft.com/office/drawing/2014/chartex" xmlns:cx1="http://schemas.microsoft.com/office/drawing/2015/9/8/chartex" xmlns:cx2="http://schemas.microsoft.com/office/drawing/2015/10/21/chartex" xmlns:cx3="http://schemas.microsoft.com/office/drawing/2016/5/9/chartex" xmlns:cx4="http://schemas.microsoft.com/office/drawing/2016/5/10/chartex" xmlns:cx5="http://schemas.microsoft.com/office/drawing/2016/5/11/chartex" xmlns:cx6="http://schemas.microsoft.com/office/drawing/2016/5/12/chartex" xmlns:cx7="http://schemas.microsoft.com/office/drawing/2016/5/13/chartex" xmlns:cx8="http://schemas.microsoft.com/office/drawing/2016/5/14/chartex" xmlns:mc="http://schemas.openxmlformats.org/markup-compatibility/2006" xmlns:aink="http://schemas.microsoft.com/office/drawing/2016/ink" xmlns:am3d="http://schemas.microsoft.com/office/drawing/2017/model3d" xmlns:o="urn:schemas-microsoft-com:office:office" xmlns:oel="http://schemas.microsoft.com/office/2019/extlst" xmlns:r="http://schemas.openxmlformats.org/officeDocument/2006/relationships" xmlns:m="http://schemas.openxmlformats.org/officeDocument/2006/math" xmlns:v="urn:schemas-microsoft-com:vml" xmlns:wp14="http://schemas.microsoft.com/office/word/2010/wordprocessingDrawing" xmlns:wp="http://schemas.openxmlformats.org/drawingml/2006/wordprocessingDrawing" xmlns:w10="urn:schemas-microsoft-com:office:word" xmlns:w="http://schemas.openxmlformats.org/wordprocessingml/2006/main" xmlns:w14="http://schemas.microsoft.com/office/word/2010/wordml" xmlns:w15="http://schemas.microsoft.com/office/word/2012/wordml" xmlns:w16cex="http://schemas.microsoft.com/office/word/2018/wordml/cex" xmlns:w16cid="http://schemas.microsoft.com/office/word/2016/wordml/cid" xmlns:w16="http://schemas.microsoft.com/office/word/2018/wordml" xmlns:w16du="http://schemas.microsoft.com/office/word/2023/wordml/word16du" xmlns:w16sdtdh="http://schemas.microsoft.com/office/word/2020/wordml/sdtdatahash" xmlns:w16se="http://schemas.microsoft.com/office/word/2015/wordml/symex" xmlns:wpg="http://schemas.microsoft.com/office/word/2010/wordprocessingGroup" xmlns:wpi="http://schemas.microsoft.com/office/word/2010/wordprocessingInk" xmlns:wne="http://schemas.microsoft.com/office/word/2006/wordml" xmlns:wps="http://schemas.microsoft.com/office/word/2010/wordprocessingShape" mc:Ignorable="w14 w15 w16se w16cid w16 w16cex w16sdtdh w16du wp14">
   <w:endnote w:type="separator" w:id="-1">
     <w:p>
       <w:r>
@@ -5979,7 +5691,7 @@
 </file>
 
 <file path=word/footer1.xml><?xml version="1.0" encoding="utf-8"?>
-<w:ftr xmlns:wpc="http://schemas.microsoft.com/office/word/2010/wordprocessingCanvas" xmlns:cx="http://schemas.microsoft.com/office/drawing/2014/chartex" xmlns:cx1="http://schemas.microsoft.com/office/drawing/2015/9/8/chartex" xmlns:cx2="http://schemas.microsoft.com/office/drawing/2015/10/21/chartex" xmlns:cx3="http://schemas.microsoft.com/office/drawing/2016/5/9/chartex" xmlns:cx4="http://schemas.microsoft.com/office/drawing/2016/5/10/chartex" xmlns:cx5="http://schemas.microsoft.com/office/drawing/2016/5/11/chartex" xmlns:cx6="http://schemas.microsoft.com/office/drawing/2016/5/12/chartex" xmlns:cx7="http://schemas.microsoft.com/office/drawing/2016/5/13/chartex" xmlns:cx8="http://schemas.microsoft.com/office/drawing/2016/5/14/chartex" xmlns:mc="http://schemas.openxmlformats.org/markup-compatibility/2006" xmlns:aink="http://schemas.microsoft.com/office/drawing/2016/ink" xmlns:am3d="http://schemas.microsoft.com/office/drawing/2017/model3d" xmlns:o="urn:schemas-microsoft-com:office:office" xmlns:oel="http://schemas.microsoft.com/office/2019/extlst" xmlns:r="http://schemas.openxmlformats.org/officeDocument/2006/relationships" xmlns:m="http://schemas.openxmlformats.org/officeDocument/2006/math" xmlns:v="urn:schemas-microsoft-com:vml" xmlns:wp14="http://schemas.microsoft.com/office/word/2010/wordprocessingDrawing" xmlns:wp="http://schemas.openxmlformats.org/drawingml/2006/wordprocessingDrawing" xmlns:w10="urn:schemas-microsoft-com:office:word" xmlns:w="http://schemas.openxmlformats.org/wordprocessingml/2006/main" xmlns:w14="http://schemas.microsoft.com/office/word/2010/wordml" xmlns:w15="http://schemas.microsoft.com/office/word/2012/wordml" xmlns:w16cex="http://schemas.microsoft.com/office/word/2018/wordml/cex" xmlns:w16cid="http://schemas.microsoft.com/office/word/2016/wordml/cid" xmlns:w16="http://schemas.microsoft.com/office/word/2018/wordml" xmlns:w16sdtdh="http://schemas.microsoft.com/office/word/2020/wordml/sdtdatahash" xmlns:w16se="http://schemas.microsoft.com/office/word/2015/wordml/symex" xmlns:wpg="http://schemas.microsoft.com/office/word/2010/wordprocessingGroup" xmlns:wpi="http://schemas.microsoft.com/office/word/2010/wordprocessingInk" xmlns:wne="http://schemas.microsoft.com/office/word/2006/wordml" xmlns:wps="http://schemas.microsoft.com/office/word/2010/wordprocessingShape" mc:Ignorable="w14 w15 w16se w16cid w16 w16cex w16sdtdh wp14">
+<w:ftr xmlns:wpc="http://schemas.microsoft.com/office/word/2010/wordprocessingCanvas" xmlns:cx="http://schemas.microsoft.com/office/drawing/2014/chartex" xmlns:cx1="http://schemas.microsoft.com/office/drawing/2015/9/8/chartex" xmlns:cx2="http://schemas.microsoft.com/office/drawing/2015/10/21/chartex" xmlns:cx3="http://schemas.microsoft.com/office/drawing/2016/5/9/chartex" xmlns:cx4="http://schemas.microsoft.com/office/drawing/2016/5/10/chartex" xmlns:cx5="http://schemas.microsoft.com/office/drawing/2016/5/11/chartex" xmlns:cx6="http://schemas.microsoft.com/office/drawing/2016/5/12/chartex" xmlns:cx7="http://schemas.microsoft.com/office/drawing/2016/5/13/chartex" xmlns:cx8="http://schemas.microsoft.com/office/drawing/2016/5/14/chartex" xmlns:mc="http://schemas.openxmlformats.org/markup-compatibility/2006" xmlns:aink="http://schemas.microsoft.com/office/drawing/2016/ink" xmlns:am3d="http://schemas.microsoft.com/office/drawing/2017/model3d" xmlns:o="urn:schemas-microsoft-com:office:office" xmlns:oel="http://schemas.microsoft.com/office/2019/extlst" xmlns:r="http://schemas.openxmlformats.org/officeDocument/2006/relationships" xmlns:m="http://schemas.openxmlformats.org/officeDocument/2006/math" xmlns:v="urn:schemas-microsoft-com:vml" xmlns:wp14="http://schemas.microsoft.com/office/word/2010/wordprocessingDrawing" xmlns:wp="http://schemas.openxmlformats.org/drawingml/2006/wordprocessingDrawing" xmlns:w10="urn:schemas-microsoft-com:office:word" xmlns:w="http://schemas.openxmlformats.org/wordprocessingml/2006/main" xmlns:w14="http://schemas.microsoft.com/office/word/2010/wordml" xmlns:w15="http://schemas.microsoft.com/office/word/2012/wordml" xmlns:w16cex="http://schemas.microsoft.com/office/word/2018/wordml/cex" xmlns:w16cid="http://schemas.microsoft.com/office/word/2016/wordml/cid" xmlns:w16="http://schemas.microsoft.com/office/word/2018/wordml" xmlns:w16du="http://schemas.microsoft.com/office/word/2023/wordml/word16du" xmlns:w16sdtdh="http://schemas.microsoft.com/office/word/2020/wordml/sdtdatahash" xmlns:w16se="http://schemas.microsoft.com/office/word/2015/wordml/symex" xmlns:wpg="http://schemas.microsoft.com/office/word/2010/wordprocessingGroup" xmlns:wpi="http://schemas.microsoft.com/office/word/2010/wordprocessingInk" xmlns:wne="http://schemas.microsoft.com/office/word/2006/wordml" xmlns:wps="http://schemas.microsoft.com/office/word/2010/wordprocessingShape" mc:Ignorable="w14 w15 w16se w16cid w16 w16cex w16sdtdh w16du wp14">
   <w:p>
     <w:pPr>
       <w:pStyle w:val="Footer"/>
@@ -5989,7 +5701,7 @@
 </file>
 
 <file path=word/footer2.xml><?xml version="1.0" encoding="utf-8"?>
-<w:ftr xmlns:wpc="http://schemas.microsoft.com/office/word/2010/wordprocessingCanvas" xmlns:cx="http://schemas.microsoft.com/office/drawing/2014/chartex" xmlns:cx1="http://schemas.microsoft.com/office/drawing/2015/9/8/chartex" xmlns:cx2="http://schemas.microsoft.com/office/drawing/2015/10/21/chartex" xmlns:cx3="http://schemas.microsoft.com/office/drawing/2016/5/9/chartex" xmlns:cx4="http://schemas.microsoft.com/office/drawing/2016/5/10/chartex" xmlns:cx5="http://schemas.microsoft.com/office/drawing/2016/5/11/chartex" xmlns:cx6="http://schemas.microsoft.com/office/drawing/2016/5/12/chartex" xmlns:cx7="http://schemas.microsoft.com/office/drawing/2016/5/13/chartex" xmlns:cx8="http://schemas.microsoft.com/office/drawing/2016/5/14/chartex" xmlns:mc="http://schemas.openxmlformats.org/markup-compatibility/2006" xmlns:aink="http://schemas.microsoft.com/office/drawing/2016/ink" xmlns:am3d="http://schemas.microsoft.com/office/drawing/2017/model3d" xmlns:o="urn:schemas-microsoft-com:office:office" xmlns:oel="http://schemas.microsoft.com/office/2019/extlst" xmlns:r="http://schemas.openxmlformats.org/officeDocument/2006/relationships" xmlns:m="http://schemas.openxmlformats.org/officeDocument/2006/math" xmlns:v="urn:schemas-microsoft-com:vml" xmlns:wp14="http://schemas.microsoft.com/office/word/2010/wordprocessingDrawing" xmlns:wp="http://schemas.openxmlformats.org/drawingml/2006/wordprocessingDrawing" xmlns:w10="urn:schemas-microsoft-com:office:word" xmlns:w="http://schemas.openxmlformats.org/wordprocessingml/2006/main" xmlns:w14="http://schemas.microsoft.com/office/word/2010/wordml" xmlns:w15="http://schemas.microsoft.com/office/word/2012/wordml" xmlns:w16cex="http://schemas.microsoft.com/office/word/2018/wordml/cex" xmlns:w16cid="http://schemas.microsoft.com/office/word/2016/wordml/cid" xmlns:w16="http://schemas.microsoft.com/office/word/2018/wordml" xmlns:w16sdtdh="http://schemas.microsoft.com/office/word/2020/wordml/sdtdatahash" xmlns:w16se="http://schemas.microsoft.com/office/word/2015/wordml/symex" xmlns:wpg="http://schemas.microsoft.com/office/word/2010/wordprocessingGroup" xmlns:wpi="http://schemas.microsoft.com/office/word/2010/wordprocessingInk" xmlns:wne="http://schemas.microsoft.com/office/word/2006/wordml" xmlns:wps="http://schemas.microsoft.com/office/word/2010/wordprocessingShape" mc:Ignorable="w14 w15 w16se w16cid w16 w16cex w16sdtdh wp14">
+<w:ftr xmlns:wpc="http://schemas.microsoft.com/office/word/2010/wordprocessingCanvas" xmlns:cx="http://schemas.microsoft.com/office/drawing/2014/chartex" xmlns:cx1="http://schemas.microsoft.com/office/drawing/2015/9/8/chartex" xmlns:cx2="http://schemas.microsoft.com/office/drawing/2015/10/21/chartex" xmlns:cx3="http://schemas.microsoft.com/office/drawing/2016/5/9/chartex" xmlns:cx4="http://schemas.microsoft.com/office/drawing/2016/5/10/chartex" xmlns:cx5="http://schemas.microsoft.com/office/drawing/2016/5/11/chartex" xmlns:cx6="http://schemas.microsoft.com/office/drawing/2016/5/12/chartex" xmlns:cx7="http://schemas.microsoft.com/office/drawing/2016/5/13/chartex" xmlns:cx8="http://schemas.microsoft.com/office/drawing/2016/5/14/chartex" xmlns:mc="http://schemas.openxmlformats.org/markup-compatibility/2006" xmlns:aink="http://schemas.microsoft.com/office/drawing/2016/ink" xmlns:am3d="http://schemas.microsoft.com/office/drawing/2017/model3d" xmlns:o="urn:schemas-microsoft-com:office:office" xmlns:oel="http://schemas.microsoft.com/office/2019/extlst" xmlns:r="http://schemas.openxmlformats.org/officeDocument/2006/relationships" xmlns:m="http://schemas.openxmlformats.org/officeDocument/2006/math" xmlns:v="urn:schemas-microsoft-com:vml" xmlns:wp14="http://schemas.microsoft.com/office/word/2010/wordprocessingDrawing" xmlns:wp="http://schemas.openxmlformats.org/drawingml/2006/wordprocessingDrawing" xmlns:w10="urn:schemas-microsoft-com:office:word" xmlns:w="http://schemas.openxmlformats.org/wordprocessingml/2006/main" xmlns:w14="http://schemas.microsoft.com/office/word/2010/wordml" xmlns:w15="http://schemas.microsoft.com/office/word/2012/wordml" xmlns:w16cex="http://schemas.microsoft.com/office/word/2018/wordml/cex" xmlns:w16cid="http://schemas.microsoft.com/office/word/2016/wordml/cid" xmlns:w16="http://schemas.microsoft.com/office/word/2018/wordml" xmlns:w16du="http://schemas.microsoft.com/office/word/2023/wordml/word16du" xmlns:w16sdtdh="http://schemas.microsoft.com/office/word/2020/wordml/sdtdatahash" xmlns:w16se="http://schemas.microsoft.com/office/word/2015/wordml/symex" xmlns:wpg="http://schemas.microsoft.com/office/word/2010/wordprocessingGroup" xmlns:wpi="http://schemas.microsoft.com/office/word/2010/wordprocessingInk" xmlns:wne="http://schemas.microsoft.com/office/word/2006/wordml" xmlns:wps="http://schemas.microsoft.com/office/word/2010/wordprocessingShape" mc:Ignorable="w14 w15 w16se w16cid w16 w16cex w16sdtdh w16du wp14">
   <w:p>
     <w:pPr>
       <w:ind w:left="1440" w:hanging="1440"/>
@@ -6037,23 +5749,7 @@
         <w:rFonts w:ascii="TH Sarabun New" w:eastAsia="TH SarabunPSK" w:hAnsi="TH Sarabun New" w:cs="TH Sarabun New"/>
         <w:szCs w:val="24"/>
       </w:rPr>
-      <w:t>${</w:t>
-    </w:r>
-    <w:proofErr w:type="spellStart"/>
-    <w:r>
-      <w:rPr>
-        <w:rFonts w:ascii="TH Sarabun New" w:eastAsia="TH SarabunPSK" w:hAnsi="TH Sarabun New" w:cs="TH Sarabun New"/>
-        <w:szCs w:val="24"/>
-      </w:rPr>
-      <w:t>contact_name</w:t>
-    </w:r>
-    <w:proofErr w:type="spellEnd"/>
-    <w:r>
-      <w:rPr>
-        <w:rFonts w:ascii="TH Sarabun New" w:eastAsia="TH SarabunPSK" w:hAnsi="TH Sarabun New" w:cs="TH Sarabun New"/>
-        <w:szCs w:val="24"/>
-      </w:rPr>
-      <w:t>}</w:t>
+      <w:t>${contact_name}</w:t>
     </w:r>
     <w:r>
       <w:rPr>
@@ -6101,25 +5797,7 @@
         <w:szCs w:val="24"/>
         <w:highlight w:val="cyan"/>
       </w:rPr>
-      <w:t>${</w:t>
-    </w:r>
-    <w:proofErr w:type="spellStart"/>
-    <w:r>
-      <w:rPr>
-        <w:rFonts w:ascii="TH Sarabun New" w:eastAsia="TH SarabunPSK" w:hAnsi="TH Sarabun New" w:cs="TH Sarabun New"/>
-        <w:szCs w:val="24"/>
-        <w:highlight w:val="cyan"/>
-      </w:rPr>
-      <w:t>contact_phone</w:t>
-    </w:r>
-    <w:proofErr w:type="spellEnd"/>
-    <w:r>
-      <w:rPr>
-        <w:rFonts w:ascii="TH Sarabun New" w:eastAsia="TH SarabunPSK" w:hAnsi="TH Sarabun New" w:cs="TH Sarabun New"/>
-        <w:szCs w:val="24"/>
-        <w:highlight w:val="cyan"/>
-      </w:rPr>
-      <w:t>}</w:t>
+      <w:t>${contact_phone}</w:t>
     </w:r>
     <w:r>
       <w:rPr>
@@ -6134,7 +5812,7 @@
 </file>
 
 <file path=word/footer3.xml><?xml version="1.0" encoding="utf-8"?>
-<w:ftr xmlns:wpc="http://schemas.microsoft.com/office/word/2010/wordprocessingCanvas" xmlns:cx="http://schemas.microsoft.com/office/drawing/2014/chartex" xmlns:cx1="http://schemas.microsoft.com/office/drawing/2015/9/8/chartex" xmlns:cx2="http://schemas.microsoft.com/office/drawing/2015/10/21/chartex" xmlns:cx3="http://schemas.microsoft.com/office/drawing/2016/5/9/chartex" xmlns:cx4="http://schemas.microsoft.com/office/drawing/2016/5/10/chartex" xmlns:cx5="http://schemas.microsoft.com/office/drawing/2016/5/11/chartex" xmlns:cx6="http://schemas.microsoft.com/office/drawing/2016/5/12/chartex" xmlns:cx7="http://schemas.microsoft.com/office/drawing/2016/5/13/chartex" xmlns:cx8="http://schemas.microsoft.com/office/drawing/2016/5/14/chartex" xmlns:mc="http://schemas.openxmlformats.org/markup-compatibility/2006" xmlns:aink="http://schemas.microsoft.com/office/drawing/2016/ink" xmlns:am3d="http://schemas.microsoft.com/office/drawing/2017/model3d" xmlns:o="urn:schemas-microsoft-com:office:office" xmlns:oel="http://schemas.microsoft.com/office/2019/extlst" xmlns:r="http://schemas.openxmlformats.org/officeDocument/2006/relationships" xmlns:m="http://schemas.openxmlformats.org/officeDocument/2006/math" xmlns:v="urn:schemas-microsoft-com:vml" xmlns:wp14="http://schemas.microsoft.com/office/word/2010/wordprocessingDrawing" xmlns:wp="http://schemas.openxmlformats.org/drawingml/2006/wordprocessingDrawing" xmlns:w10="urn:schemas-microsoft-com:office:word" xmlns:w="http://schemas.openxmlformats.org/wordprocessingml/2006/main" xmlns:w14="http://schemas.microsoft.com/office/word/2010/wordml" xmlns:w15="http://schemas.microsoft.com/office/word/2012/wordml" xmlns:w16cex="http://schemas.microsoft.com/office/word/2018/wordml/cex" xmlns:w16cid="http://schemas.microsoft.com/office/word/2016/wordml/cid" xmlns:w16="http://schemas.microsoft.com/office/word/2018/wordml" xmlns:w16sdtdh="http://schemas.microsoft.com/office/word/2020/wordml/sdtdatahash" xmlns:w16se="http://schemas.microsoft.com/office/word/2015/wordml/symex" xmlns:wpg="http://schemas.microsoft.com/office/word/2010/wordprocessingGroup" xmlns:wpi="http://schemas.microsoft.com/office/word/2010/wordprocessingInk" xmlns:wne="http://schemas.microsoft.com/office/word/2006/wordml" xmlns:wps="http://schemas.microsoft.com/office/word/2010/wordprocessingShape" mc:Ignorable="w14 w15 w16se w16cid w16 w16cex w16sdtdh wp14">
+<w:ftr xmlns:wpc="http://schemas.microsoft.com/office/word/2010/wordprocessingCanvas" xmlns:cx="http://schemas.microsoft.com/office/drawing/2014/chartex" xmlns:cx1="http://schemas.microsoft.com/office/drawing/2015/9/8/chartex" xmlns:cx2="http://schemas.microsoft.com/office/drawing/2015/10/21/chartex" xmlns:cx3="http://schemas.microsoft.com/office/drawing/2016/5/9/chartex" xmlns:cx4="http://schemas.microsoft.com/office/drawing/2016/5/10/chartex" xmlns:cx5="http://schemas.microsoft.com/office/drawing/2016/5/11/chartex" xmlns:cx6="http://schemas.microsoft.com/office/drawing/2016/5/12/chartex" xmlns:cx7="http://schemas.microsoft.com/office/drawing/2016/5/13/chartex" xmlns:cx8="http://schemas.microsoft.com/office/drawing/2016/5/14/chartex" xmlns:mc="http://schemas.openxmlformats.org/markup-compatibility/2006" xmlns:aink="http://schemas.microsoft.com/office/drawing/2016/ink" xmlns:am3d="http://schemas.microsoft.com/office/drawing/2017/model3d" xmlns:o="urn:schemas-microsoft-com:office:office" xmlns:oel="http://schemas.microsoft.com/office/2019/extlst" xmlns:r="http://schemas.openxmlformats.org/officeDocument/2006/relationships" xmlns:m="http://schemas.openxmlformats.org/officeDocument/2006/math" xmlns:v="urn:schemas-microsoft-com:vml" xmlns:wp14="http://schemas.microsoft.com/office/word/2010/wordprocessingDrawing" xmlns:wp="http://schemas.openxmlformats.org/drawingml/2006/wordprocessingDrawing" xmlns:w10="urn:schemas-microsoft-com:office:word" xmlns:w="http://schemas.openxmlformats.org/wordprocessingml/2006/main" xmlns:w14="http://schemas.microsoft.com/office/word/2010/wordml" xmlns:w15="http://schemas.microsoft.com/office/word/2012/wordml" xmlns:w16cex="http://schemas.microsoft.com/office/word/2018/wordml/cex" xmlns:w16cid="http://schemas.microsoft.com/office/word/2016/wordml/cid" xmlns:w16="http://schemas.microsoft.com/office/word/2018/wordml" xmlns:w16du="http://schemas.microsoft.com/office/word/2023/wordml/word16du" xmlns:w16sdtdh="http://schemas.microsoft.com/office/word/2020/wordml/sdtdatahash" xmlns:w16se="http://schemas.microsoft.com/office/word/2015/wordml/symex" xmlns:wpg="http://schemas.microsoft.com/office/word/2010/wordprocessingGroup" xmlns:wpi="http://schemas.microsoft.com/office/word/2010/wordprocessingInk" xmlns:wne="http://schemas.microsoft.com/office/word/2006/wordml" xmlns:wps="http://schemas.microsoft.com/office/word/2010/wordprocessingShape" mc:Ignorable="w14 w15 w16se w16cid w16 w16cex w16sdtdh w16du wp14">
   <w:p>
     <w:pPr>
       <w:pStyle w:val="Footer"/>
@@ -6144,7 +5822,7 @@
 </file>
 
 <file path=word/footer4.xml><?xml version="1.0" encoding="utf-8"?>
-<w:ftr xmlns:wpc="http://schemas.microsoft.com/office/word/2010/wordprocessingCanvas" xmlns:cx="http://schemas.microsoft.com/office/drawing/2014/chartex" xmlns:cx1="http://schemas.microsoft.com/office/drawing/2015/9/8/chartex" xmlns:cx2="http://schemas.microsoft.com/office/drawing/2015/10/21/chartex" xmlns:cx3="http://schemas.microsoft.com/office/drawing/2016/5/9/chartex" xmlns:cx4="http://schemas.microsoft.com/office/drawing/2016/5/10/chartex" xmlns:cx5="http://schemas.microsoft.com/office/drawing/2016/5/11/chartex" xmlns:cx6="http://schemas.microsoft.com/office/drawing/2016/5/12/chartex" xmlns:cx7="http://schemas.microsoft.com/office/drawing/2016/5/13/chartex" xmlns:cx8="http://schemas.microsoft.com/office/drawing/2016/5/14/chartex" xmlns:mc="http://schemas.openxmlformats.org/markup-compatibility/2006" xmlns:aink="http://schemas.microsoft.com/office/drawing/2016/ink" xmlns:am3d="http://schemas.microsoft.com/office/drawing/2017/model3d" xmlns:o="urn:schemas-microsoft-com:office:office" xmlns:oel="http://schemas.microsoft.com/office/2019/extlst" xmlns:r="http://schemas.openxmlformats.org/officeDocument/2006/relationships" xmlns:m="http://schemas.openxmlformats.org/officeDocument/2006/math" xmlns:v="urn:schemas-microsoft-com:vml" xmlns:wp14="http://schemas.microsoft.com/office/word/2010/wordprocessingDrawing" xmlns:wp="http://schemas.openxmlformats.org/drawingml/2006/wordprocessingDrawing" xmlns:w10="urn:schemas-microsoft-com:office:word" xmlns:w="http://schemas.openxmlformats.org/wordprocessingml/2006/main" xmlns:w14="http://schemas.microsoft.com/office/word/2010/wordml" xmlns:w15="http://schemas.microsoft.com/office/word/2012/wordml" xmlns:w16cex="http://schemas.microsoft.com/office/word/2018/wordml/cex" xmlns:w16cid="http://schemas.microsoft.com/office/word/2016/wordml/cid" xmlns:w16="http://schemas.microsoft.com/office/word/2018/wordml" xmlns:w16sdtdh="http://schemas.microsoft.com/office/word/2020/wordml/sdtdatahash" xmlns:w16se="http://schemas.microsoft.com/office/word/2015/wordml/symex" xmlns:wpg="http://schemas.microsoft.com/office/word/2010/wordprocessingGroup" xmlns:wpi="http://schemas.microsoft.com/office/word/2010/wordprocessingInk" xmlns:wne="http://schemas.microsoft.com/office/word/2006/wordml" xmlns:wps="http://schemas.microsoft.com/office/word/2010/wordprocessingShape" mc:Ignorable="w14 w15 w16se w16cid w16 w16cex w16sdtdh wp14">
+<w:ftr xmlns:wpc="http://schemas.microsoft.com/office/word/2010/wordprocessingCanvas" xmlns:cx="http://schemas.microsoft.com/office/drawing/2014/chartex" xmlns:cx1="http://schemas.microsoft.com/office/drawing/2015/9/8/chartex" xmlns:cx2="http://schemas.microsoft.com/office/drawing/2015/10/21/chartex" xmlns:cx3="http://schemas.microsoft.com/office/drawing/2016/5/9/chartex" xmlns:cx4="http://schemas.microsoft.com/office/drawing/2016/5/10/chartex" xmlns:cx5="http://schemas.microsoft.com/office/drawing/2016/5/11/chartex" xmlns:cx6="http://schemas.microsoft.com/office/drawing/2016/5/12/chartex" xmlns:cx7="http://schemas.microsoft.com/office/drawing/2016/5/13/chartex" xmlns:cx8="http://schemas.microsoft.com/office/drawing/2016/5/14/chartex" xmlns:mc="http://schemas.openxmlformats.org/markup-compatibility/2006" xmlns:aink="http://schemas.microsoft.com/office/drawing/2016/ink" xmlns:am3d="http://schemas.microsoft.com/office/drawing/2017/model3d" xmlns:o="urn:schemas-microsoft-com:office:office" xmlns:oel="http://schemas.microsoft.com/office/2019/extlst" xmlns:r="http://schemas.openxmlformats.org/officeDocument/2006/relationships" xmlns:m="http://schemas.openxmlformats.org/officeDocument/2006/math" xmlns:v="urn:schemas-microsoft-com:vml" xmlns:wp14="http://schemas.microsoft.com/office/word/2010/wordprocessingDrawing" xmlns:wp="http://schemas.openxmlformats.org/drawingml/2006/wordprocessingDrawing" xmlns:w10="urn:schemas-microsoft-com:office:word" xmlns:w="http://schemas.openxmlformats.org/wordprocessingml/2006/main" xmlns:w14="http://schemas.microsoft.com/office/word/2010/wordml" xmlns:w15="http://schemas.microsoft.com/office/word/2012/wordml" xmlns:w16cex="http://schemas.microsoft.com/office/word/2018/wordml/cex" xmlns:w16cid="http://schemas.microsoft.com/office/word/2016/wordml/cid" xmlns:w16="http://schemas.microsoft.com/office/word/2018/wordml" xmlns:w16du="http://schemas.microsoft.com/office/word/2023/wordml/word16du" xmlns:w16sdtdh="http://schemas.microsoft.com/office/word/2020/wordml/sdtdatahash" xmlns:w16se="http://schemas.microsoft.com/office/word/2015/wordml/symex" xmlns:wpg="http://schemas.microsoft.com/office/word/2010/wordprocessingGroup" xmlns:wpi="http://schemas.microsoft.com/office/word/2010/wordprocessingInk" xmlns:wne="http://schemas.microsoft.com/office/word/2006/wordml" xmlns:wps="http://schemas.microsoft.com/office/word/2010/wordprocessingShape" mc:Ignorable="w14 w15 w16se w16cid w16 w16cex w16sdtdh w16du wp14">
   <w:p>
     <w:pPr>
       <w:pStyle w:val="Footer"/>
@@ -6363,7 +6041,7 @@
 </file>
 
 <file path=word/footnotes.xml><?xml version="1.0" encoding="utf-8"?>
-<w:footnotes xmlns:wpc="http://schemas.microsoft.com/office/word/2010/wordprocessingCanvas" xmlns:cx="http://schemas.microsoft.com/office/drawing/2014/chartex" xmlns:cx1="http://schemas.microsoft.com/office/drawing/2015/9/8/chartex" xmlns:cx2="http://schemas.microsoft.com/office/drawing/2015/10/21/chartex" xmlns:cx3="http://schemas.microsoft.com/office/drawing/2016/5/9/chartex" xmlns:cx4="http://schemas.microsoft.com/office/drawing/2016/5/10/chartex" xmlns:cx5="http://schemas.microsoft.com/office/drawing/2016/5/11/chartex" xmlns:cx6="http://schemas.microsoft.com/office/drawing/2016/5/12/chartex" xmlns:cx7="http://schemas.microsoft.com/office/drawing/2016/5/13/chartex" xmlns:cx8="http://schemas.microsoft.com/office/drawing/2016/5/14/chartex" xmlns:mc="http://schemas.openxmlformats.org/markup-compatibility/2006" xmlns:aink="http://schemas.microsoft.com/office/drawing/2016/ink" xmlns:am3d="http://schemas.microsoft.com/office/drawing/2017/model3d" xmlns:o="urn:schemas-microsoft-com:office:office" xmlns:oel="http://schemas.microsoft.com/office/2019/extlst" xmlns:r="http://schemas.openxmlformats.org/officeDocument/2006/relationships" xmlns:m="http://schemas.openxmlformats.org/officeDocument/2006/math" xmlns:v="urn:schemas-microsoft-com:vml" xmlns:wp14="http://schemas.microsoft.com/office/word/2010/wordprocessingDrawing" xmlns:wp="http://schemas.openxmlformats.org/drawingml/2006/wordprocessingDrawing" xmlns:w10="urn:schemas-microsoft-com:office:word" xmlns:w="http://schemas.openxmlformats.org/wordprocessingml/2006/main" xmlns:w14="http://schemas.microsoft.com/office/word/2010/wordml" xmlns:w15="http://schemas.microsoft.com/office/word/2012/wordml" xmlns:w16cex="http://schemas.microsoft.com/office/word/2018/wordml/cex" xmlns:w16cid="http://schemas.microsoft.com/office/word/2016/wordml/cid" xmlns:w16="http://schemas.microsoft.com/office/word/2018/wordml" xmlns:w16sdtdh="http://schemas.microsoft.com/office/word/2020/wordml/sdtdatahash" xmlns:w16se="http://schemas.microsoft.com/office/word/2015/wordml/symex" xmlns:wpg="http://schemas.microsoft.com/office/word/2010/wordprocessingGroup" xmlns:wpi="http://schemas.microsoft.com/office/word/2010/wordprocessingInk" xmlns:wne="http://schemas.microsoft.com/office/word/2006/wordml" xmlns:wps="http://schemas.microsoft.com/office/word/2010/wordprocessingShape" mc:Ignorable="w14 w15 w16se w16cid w16 w16cex w16sdtdh wp14">
+<w:footnotes xmlns:wpc="http://schemas.microsoft.com/office/word/2010/wordprocessingCanvas" xmlns:cx="http://schemas.microsoft.com/office/drawing/2014/chartex" xmlns:cx1="http://schemas.microsoft.com/office/drawing/2015/9/8/chartex" xmlns:cx2="http://schemas.microsoft.com/office/drawing/2015/10/21/chartex" xmlns:cx3="http://schemas.microsoft.com/office/drawing/2016/5/9/chartex" xmlns:cx4="http://schemas.microsoft.com/office/drawing/2016/5/10/chartex" xmlns:cx5="http://schemas.microsoft.com/office/drawing/2016/5/11/chartex" xmlns:cx6="http://schemas.microsoft.com/office/drawing/2016/5/12/chartex" xmlns:cx7="http://schemas.microsoft.com/office/drawing/2016/5/13/chartex" xmlns:cx8="http://schemas.microsoft.com/office/drawing/2016/5/14/chartex" xmlns:mc="http://schemas.openxmlformats.org/markup-compatibility/2006" xmlns:aink="http://schemas.microsoft.com/office/drawing/2016/ink" xmlns:am3d="http://schemas.microsoft.com/office/drawing/2017/model3d" xmlns:o="urn:schemas-microsoft-com:office:office" xmlns:oel="http://schemas.microsoft.com/office/2019/extlst" xmlns:r="http://schemas.openxmlformats.org/officeDocument/2006/relationships" xmlns:m="http://schemas.openxmlformats.org/officeDocument/2006/math" xmlns:v="urn:schemas-microsoft-com:vml" xmlns:wp14="http://schemas.microsoft.com/office/word/2010/wordprocessingDrawing" xmlns:wp="http://schemas.openxmlformats.org/drawingml/2006/wordprocessingDrawing" xmlns:w10="urn:schemas-microsoft-com:office:word" xmlns:w="http://schemas.openxmlformats.org/wordprocessingml/2006/main" xmlns:w14="http://schemas.microsoft.com/office/word/2010/wordml" xmlns:w15="http://schemas.microsoft.com/office/word/2012/wordml" xmlns:w16cex="http://schemas.microsoft.com/office/word/2018/wordml/cex" xmlns:w16cid="http://schemas.microsoft.com/office/word/2016/wordml/cid" xmlns:w16="http://schemas.microsoft.com/office/word/2018/wordml" xmlns:w16du="http://schemas.microsoft.com/office/word/2023/wordml/word16du" xmlns:w16sdtdh="http://schemas.microsoft.com/office/word/2020/wordml/sdtdatahash" xmlns:w16se="http://schemas.microsoft.com/office/word/2015/wordml/symex" xmlns:wpg="http://schemas.microsoft.com/office/word/2010/wordprocessingGroup" xmlns:wpi="http://schemas.microsoft.com/office/word/2010/wordprocessingInk" xmlns:wne="http://schemas.microsoft.com/office/word/2006/wordml" xmlns:wps="http://schemas.microsoft.com/office/word/2010/wordprocessingShape" mc:Ignorable="w14 w15 w16se w16cid w16 w16cex w16sdtdh w16du wp14">
   <w:footnote w:type="separator" w:id="-1">
     <w:p>
       <w:r>
@@ -6385,7 +6063,7 @@
 </file>
 
 <file path=word/header1.xml><?xml version="1.0" encoding="utf-8"?>
-<w:hdr xmlns:wpc="http://schemas.microsoft.com/office/word/2010/wordprocessingCanvas" xmlns:cx="http://schemas.microsoft.com/office/drawing/2014/chartex" xmlns:cx1="http://schemas.microsoft.com/office/drawing/2015/9/8/chartex" xmlns:cx2="http://schemas.microsoft.com/office/drawing/2015/10/21/chartex" xmlns:cx3="http://schemas.microsoft.com/office/drawing/2016/5/9/chartex" xmlns:cx4="http://schemas.microsoft.com/office/drawing/2016/5/10/chartex" xmlns:cx5="http://schemas.microsoft.com/office/drawing/2016/5/11/chartex" xmlns:cx6="http://schemas.microsoft.com/office/drawing/2016/5/12/chartex" xmlns:cx7="http://schemas.microsoft.com/office/drawing/2016/5/13/chartex" xmlns:cx8="http://schemas.microsoft.com/office/drawing/2016/5/14/chartex" xmlns:mc="http://schemas.openxmlformats.org/markup-compatibility/2006" xmlns:aink="http://schemas.microsoft.com/office/drawing/2016/ink" xmlns:am3d="http://schemas.microsoft.com/office/drawing/2017/model3d" xmlns:o="urn:schemas-microsoft-com:office:office" xmlns:oel="http://schemas.microsoft.com/office/2019/extlst" xmlns:r="http://schemas.openxmlformats.org/officeDocument/2006/relationships" xmlns:m="http://schemas.openxmlformats.org/officeDocument/2006/math" xmlns:v="urn:schemas-microsoft-com:vml" xmlns:wp14="http://schemas.microsoft.com/office/word/2010/wordprocessingDrawing" xmlns:wp="http://schemas.openxmlformats.org/drawingml/2006/wordprocessingDrawing" xmlns:w10="urn:schemas-microsoft-com:office:word" xmlns:w="http://schemas.openxmlformats.org/wordprocessingml/2006/main" xmlns:w14="http://schemas.microsoft.com/office/word/2010/wordml" xmlns:w15="http://schemas.microsoft.com/office/word/2012/wordml" xmlns:w16cex="http://schemas.microsoft.com/office/word/2018/wordml/cex" xmlns:w16cid="http://schemas.microsoft.com/office/word/2016/wordml/cid" xmlns:w16="http://schemas.microsoft.com/office/word/2018/wordml" xmlns:w16sdtdh="http://schemas.microsoft.com/office/word/2020/wordml/sdtdatahash" xmlns:w16se="http://schemas.microsoft.com/office/word/2015/wordml/symex" xmlns:wpg="http://schemas.microsoft.com/office/word/2010/wordprocessingGroup" xmlns:wpi="http://schemas.microsoft.com/office/word/2010/wordprocessingInk" xmlns:wne="http://schemas.microsoft.com/office/word/2006/wordml" xmlns:wps="http://schemas.microsoft.com/office/word/2010/wordprocessingShape" mc:Ignorable="w14 w15 w16se w16cid w16 w16cex w16sdtdh wp14">
+<w:hdr xmlns:wpc="http://schemas.microsoft.com/office/word/2010/wordprocessingCanvas" xmlns:cx="http://schemas.microsoft.com/office/drawing/2014/chartex" xmlns:cx1="http://schemas.microsoft.com/office/drawing/2015/9/8/chartex" xmlns:cx2="http://schemas.microsoft.com/office/drawing/2015/10/21/chartex" xmlns:cx3="http://schemas.microsoft.com/office/drawing/2016/5/9/chartex" xmlns:cx4="http://schemas.microsoft.com/office/drawing/2016/5/10/chartex" xmlns:cx5="http://schemas.microsoft.com/office/drawing/2016/5/11/chartex" xmlns:cx6="http://schemas.microsoft.com/office/drawing/2016/5/12/chartex" xmlns:cx7="http://schemas.microsoft.com/office/drawing/2016/5/13/chartex" xmlns:cx8="http://schemas.microsoft.com/office/drawing/2016/5/14/chartex" xmlns:mc="http://schemas.openxmlformats.org/markup-compatibility/2006" xmlns:aink="http://schemas.microsoft.com/office/drawing/2016/ink" xmlns:am3d="http://schemas.microsoft.com/office/drawing/2017/model3d" xmlns:o="urn:schemas-microsoft-com:office:office" xmlns:oel="http://schemas.microsoft.com/office/2019/extlst" xmlns:r="http://schemas.openxmlformats.org/officeDocument/2006/relationships" xmlns:m="http://schemas.openxmlformats.org/officeDocument/2006/math" xmlns:v="urn:schemas-microsoft-com:vml" xmlns:wp14="http://schemas.microsoft.com/office/word/2010/wordprocessingDrawing" xmlns:wp="http://schemas.openxmlformats.org/drawingml/2006/wordprocessingDrawing" xmlns:w10="urn:schemas-microsoft-com:office:word" xmlns:w="http://schemas.openxmlformats.org/wordprocessingml/2006/main" xmlns:w14="http://schemas.microsoft.com/office/word/2010/wordml" xmlns:w15="http://schemas.microsoft.com/office/word/2012/wordml" xmlns:w16cex="http://schemas.microsoft.com/office/word/2018/wordml/cex" xmlns:w16cid="http://schemas.microsoft.com/office/word/2016/wordml/cid" xmlns:w16="http://schemas.microsoft.com/office/word/2018/wordml" xmlns:w16du="http://schemas.microsoft.com/office/word/2023/wordml/word16du" xmlns:w16sdtdh="http://schemas.microsoft.com/office/word/2020/wordml/sdtdatahash" xmlns:w16se="http://schemas.microsoft.com/office/word/2015/wordml/symex" xmlns:wpg="http://schemas.microsoft.com/office/word/2010/wordprocessingGroup" xmlns:wpi="http://schemas.microsoft.com/office/word/2010/wordprocessingInk" xmlns:wne="http://schemas.microsoft.com/office/word/2006/wordml" xmlns:wps="http://schemas.microsoft.com/office/word/2010/wordprocessingShape" mc:Ignorable="w14 w15 w16se w16cid w16 w16cex w16sdtdh w16du wp14">
   <w:p>
     <w:pPr>
       <w:pStyle w:val="Header"/>
@@ -6395,7 +6073,7 @@
 </file>
 
 <file path=word/header2.xml><?xml version="1.0" encoding="utf-8"?>
-<w:hdr xmlns:wpc="http://schemas.microsoft.com/office/word/2010/wordprocessingCanvas" xmlns:cx="http://schemas.microsoft.com/office/drawing/2014/chartex" xmlns:cx1="http://schemas.microsoft.com/office/drawing/2015/9/8/chartex" xmlns:cx2="http://schemas.microsoft.com/office/drawing/2015/10/21/chartex" xmlns:cx3="http://schemas.microsoft.com/office/drawing/2016/5/9/chartex" xmlns:cx4="http://schemas.microsoft.com/office/drawing/2016/5/10/chartex" xmlns:cx5="http://schemas.microsoft.com/office/drawing/2016/5/11/chartex" xmlns:cx6="http://schemas.microsoft.com/office/drawing/2016/5/12/chartex" xmlns:cx7="http://schemas.microsoft.com/office/drawing/2016/5/13/chartex" xmlns:cx8="http://schemas.microsoft.com/office/drawing/2016/5/14/chartex" xmlns:mc="http://schemas.openxmlformats.org/markup-compatibility/2006" xmlns:aink="http://schemas.microsoft.com/office/drawing/2016/ink" xmlns:am3d="http://schemas.microsoft.com/office/drawing/2017/model3d" xmlns:o="urn:schemas-microsoft-com:office:office" xmlns:oel="http://schemas.microsoft.com/office/2019/extlst" xmlns:r="http://schemas.openxmlformats.org/officeDocument/2006/relationships" xmlns:m="http://schemas.openxmlformats.org/officeDocument/2006/math" xmlns:v="urn:schemas-microsoft-com:vml" xmlns:wp14="http://schemas.microsoft.com/office/word/2010/wordprocessingDrawing" xmlns:wp="http://schemas.openxmlformats.org/drawingml/2006/wordprocessingDrawing" xmlns:w10="urn:schemas-microsoft-com:office:word" xmlns:w="http://schemas.openxmlformats.org/wordprocessingml/2006/main" xmlns:w14="http://schemas.microsoft.com/office/word/2010/wordml" xmlns:w15="http://schemas.microsoft.com/office/word/2012/wordml" xmlns:w16cex="http://schemas.microsoft.com/office/word/2018/wordml/cex" xmlns:w16cid="http://schemas.microsoft.com/office/word/2016/wordml/cid" xmlns:w16="http://schemas.microsoft.com/office/word/2018/wordml" xmlns:w16sdtdh="http://schemas.microsoft.com/office/word/2020/wordml/sdtdatahash" xmlns:w16se="http://schemas.microsoft.com/office/word/2015/wordml/symex" xmlns:wpg="http://schemas.microsoft.com/office/word/2010/wordprocessingGroup" xmlns:wpi="http://schemas.microsoft.com/office/word/2010/wordprocessingInk" xmlns:wne="http://schemas.microsoft.com/office/word/2006/wordml" xmlns:wps="http://schemas.microsoft.com/office/word/2010/wordprocessingShape" mc:Ignorable="w14 w15 w16se w16cid w16 w16cex w16sdtdh wp14">
+<w:hdr xmlns:wpc="http://schemas.microsoft.com/office/word/2010/wordprocessingCanvas" xmlns:cx="http://schemas.microsoft.com/office/drawing/2014/chartex" xmlns:cx1="http://schemas.microsoft.com/office/drawing/2015/9/8/chartex" xmlns:cx2="http://schemas.microsoft.com/office/drawing/2015/10/21/chartex" xmlns:cx3="http://schemas.microsoft.com/office/drawing/2016/5/9/chartex" xmlns:cx4="http://schemas.microsoft.com/office/drawing/2016/5/10/chartex" xmlns:cx5="http://schemas.microsoft.com/office/drawing/2016/5/11/chartex" xmlns:cx6="http://schemas.microsoft.com/office/drawing/2016/5/12/chartex" xmlns:cx7="http://schemas.microsoft.com/office/drawing/2016/5/13/chartex" xmlns:cx8="http://schemas.microsoft.com/office/drawing/2016/5/14/chartex" xmlns:mc="http://schemas.openxmlformats.org/markup-compatibility/2006" xmlns:aink="http://schemas.microsoft.com/office/drawing/2016/ink" xmlns:am3d="http://schemas.microsoft.com/office/drawing/2017/model3d" xmlns:o="urn:schemas-microsoft-com:office:office" xmlns:oel="http://schemas.microsoft.com/office/2019/extlst" xmlns:r="http://schemas.openxmlformats.org/officeDocument/2006/relationships" xmlns:m="http://schemas.openxmlformats.org/officeDocument/2006/math" xmlns:v="urn:schemas-microsoft-com:vml" xmlns:wp14="http://schemas.microsoft.com/office/word/2010/wordprocessingDrawing" xmlns:wp="http://schemas.openxmlformats.org/drawingml/2006/wordprocessingDrawing" xmlns:w10="urn:schemas-microsoft-com:office:word" xmlns:w="http://schemas.openxmlformats.org/wordprocessingml/2006/main" xmlns:w14="http://schemas.microsoft.com/office/word/2010/wordml" xmlns:w15="http://schemas.microsoft.com/office/word/2012/wordml" xmlns:w16cex="http://schemas.microsoft.com/office/word/2018/wordml/cex" xmlns:w16cid="http://schemas.microsoft.com/office/word/2016/wordml/cid" xmlns:w16="http://schemas.microsoft.com/office/word/2018/wordml" xmlns:w16du="http://schemas.microsoft.com/office/word/2023/wordml/word16du" xmlns:w16sdtdh="http://schemas.microsoft.com/office/word/2020/wordml/sdtdatahash" xmlns:w16se="http://schemas.microsoft.com/office/word/2015/wordml/symex" xmlns:wpg="http://schemas.microsoft.com/office/word/2010/wordprocessingGroup" xmlns:wpi="http://schemas.microsoft.com/office/word/2010/wordprocessingInk" xmlns:wne="http://schemas.microsoft.com/office/word/2006/wordml" xmlns:wps="http://schemas.microsoft.com/office/word/2010/wordprocessingShape" mc:Ignorable="w14 w15 w16se w16cid w16 w16cex w16sdtdh w16du wp14">
   <w:p>
     <w:pPr>
       <w:pStyle w:val="Header"/>
@@ -6472,7 +6150,7 @@
 </file>
 
 <file path=word/header3.xml><?xml version="1.0" encoding="utf-8"?>
-<w:hdr xmlns:wpc="http://schemas.microsoft.com/office/word/2010/wordprocessingCanvas" xmlns:cx="http://schemas.microsoft.com/office/drawing/2014/chartex" xmlns:cx1="http://schemas.microsoft.com/office/drawing/2015/9/8/chartex" xmlns:cx2="http://schemas.microsoft.com/office/drawing/2015/10/21/chartex" xmlns:cx3="http://schemas.microsoft.com/office/drawing/2016/5/9/chartex" xmlns:cx4="http://schemas.microsoft.com/office/drawing/2016/5/10/chartex" xmlns:cx5="http://schemas.microsoft.com/office/drawing/2016/5/11/chartex" xmlns:cx6="http://schemas.microsoft.com/office/drawing/2016/5/12/chartex" xmlns:cx7="http://schemas.microsoft.com/office/drawing/2016/5/13/chartex" xmlns:cx8="http://schemas.microsoft.com/office/drawing/2016/5/14/chartex" xmlns:mc="http://schemas.openxmlformats.org/markup-compatibility/2006" xmlns:aink="http://schemas.microsoft.com/office/drawing/2016/ink" xmlns:am3d="http://schemas.microsoft.com/office/drawing/2017/model3d" xmlns:o="urn:schemas-microsoft-com:office:office" xmlns:oel="http://schemas.microsoft.com/office/2019/extlst" xmlns:r="http://schemas.openxmlformats.org/officeDocument/2006/relationships" xmlns:m="http://schemas.openxmlformats.org/officeDocument/2006/math" xmlns:v="urn:schemas-microsoft-com:vml" xmlns:wp14="http://schemas.microsoft.com/office/word/2010/wordprocessingDrawing" xmlns:wp="http://schemas.openxmlformats.org/drawingml/2006/wordprocessingDrawing" xmlns:w10="urn:schemas-microsoft-com:office:word" xmlns:w="http://schemas.openxmlformats.org/wordprocessingml/2006/main" xmlns:w14="http://schemas.microsoft.com/office/word/2010/wordml" xmlns:w15="http://schemas.microsoft.com/office/word/2012/wordml" xmlns:w16cex="http://schemas.microsoft.com/office/word/2018/wordml/cex" xmlns:w16cid="http://schemas.microsoft.com/office/word/2016/wordml/cid" xmlns:w16="http://schemas.microsoft.com/office/word/2018/wordml" xmlns:w16sdtdh="http://schemas.microsoft.com/office/word/2020/wordml/sdtdatahash" xmlns:w16se="http://schemas.microsoft.com/office/word/2015/wordml/symex" xmlns:wpg="http://schemas.microsoft.com/office/word/2010/wordprocessingGroup" xmlns:wpi="http://schemas.microsoft.com/office/word/2010/wordprocessingInk" xmlns:wne="http://schemas.microsoft.com/office/word/2006/wordml" xmlns:wps="http://schemas.microsoft.com/office/word/2010/wordprocessingShape" mc:Ignorable="w14 w15 w16se w16cid w16 w16cex w16sdtdh wp14">
+<w:hdr xmlns:wpc="http://schemas.microsoft.com/office/word/2010/wordprocessingCanvas" xmlns:cx="http://schemas.microsoft.com/office/drawing/2014/chartex" xmlns:cx1="http://schemas.microsoft.com/office/drawing/2015/9/8/chartex" xmlns:cx2="http://schemas.microsoft.com/office/drawing/2015/10/21/chartex" xmlns:cx3="http://schemas.microsoft.com/office/drawing/2016/5/9/chartex" xmlns:cx4="http://schemas.microsoft.com/office/drawing/2016/5/10/chartex" xmlns:cx5="http://schemas.microsoft.com/office/drawing/2016/5/11/chartex" xmlns:cx6="http://schemas.microsoft.com/office/drawing/2016/5/12/chartex" xmlns:cx7="http://schemas.microsoft.com/office/drawing/2016/5/13/chartex" xmlns:cx8="http://schemas.microsoft.com/office/drawing/2016/5/14/chartex" xmlns:mc="http://schemas.openxmlformats.org/markup-compatibility/2006" xmlns:aink="http://schemas.microsoft.com/office/drawing/2016/ink" xmlns:am3d="http://schemas.microsoft.com/office/drawing/2017/model3d" xmlns:o="urn:schemas-microsoft-com:office:office" xmlns:oel="http://schemas.microsoft.com/office/2019/extlst" xmlns:r="http://schemas.openxmlformats.org/officeDocument/2006/relationships" xmlns:m="http://schemas.openxmlformats.org/officeDocument/2006/math" xmlns:v="urn:schemas-microsoft-com:vml" xmlns:wp14="http://schemas.microsoft.com/office/word/2010/wordprocessingDrawing" xmlns:wp="http://schemas.openxmlformats.org/drawingml/2006/wordprocessingDrawing" xmlns:w10="urn:schemas-microsoft-com:office:word" xmlns:w="http://schemas.openxmlformats.org/wordprocessingml/2006/main" xmlns:w14="http://schemas.microsoft.com/office/word/2010/wordml" xmlns:w15="http://schemas.microsoft.com/office/word/2012/wordml" xmlns:w16cex="http://schemas.microsoft.com/office/word/2018/wordml/cex" xmlns:w16cid="http://schemas.microsoft.com/office/word/2016/wordml/cid" xmlns:w16="http://schemas.microsoft.com/office/word/2018/wordml" xmlns:w16du="http://schemas.microsoft.com/office/word/2023/wordml/word16du" xmlns:w16sdtdh="http://schemas.microsoft.com/office/word/2020/wordml/sdtdatahash" xmlns:w16se="http://schemas.microsoft.com/office/word/2015/wordml/symex" xmlns:wpg="http://schemas.microsoft.com/office/word/2010/wordprocessingGroup" xmlns:wpi="http://schemas.microsoft.com/office/word/2010/wordprocessingInk" xmlns:wne="http://schemas.microsoft.com/office/word/2006/wordml" xmlns:wps="http://schemas.microsoft.com/office/word/2010/wordprocessingShape" mc:Ignorable="w14 w15 w16se w16cid w16 w16cex w16sdtdh w16du wp14">
   <w:p>
     <w:pPr>
       <w:pStyle w:val="Header"/>
@@ -6482,7 +6160,7 @@
 </file>
 
 <file path=word/header4.xml><?xml version="1.0" encoding="utf-8"?>
-<w:hdr xmlns:wpc="http://schemas.microsoft.com/office/word/2010/wordprocessingCanvas" xmlns:cx="http://schemas.microsoft.com/office/drawing/2014/chartex" xmlns:cx1="http://schemas.microsoft.com/office/drawing/2015/9/8/chartex" xmlns:cx2="http://schemas.microsoft.com/office/drawing/2015/10/21/chartex" xmlns:cx3="http://schemas.microsoft.com/office/drawing/2016/5/9/chartex" xmlns:cx4="http://schemas.microsoft.com/office/drawing/2016/5/10/chartex" xmlns:cx5="http://schemas.microsoft.com/office/drawing/2016/5/11/chartex" xmlns:cx6="http://schemas.microsoft.com/office/drawing/2016/5/12/chartex" xmlns:cx7="http://schemas.microsoft.com/office/drawing/2016/5/13/chartex" xmlns:cx8="http://schemas.microsoft.com/office/drawing/2016/5/14/chartex" xmlns:mc="http://schemas.openxmlformats.org/markup-compatibility/2006" xmlns:aink="http://schemas.microsoft.com/office/drawing/2016/ink" xmlns:am3d="http://schemas.microsoft.com/office/drawing/2017/model3d" xmlns:o="urn:schemas-microsoft-com:office:office" xmlns:oel="http://schemas.microsoft.com/office/2019/extlst" xmlns:r="http://schemas.openxmlformats.org/officeDocument/2006/relationships" xmlns:m="http://schemas.openxmlformats.org/officeDocument/2006/math" xmlns:v="urn:schemas-microsoft-com:vml" xmlns:wp14="http://schemas.microsoft.com/office/word/2010/wordprocessingDrawing" xmlns:wp="http://schemas.openxmlformats.org/drawingml/2006/wordprocessingDrawing" xmlns:w10="urn:schemas-microsoft-com:office:word" xmlns:w="http://schemas.openxmlformats.org/wordprocessingml/2006/main" xmlns:w14="http://schemas.microsoft.com/office/word/2010/wordml" xmlns:w15="http://schemas.microsoft.com/office/word/2012/wordml" xmlns:w16cex="http://schemas.microsoft.com/office/word/2018/wordml/cex" xmlns:w16cid="http://schemas.microsoft.com/office/word/2016/wordml/cid" xmlns:w16="http://schemas.microsoft.com/office/word/2018/wordml" xmlns:w16sdtdh="http://schemas.microsoft.com/office/word/2020/wordml/sdtdatahash" xmlns:w16se="http://schemas.microsoft.com/office/word/2015/wordml/symex" xmlns:wpg="http://schemas.microsoft.com/office/word/2010/wordprocessingGroup" xmlns:wpi="http://schemas.microsoft.com/office/word/2010/wordprocessingInk" xmlns:wne="http://schemas.microsoft.com/office/word/2006/wordml" xmlns:wps="http://schemas.microsoft.com/office/word/2010/wordprocessingShape" mc:Ignorable="w14 w15 w16se w16cid w16 w16cex w16sdtdh wp14">
+<w:hdr xmlns:wpc="http://schemas.microsoft.com/office/word/2010/wordprocessingCanvas" xmlns:cx="http://schemas.microsoft.com/office/drawing/2014/chartex" xmlns:cx1="http://schemas.microsoft.com/office/drawing/2015/9/8/chartex" xmlns:cx2="http://schemas.microsoft.com/office/drawing/2015/10/21/chartex" xmlns:cx3="http://schemas.microsoft.com/office/drawing/2016/5/9/chartex" xmlns:cx4="http://schemas.microsoft.com/office/drawing/2016/5/10/chartex" xmlns:cx5="http://schemas.microsoft.com/office/drawing/2016/5/11/chartex" xmlns:cx6="http://schemas.microsoft.com/office/drawing/2016/5/12/chartex" xmlns:cx7="http://schemas.microsoft.com/office/drawing/2016/5/13/chartex" xmlns:cx8="http://schemas.microsoft.com/office/drawing/2016/5/14/chartex" xmlns:mc="http://schemas.openxmlformats.org/markup-compatibility/2006" xmlns:aink="http://schemas.microsoft.com/office/drawing/2016/ink" xmlns:am3d="http://schemas.microsoft.com/office/drawing/2017/model3d" xmlns:o="urn:schemas-microsoft-com:office:office" xmlns:oel="http://schemas.microsoft.com/office/2019/extlst" xmlns:r="http://schemas.openxmlformats.org/officeDocument/2006/relationships" xmlns:m="http://schemas.openxmlformats.org/officeDocument/2006/math" xmlns:v="urn:schemas-microsoft-com:vml" xmlns:wp14="http://schemas.microsoft.com/office/word/2010/wordprocessingDrawing" xmlns:wp="http://schemas.openxmlformats.org/drawingml/2006/wordprocessingDrawing" xmlns:w10="urn:schemas-microsoft-com:office:word" xmlns:w="http://schemas.openxmlformats.org/wordprocessingml/2006/main" xmlns:w14="http://schemas.microsoft.com/office/word/2010/wordml" xmlns:w15="http://schemas.microsoft.com/office/word/2012/wordml" xmlns:w16cex="http://schemas.microsoft.com/office/word/2018/wordml/cex" xmlns:w16cid="http://schemas.microsoft.com/office/word/2016/wordml/cid" xmlns:w16="http://schemas.microsoft.com/office/word/2018/wordml" xmlns:w16du="http://schemas.microsoft.com/office/word/2023/wordml/word16du" xmlns:w16sdtdh="http://schemas.microsoft.com/office/word/2020/wordml/sdtdatahash" xmlns:w16se="http://schemas.microsoft.com/office/word/2015/wordml/symex" xmlns:wpg="http://schemas.microsoft.com/office/word/2010/wordprocessingGroup" xmlns:wpi="http://schemas.microsoft.com/office/word/2010/wordprocessingInk" xmlns:wne="http://schemas.microsoft.com/office/word/2006/wordml" xmlns:wps="http://schemas.microsoft.com/office/word/2010/wordprocessingShape" mc:Ignorable="w14 w15 w16se w16cid w16 w16cex w16sdtdh w16du wp14">
   <w:p>
     <w:pPr>
       <w:pStyle w:val="Header"/>
@@ -6496,7 +6174,7 @@
 </file>
 
 <file path=word/numbering.xml><?xml version="1.0" encoding="utf-8"?>
-<w:numbering xmlns:wpc="http://schemas.microsoft.com/office/word/2010/wordprocessingCanvas" xmlns:cx="http://schemas.microsoft.com/office/drawing/2014/chartex" xmlns:cx1="http://schemas.microsoft.com/office/drawing/2015/9/8/chartex" xmlns:cx2="http://schemas.microsoft.com/office/drawing/2015/10/21/chartex" xmlns:cx3="http://schemas.microsoft.com/office/drawing/2016/5/9/chartex" xmlns:cx4="http://schemas.microsoft.com/office/drawing/2016/5/10/chartex" xmlns:cx5="http://schemas.microsoft.com/office/drawing/2016/5/11/chartex" xmlns:cx6="http://schemas.microsoft.com/office/drawing/2016/5/12/chartex" xmlns:cx7="http://schemas.microsoft.com/office/drawing/2016/5/13/chartex" xmlns:cx8="http://schemas.microsoft.com/office/drawing/2016/5/14/chartex" xmlns:mc="http://schemas.openxmlformats.org/markup-compatibility/2006" xmlns:aink="http://schemas.microsoft.com/office/drawing/2016/ink" xmlns:am3d="http://schemas.microsoft.com/office/drawing/2017/model3d" xmlns:o="urn:schemas-microsoft-com:office:office" xmlns:oel="http://schemas.microsoft.com/office/2019/extlst" xmlns:r="http://schemas.openxmlformats.org/officeDocument/2006/relationships" xmlns:m="http://schemas.openxmlformats.org/officeDocument/2006/math" xmlns:v="urn:schemas-microsoft-com:vml" xmlns:wp14="http://schemas.microsoft.com/office/word/2010/wordprocessingDrawing" xmlns:wp="http://schemas.openxmlformats.org/drawingml/2006/wordprocessingDrawing" xmlns:w10="urn:schemas-microsoft-com:office:word" xmlns:w="http://schemas.openxmlformats.org/wordprocessingml/2006/main" xmlns:w14="http://schemas.microsoft.com/office/word/2010/wordml" xmlns:w15="http://schemas.microsoft.com/office/word/2012/wordml" xmlns:w16cex="http://schemas.microsoft.com/office/word/2018/wordml/cex" xmlns:w16cid="http://schemas.microsoft.com/office/word/2016/wordml/cid" xmlns:w16="http://schemas.microsoft.com/office/word/2018/wordml" xmlns:w16sdtdh="http://schemas.microsoft.com/office/word/2020/wordml/sdtdatahash" xmlns:w16se="http://schemas.microsoft.com/office/word/2015/wordml/symex" xmlns:wpg="http://schemas.microsoft.com/office/word/2010/wordprocessingGroup" xmlns:wpi="http://schemas.microsoft.com/office/word/2010/wordprocessingInk" xmlns:wne="http://schemas.microsoft.com/office/word/2006/wordml" xmlns:wps="http://schemas.microsoft.com/office/word/2010/wordprocessingShape" mc:Ignorable="w14 w15 w16se w16cid w16 w16cex w16sdtdh wp14">
+<w:numbering xmlns:wpc="http://schemas.microsoft.com/office/word/2010/wordprocessingCanvas" xmlns:cx="http://schemas.microsoft.com/office/drawing/2014/chartex" xmlns:cx1="http://schemas.microsoft.com/office/drawing/2015/9/8/chartex" xmlns:cx2="http://schemas.microsoft.com/office/drawing/2015/10/21/chartex" xmlns:cx3="http://schemas.microsoft.com/office/drawing/2016/5/9/chartex" xmlns:cx4="http://schemas.microsoft.com/office/drawing/2016/5/10/chartex" xmlns:cx5="http://schemas.microsoft.com/office/drawing/2016/5/11/chartex" xmlns:cx6="http://schemas.microsoft.com/office/drawing/2016/5/12/chartex" xmlns:cx7="http://schemas.microsoft.com/office/drawing/2016/5/13/chartex" xmlns:cx8="http://schemas.microsoft.com/office/drawing/2016/5/14/chartex" xmlns:mc="http://schemas.openxmlformats.org/markup-compatibility/2006" xmlns:aink="http://schemas.microsoft.com/office/drawing/2016/ink" xmlns:am3d="http://schemas.microsoft.com/office/drawing/2017/model3d" xmlns:o="urn:schemas-microsoft-com:office:office" xmlns:oel="http://schemas.microsoft.com/office/2019/extlst" xmlns:r="http://schemas.openxmlformats.org/officeDocument/2006/relationships" xmlns:m="http://schemas.openxmlformats.org/officeDocument/2006/math" xmlns:v="urn:schemas-microsoft-com:vml" xmlns:wp14="http://schemas.microsoft.com/office/word/2010/wordprocessingDrawing" xmlns:wp="http://schemas.openxmlformats.org/drawingml/2006/wordprocessingDrawing" xmlns:w10="urn:schemas-microsoft-com:office:word" xmlns:w="http://schemas.openxmlformats.org/wordprocessingml/2006/main" xmlns:w14="http://schemas.microsoft.com/office/word/2010/wordml" xmlns:w15="http://schemas.microsoft.com/office/word/2012/wordml" xmlns:w16cex="http://schemas.microsoft.com/office/word/2018/wordml/cex" xmlns:w16cid="http://schemas.microsoft.com/office/word/2016/wordml/cid" xmlns:w16="http://schemas.microsoft.com/office/word/2018/wordml" xmlns:w16du="http://schemas.microsoft.com/office/word/2023/wordml/word16du" xmlns:w16sdtdh="http://schemas.microsoft.com/office/word/2020/wordml/sdtdatahash" xmlns:w16se="http://schemas.microsoft.com/office/word/2015/wordml/symex" xmlns:wpg="http://schemas.microsoft.com/office/word/2010/wordprocessingGroup" xmlns:wpi="http://schemas.microsoft.com/office/word/2010/wordprocessingInk" xmlns:wne="http://schemas.microsoft.com/office/word/2006/wordml" xmlns:wps="http://schemas.microsoft.com/office/word/2010/wordprocessingShape" mc:Ignorable="w14 w15 w16se w16cid w16 w16cex w16sdtdh w16du wp14">
   <w:abstractNum w:abstractNumId="0" w15:restartNumberingAfterBreak="0">
     <w:nsid w:val="0A785D71"/>
     <w:multiLevelType w:val="hybridMultilevel"/>
@@ -8402,7 +8080,7 @@
 </file>
 
 <file path=word/styles.xml><?xml version="1.0" encoding="utf-8"?>
-<w:styles xmlns:mc="http://schemas.openxmlformats.org/markup-compatibility/2006" xmlns:r="http://schemas.openxmlformats.org/officeDocument/2006/relationships" xmlns:w="http://schemas.openxmlformats.org/wordprocessingml/2006/main" xmlns:w14="http://schemas.microsoft.com/office/word/2010/wordml" xmlns:w15="http://schemas.microsoft.com/office/word/2012/wordml" xmlns:w16cex="http://schemas.microsoft.com/office/word/2018/wordml/cex" xmlns:w16cid="http://schemas.microsoft.com/office/word/2016/wordml/cid" xmlns:w16="http://schemas.microsoft.com/office/word/2018/wordml" xmlns:w16sdtdh="http://schemas.microsoft.com/office/word/2020/wordml/sdtdatahash" xmlns:w16se="http://schemas.microsoft.com/office/word/2015/wordml/symex" mc:Ignorable="w14 w15 w16se w16cid w16 w16cex w16sdtdh">
+<w:styles xmlns:mc="http://schemas.openxmlformats.org/markup-compatibility/2006" xmlns:r="http://schemas.openxmlformats.org/officeDocument/2006/relationships" xmlns:w="http://schemas.openxmlformats.org/wordprocessingml/2006/main" xmlns:w14="http://schemas.microsoft.com/office/word/2010/wordml" xmlns:w15="http://schemas.microsoft.com/office/word/2012/wordml" xmlns:w16cex="http://schemas.microsoft.com/office/word/2018/wordml/cex" xmlns:w16cid="http://schemas.microsoft.com/office/word/2016/wordml/cid" xmlns:w16="http://schemas.microsoft.com/office/word/2018/wordml" xmlns:w16du="http://schemas.microsoft.com/office/word/2023/wordml/word16du" xmlns:w16sdtdh="http://schemas.microsoft.com/office/word/2020/wordml/sdtdatahash" xmlns:w16se="http://schemas.microsoft.com/office/word/2015/wordml/symex" mc:Ignorable="w14 w15 w16se w16cid w16 w16cex w16sdtdh w16du">
   <w:docDefaults>
     <w:rPrDefault>
       <w:rPr>
@@ -8796,7 +8474,6 @@
   <w:style w:type="character" w:default="1" w:styleId="DefaultParagraphFont">
     <w:name w:val="Default Paragraph Font"/>
     <w:uiPriority w:val="1"/>
-    <w:semiHidden/>
     <w:unhideWhenUsed/>
   </w:style>
   <w:style w:type="table" w:default="1" w:styleId="TableNormal">
@@ -13775,19 +13452,6 @@
 </file>
 
 <file path=customXml/item2.xml><?xml version="1.0" encoding="utf-8"?>
-<b:Sources xmlns:b="http://schemas.openxmlformats.org/officeDocument/2006/bibliography" xmlns="http://schemas.openxmlformats.org/officeDocument/2006/bibliography" SelectedStyle="\APA.XSL" StyleName="APA"/>
-</file>
-
-<file path=customXml/item3.xml><?xml version="1.0" encoding="utf-8"?>
-<?mso-contentType ?>
-<FormTemplates xmlns="http://schemas.microsoft.com/sharepoint/v3/contenttype/forms">
-  <Display>DocumentLibraryForm</Display>
-  <Edit>DocumentLibraryForm</Edit>
-  <New>DocumentLibraryForm</New>
-</FormTemplates>
-</file>
-
-<file path=customXml/item4.xml><?xml version="1.0" encoding="utf-8"?>
 <ct:contentTypeSchema xmlns:ct="http://schemas.microsoft.com/office/2006/metadata/contentType" xmlns:ma="http://schemas.microsoft.com/office/2006/metadata/properties/metaAttributes" ct:_="" ma:_="" ma:contentTypeName="Document" ma:contentTypeID="0x0101007C4C046FEF275545923CC12E914C6008" ma:contentTypeVersion="2" ma:contentTypeDescription="Create a new document." ma:contentTypeScope="" ma:versionID="59e0f66ee11b0b3a2e6ceee1e1ed5786">
   <xsd:schema xmlns:xsd="http://www.w3.org/2001/XMLSchema" xmlns:xs="http://www.w3.org/2001/XMLSchema" xmlns:p="http://schemas.microsoft.com/office/2006/metadata/properties" xmlns:ns3="4d8c7634-31e0-4dc1-878b-bc07ed83198f" targetNamespace="http://schemas.microsoft.com/office/2006/metadata/properties" ma:root="true" ma:fieldsID="549bf408c1def50cb45e9b577011876c" ns3:_="">
     <xsd:import namespace="4d8c7634-31e0-4dc1-878b-bc07ed83198f"/>
@@ -13919,6 +13583,19 @@
 </ct:contentTypeSchema>
 </file>
 
+<file path=customXml/item3.xml><?xml version="1.0" encoding="utf-8"?>
+<?mso-contentType ?>
+<FormTemplates xmlns="http://schemas.microsoft.com/sharepoint/v3/contenttype/forms">
+  <Display>DocumentLibraryForm</Display>
+  <Edit>DocumentLibraryForm</Edit>
+  <New>DocumentLibraryForm</New>
+</FormTemplates>
+</file>
+
+<file path=customXml/item4.xml><?xml version="1.0" encoding="utf-8"?>
+<b:Sources xmlns:b="http://schemas.openxmlformats.org/officeDocument/2006/bibliography" xmlns="http://schemas.openxmlformats.org/officeDocument/2006/bibliography" SelectedStyle="\APA.XSL" StyleName="APA"/>
+</file>
+
 <file path=customXml/itemProps1.xml><?xml version="1.0" encoding="utf-8"?>
 <ds:datastoreItem xmlns:ds="http://schemas.openxmlformats.org/officeDocument/2006/customXml" ds:itemID="{AFAA16AC-0925-47F4-B5D5-A2B722387678}">
   <ds:schemaRefs>
@@ -13929,22 +13606,6 @@
 </file>
 
 <file path=customXml/itemProps2.xml><?xml version="1.0" encoding="utf-8"?>
-<ds:datastoreItem xmlns:ds="http://schemas.openxmlformats.org/officeDocument/2006/customXml" ds:itemID="{01E4C127-2A7B-4952-89B3-EF6EE45FB786}">
-  <ds:schemaRefs>
-    <ds:schemaRef ds:uri="http://schemas.openxmlformats.org/officeDocument/2006/bibliography"/>
-  </ds:schemaRefs>
-</ds:datastoreItem>
-</file>
-
-<file path=customXml/itemProps3.xml><?xml version="1.0" encoding="utf-8"?>
-<ds:datastoreItem xmlns:ds="http://schemas.openxmlformats.org/officeDocument/2006/customXml" ds:itemID="{0291BFEE-A978-468C-B1F6-AF456AAEF2EA}">
-  <ds:schemaRefs>
-    <ds:schemaRef ds:uri="http://schemas.microsoft.com/sharepoint/v3/contenttype/forms"/>
-  </ds:schemaRefs>
-</ds:datastoreItem>
-</file>
-
-<file path=customXml/itemProps4.xml><?xml version="1.0" encoding="utf-8"?>
 <ds:datastoreItem xmlns:ds="http://schemas.openxmlformats.org/officeDocument/2006/customXml" ds:itemID="{A174F515-D897-45B5-8FAF-FE5081CBFB9C}">
   <ds:schemaRefs>
     <ds:schemaRef ds:uri="http://schemas.microsoft.com/office/2006/metadata/contentType"/>
@@ -13960,4 +13621,20 @@
     <ds:schemaRef ds:uri="http://schemas.microsoft.com/internal/obd"/>
   </ds:schemaRefs>
 </ds:datastoreItem>
+</file>
+
+<file path=customXml/itemProps3.xml><?xml version="1.0" encoding="utf-8"?>
+<ds:datastoreItem xmlns:ds="http://schemas.openxmlformats.org/officeDocument/2006/customXml" ds:itemID="{0291BFEE-A978-468C-B1F6-AF456AAEF2EA}">
+  <ds:schemaRefs>
+    <ds:schemaRef ds:uri="http://schemas.microsoft.com/sharepoint/v3/contenttype/forms"/>
+  </ds:schemaRefs>
+</ds:datastoreItem>
+</file>
+
+<file path=customXml/itemProps4.xml><?xml version="1.0" encoding="utf-8"?>
+<ds:datastoreItem xmlns:ds="http://schemas.openxmlformats.org/officeDocument/2006/customXml" ds:itemID="{01E4C127-2A7B-4952-89B3-EF6EE45FB786}">
+  <ds:schemaRefs>
+    <ds:schemaRef ds:uri="http://schemas.openxmlformats.org/officeDocument/2006/bibliography"/>
+  </ds:schemaRefs>
+</ds:datastoreItem>
 </file>
</xml_diff>